<commit_message>
Added CSharp reference and updated date in document
</commit_message>
<xml_diff>
--- a/MAQS Architecture Document.docx
+++ b/MAQS Architecture Document.docx
@@ -2535,18 +2535,18 @@
         <w:pStyle w:val="Heading1"/>
       </w:pPr>
       <w:bookmarkStart w:id="0" w:name="_Toc482364040"/>
-      <w:bookmarkStart w:id="1" w:name="_Toc447802411"/>
-      <w:bookmarkStart w:id="2" w:name="_Toc448148742"/>
-      <w:bookmarkStart w:id="3" w:name="_Toc448148819"/>
-      <w:bookmarkStart w:id="4" w:name="_Toc448220837"/>
-      <w:bookmarkStart w:id="5" w:name="_Toc448404022"/>
-      <w:bookmarkStart w:id="6" w:name="_Toc17272677"/>
+      <w:bookmarkStart w:id="1" w:name="_Toc17272677"/>
+      <w:bookmarkStart w:id="2" w:name="_Toc447802411"/>
+      <w:bookmarkStart w:id="3" w:name="_Toc448148742"/>
+      <w:bookmarkStart w:id="4" w:name="_Toc448148819"/>
+      <w:bookmarkStart w:id="5" w:name="_Toc448220837"/>
+      <w:bookmarkStart w:id="6" w:name="_Toc448404022"/>
       <w:r>
         <w:lastRenderedPageBreak/>
         <w:t>Revision History</w:t>
       </w:r>
       <w:bookmarkEnd w:id="0"/>
-      <w:bookmarkEnd w:id="6"/>
+      <w:bookmarkEnd w:id="1"/>
     </w:p>
     <w:tbl>
       <w:tblPr>
@@ -2876,7 +2876,13 @@
               <w:spacing w:after="0" w:line="240" w:lineRule="auto"/>
             </w:pPr>
             <w:r>
-              <w:t>8/1/2109</w:t>
+              <w:t>8/1/2</w:t>
+            </w:r>
+            <w:r>
+              <w:t>01</w:t>
+            </w:r>
+            <w:r>
+              <w:t>9</w:t>
             </w:r>
           </w:p>
         </w:tc>
@@ -2934,13 +2940,15 @@
               <w:spacing w:after="0" w:line="240" w:lineRule="auto"/>
             </w:pPr>
             <w:r>
-              <w:t>8/</w:t>
-            </w:r>
-            <w:r>
-              <w:t>2</w:t>
-            </w:r>
-            <w:r>
-              <w:t>1/2109</w:t>
+              <w:t>8/21/2</w:t>
+            </w:r>
+            <w:r>
+              <w:t>01</w:t>
+            </w:r>
+            <w:bookmarkStart w:id="7" w:name="_GoBack"/>
+            <w:bookmarkEnd w:id="7"/>
+            <w:r>
+              <w:t>9</w:t>
             </w:r>
           </w:p>
         </w:tc>
@@ -2954,10 +2962,7 @@
               <w:cnfStyle w:val="000000000000" w:firstRow="0" w:lastRow="0" w:firstColumn="0" w:lastColumn="0" w:oddVBand="0" w:evenVBand="0" w:oddHBand="0" w:evenHBand="0" w:firstRowFirstColumn="0" w:firstRowLastColumn="0" w:lastRowFirstColumn="0" w:lastRowLastColumn="0"/>
             </w:pPr>
             <w:r>
-              <w:t>1.</w:t>
-            </w:r>
-            <w:r>
-              <w:t>4</w:t>
+              <w:t>1.4</w:t>
             </w:r>
           </w:p>
         </w:tc>
@@ -3004,8 +3009,6 @@
       <w:r>
         <w:br w:type="page"/>
       </w:r>
-      <w:bookmarkStart w:id="7" w:name="_GoBack"/>
-      <w:bookmarkEnd w:id="7"/>
     </w:p>
     <w:p>
       <w:pPr>
@@ -3016,11 +3019,11 @@
         <w:lastRenderedPageBreak/>
         <w:t>Introduction</w:t>
       </w:r>
-      <w:bookmarkEnd w:id="1"/>
       <w:bookmarkEnd w:id="2"/>
       <w:bookmarkEnd w:id="3"/>
       <w:bookmarkEnd w:id="4"/>
       <w:bookmarkEnd w:id="5"/>
+      <w:bookmarkEnd w:id="6"/>
       <w:bookmarkEnd w:id="8"/>
     </w:p>
     <w:p>
@@ -3133,16 +3136,16 @@
       <w:pPr>
         <w:pStyle w:val="Heading2"/>
       </w:pPr>
-      <w:bookmarkStart w:id="28" w:name="_Toc447802427"/>
-      <w:bookmarkStart w:id="29" w:name="_Toc448148759"/>
-      <w:bookmarkStart w:id="30" w:name="_Toc448148836"/>
-      <w:bookmarkStart w:id="31" w:name="_Toc448220854"/>
-      <w:bookmarkStart w:id="32" w:name="_Toc448404039"/>
-      <w:bookmarkStart w:id="33" w:name="_Toc17272683"/>
+      <w:bookmarkStart w:id="28" w:name="_Toc17272683"/>
+      <w:bookmarkStart w:id="29" w:name="_Toc447802427"/>
+      <w:bookmarkStart w:id="30" w:name="_Toc448148759"/>
+      <w:bookmarkStart w:id="31" w:name="_Toc448148836"/>
+      <w:bookmarkStart w:id="32" w:name="_Toc448220854"/>
+      <w:bookmarkStart w:id="33" w:name="_Toc448404039"/>
       <w:r>
         <w:t>Development team</w:t>
       </w:r>
-      <w:bookmarkEnd w:id="33"/>
+      <w:bookmarkEnd w:id="28"/>
     </w:p>
     <w:p>
       <w:r>
@@ -3271,17 +3274,17 @@
       <w:bookmarkStart w:id="38" w:name="_Toc448148835"/>
       <w:bookmarkStart w:id="39" w:name="_Toc448220853"/>
       <w:bookmarkStart w:id="40" w:name="_Toc448404037"/>
-      <w:bookmarkStart w:id="41" w:name="_Toc447802419"/>
-      <w:bookmarkStart w:id="42" w:name="_Toc448148750"/>
-      <w:bookmarkStart w:id="43" w:name="_Toc448148827"/>
-      <w:bookmarkStart w:id="44" w:name="_Toc448220845"/>
-      <w:bookmarkStart w:id="45" w:name="_Toc448404030"/>
-      <w:bookmarkStart w:id="46" w:name="_Toc17272686"/>
-      <w:bookmarkEnd w:id="28"/>
+      <w:bookmarkStart w:id="41" w:name="_Toc17272686"/>
+      <w:bookmarkStart w:id="42" w:name="_Toc447802419"/>
+      <w:bookmarkStart w:id="43" w:name="_Toc448148750"/>
+      <w:bookmarkStart w:id="44" w:name="_Toc448148827"/>
+      <w:bookmarkStart w:id="45" w:name="_Toc448220845"/>
+      <w:bookmarkStart w:id="46" w:name="_Toc448404030"/>
       <w:bookmarkEnd w:id="29"/>
       <w:bookmarkEnd w:id="30"/>
       <w:bookmarkEnd w:id="31"/>
       <w:bookmarkEnd w:id="32"/>
+      <w:bookmarkEnd w:id="33"/>
       <w:r>
         <w:t>Unit Tests</w:t>
       </w:r>
@@ -3290,7 +3293,7 @@
       <w:bookmarkEnd w:id="38"/>
       <w:bookmarkEnd w:id="39"/>
       <w:bookmarkEnd w:id="40"/>
-      <w:bookmarkEnd w:id="46"/>
+      <w:bookmarkEnd w:id="41"/>
     </w:p>
     <w:p>
       <w:r>
@@ -3308,11 +3311,11 @@
       <w:r>
         <w:t>Coding standards</w:t>
       </w:r>
-      <w:bookmarkEnd w:id="41"/>
       <w:bookmarkEnd w:id="42"/>
       <w:bookmarkEnd w:id="43"/>
       <w:bookmarkEnd w:id="44"/>
       <w:bookmarkEnd w:id="45"/>
+      <w:bookmarkEnd w:id="46"/>
       <w:bookmarkEnd w:id="47"/>
     </w:p>
     <w:p>
@@ -3363,15 +3366,7 @@
       </w:r>
       <w:proofErr w:type="spellEnd"/>
       <w:r>
-        <w:t xml:space="preserve"> at check-in to </w:t>
-      </w:r>
-      <w:proofErr w:type="gramStart"/>
-      <w:r>
-        <w:t>insure</w:t>
-      </w:r>
-      <w:proofErr w:type="gramEnd"/>
-      <w:r>
-        <w:t xml:space="preserve"> all changes are commented.  The comments will assist in showing example code, summaries on methods, and other information for the automation engineer.  These comments will be elaborated further in the documentation section below.</w:t>
+        <w:t xml:space="preserve"> at check-in to insure all changes are commented.  The comments will assist in showing example code, summaries on methods, and other information for the automation engineer.  These comments will be elaborated further in the documentation section below.</w:t>
       </w:r>
     </w:p>
     <w:p/>
@@ -3419,15 +3414,7 @@
         <w:t>The MAQS</w:t>
       </w:r>
       <w:r>
-        <w:t xml:space="preserve"> framework is a </w:t>
-      </w:r>
-      <w:proofErr w:type="gramStart"/>
-      <w:r>
-        <w:t>quick-start</w:t>
-      </w:r>
-      <w:proofErr w:type="gramEnd"/>
-      <w:r>
-        <w:t xml:space="preserve"> comprised of templates and libraries.  It is distributed via a Visual Studio extension and NuGet packages.  </w:t>
+        <w:t xml:space="preserve"> framework is a quick-start comprised of templates and libraries.  It is distributed via a Visual Studio extension and NuGet packages.  </w:t>
       </w:r>
       <w:r>
         <w:t>The sections below will provide insight into the design and implementation.</w:t>
@@ -3486,24 +3473,24 @@
       <w:pPr>
         <w:pStyle w:val="Heading3"/>
       </w:pPr>
-      <w:bookmarkStart w:id="60" w:name="_Toc447802418"/>
-      <w:bookmarkStart w:id="61" w:name="_Toc448148749"/>
-      <w:bookmarkStart w:id="62" w:name="_Toc448148826"/>
-      <w:bookmarkStart w:id="63" w:name="_Toc448220844"/>
-      <w:bookmarkStart w:id="64" w:name="_Toc448404029"/>
-      <w:bookmarkStart w:id="65" w:name="_Toc447802417"/>
-      <w:bookmarkStart w:id="66" w:name="_Toc448148748"/>
-      <w:bookmarkStart w:id="67" w:name="_Toc448148825"/>
-      <w:bookmarkStart w:id="68" w:name="_Toc448220843"/>
-      <w:bookmarkStart w:id="69" w:name="_Toc448404028"/>
-      <w:bookmarkStart w:id="70" w:name="_Toc17272690"/>
+      <w:bookmarkStart w:id="60" w:name="_Toc17272690"/>
+      <w:bookmarkStart w:id="61" w:name="_Toc447802418"/>
+      <w:bookmarkStart w:id="62" w:name="_Toc448148749"/>
+      <w:bookmarkStart w:id="63" w:name="_Toc448148826"/>
+      <w:bookmarkStart w:id="64" w:name="_Toc448220844"/>
+      <w:bookmarkStart w:id="65" w:name="_Toc448404029"/>
+      <w:bookmarkStart w:id="66" w:name="_Toc447802417"/>
+      <w:bookmarkStart w:id="67" w:name="_Toc448148748"/>
+      <w:bookmarkStart w:id="68" w:name="_Toc448148825"/>
+      <w:bookmarkStart w:id="69" w:name="_Toc448220843"/>
+      <w:bookmarkStart w:id="70" w:name="_Toc448404028"/>
       <w:r>
         <w:t>Modula</w:t>
       </w:r>
       <w:r>
         <w:t>r</w:t>
       </w:r>
-      <w:bookmarkEnd w:id="70"/>
+      <w:bookmarkEnd w:id="60"/>
     </w:p>
     <w:p>
       <w:r>
@@ -3566,11 +3553,11 @@
         <w:pStyle w:val="Heading3"/>
       </w:pPr>
       <w:bookmarkStart w:id="72" w:name="_Toc17272692"/>
-      <w:bookmarkEnd w:id="60"/>
       <w:bookmarkEnd w:id="61"/>
       <w:bookmarkEnd w:id="62"/>
       <w:bookmarkEnd w:id="63"/>
       <w:bookmarkEnd w:id="64"/>
+      <w:bookmarkEnd w:id="65"/>
       <w:r>
         <w:t>CI/CD/CT</w:t>
       </w:r>
@@ -3773,11 +3760,11 @@
         <w:pStyle w:val="Heading3"/>
       </w:pPr>
       <w:bookmarkStart w:id="87" w:name="_Toc17272696"/>
-      <w:bookmarkEnd w:id="65"/>
       <w:bookmarkEnd w:id="66"/>
       <w:bookmarkEnd w:id="67"/>
       <w:bookmarkEnd w:id="68"/>
       <w:bookmarkEnd w:id="69"/>
+      <w:bookmarkEnd w:id="70"/>
       <w:r>
         <w:t>Open</w:t>
       </w:r>
@@ -5298,8 +5285,13 @@
     </w:p>
     <w:p>
       <w:r>
-        <w:t>An application configuration (App.config</w:t>
-      </w:r>
+        <w:t>An application configuration (</w:t>
+      </w:r>
+      <w:proofErr w:type="spellStart"/>
+      <w:r>
+        <w:t>App.config</w:t>
+      </w:r>
+      <w:proofErr w:type="spellEnd"/>
       <w:r>
         <w:t xml:space="preserve"> or </w:t>
       </w:r>
@@ -6664,17 +6656,17 @@
       <w:pPr>
         <w:pStyle w:val="Heading3"/>
       </w:pPr>
-      <w:bookmarkStart w:id="113" w:name="_Toc448404045"/>
-      <w:bookmarkStart w:id="114" w:name="_Toc447802429"/>
-      <w:bookmarkStart w:id="115" w:name="_Toc448148761"/>
-      <w:bookmarkStart w:id="116" w:name="_Toc448148838"/>
-      <w:bookmarkStart w:id="117" w:name="_Toc448220856"/>
-      <w:bookmarkStart w:id="118" w:name="_Toc448404040"/>
-      <w:bookmarkStart w:id="119" w:name="_Toc17272702"/>
+      <w:bookmarkStart w:id="113" w:name="_Toc17272702"/>
+      <w:bookmarkStart w:id="114" w:name="_Toc448404045"/>
+      <w:bookmarkStart w:id="115" w:name="_Toc447802429"/>
+      <w:bookmarkStart w:id="116" w:name="_Toc448148761"/>
+      <w:bookmarkStart w:id="117" w:name="_Toc448148838"/>
+      <w:bookmarkStart w:id="118" w:name="_Toc448220856"/>
+      <w:bookmarkStart w:id="119" w:name="_Toc448404040"/>
       <w:r>
         <w:t>Email</w:t>
       </w:r>
-      <w:bookmarkEnd w:id="119"/>
+      <w:bookmarkEnd w:id="113"/>
     </w:p>
     <w:p>
       <w:r>
@@ -6919,7 +6911,7 @@
       <w:r>
         <w:t>Test Adapters</w:t>
       </w:r>
-      <w:bookmarkEnd w:id="113"/>
+      <w:bookmarkEnd w:id="114"/>
       <w:bookmarkEnd w:id="120"/>
     </w:p>
     <w:p>
@@ -6996,11 +6988,11 @@
         <w:pStyle w:val="Heading1"/>
       </w:pPr>
       <w:bookmarkStart w:id="133" w:name="_Toc17272706"/>
-      <w:bookmarkEnd w:id="114"/>
       <w:bookmarkEnd w:id="115"/>
       <w:bookmarkEnd w:id="116"/>
       <w:bookmarkEnd w:id="117"/>
       <w:bookmarkEnd w:id="118"/>
+      <w:bookmarkEnd w:id="119"/>
       <w:r>
         <w:t>Distribution</w:t>
       </w:r>
@@ -7951,7 +7943,7 @@
     </w:rPrDefault>
     <w:pPrDefault/>
   </w:docDefaults>
-  <w:latentStyles w:defLockedState="0" w:defUIPriority="99" w:defSemiHidden="0" w:defUnhideWhenUsed="0" w:defQFormat="0" w:count="376">
+  <w:latentStyles w:defLockedState="0" w:defUIPriority="99" w:defSemiHidden="0" w:defUnhideWhenUsed="0" w:defQFormat="0" w:count="375">
     <w:lsdException w:name="Normal" w:uiPriority="0" w:qFormat="1"/>
     <w:lsdException w:name="heading 1" w:uiPriority="9" w:qFormat="1"/>
     <w:lsdException w:name="heading 2" w:semiHidden="1" w:uiPriority="9" w:unhideWhenUsed="1" w:qFormat="1"/>
@@ -8327,7 +8319,6 @@
     <w:lsdException w:name="Smart Hyperlink" w:semiHidden="1" w:unhideWhenUsed="1"/>
     <w:lsdException w:name="Hashtag" w:semiHidden="1" w:unhideWhenUsed="1"/>
     <w:lsdException w:name="Unresolved Mention" w:semiHidden="1" w:unhideWhenUsed="1"/>
-    <w:lsdException w:name="Smart Link" w:semiHidden="1" w:unhideWhenUsed="1"/>
   </w:latentStyles>
   <w:style w:type="paragraph" w:default="1" w:styleId="Normal">
     <w:name w:val="Normal"/>
@@ -9505,18 +9496,18 @@
 </file>
 
 <file path=customXml/item1.xml><?xml version="1.0" encoding="utf-8"?>
-<p:properties xmlns:p="http://schemas.microsoft.com/office/2006/metadata/properties" xmlns:xsi="http://www.w3.org/2001/XMLSchema-instance" xmlns:pc="http://schemas.microsoft.com/office/infopath/2007/PartnerControls">
-  <documentManagement/>
-</p:properties>
-</file>
-
-<file path=customXml/item2.xml><?xml version="1.0" encoding="utf-8"?>
 <?mso-contentType ?>
 <FormTemplates xmlns="http://schemas.microsoft.com/sharepoint/v3/contenttype/forms">
   <Display>DocumentLibraryForm</Display>
   <Edit>DocumentLibraryForm</Edit>
   <New>DocumentLibraryForm</New>
 </FormTemplates>
+</file>
+
+<file path=customXml/item2.xml><?xml version="1.0" encoding="utf-8"?>
+<p:properties xmlns:p="http://schemas.microsoft.com/office/2006/metadata/properties" xmlns:xsi="http://www.w3.org/2001/XMLSchema-instance" xmlns:pc="http://schemas.microsoft.com/office/infopath/2007/PartnerControls">
+  <documentManagement/>
+</p:properties>
 </file>
 
 <file path=customXml/item3.xml><?xml version="1.0" encoding="utf-8"?>
@@ -9652,18 +9643,18 @@
 </file>
 
 <file path=customXml/itemProps1.xml><?xml version="1.0" encoding="utf-8"?>
-<ds:datastoreItem xmlns:ds="http://schemas.openxmlformats.org/officeDocument/2006/customXml" ds:itemID="{0F78AFCA-8C25-47CF-813C-653B7AAE6968}">
+<ds:datastoreItem xmlns:ds="http://schemas.openxmlformats.org/officeDocument/2006/customXml" ds:itemID="{6832AFCF-4FFB-4B14-84CE-EA6BD35F6FC1}">
   <ds:schemaRefs>
-    <ds:schemaRef ds:uri="http://schemas.microsoft.com/office/2006/metadata/properties"/>
-    <ds:schemaRef ds:uri="http://schemas.microsoft.com/office/infopath/2007/PartnerControls"/>
+    <ds:schemaRef ds:uri="http://schemas.microsoft.com/sharepoint/v3/contenttype/forms"/>
   </ds:schemaRefs>
 </ds:datastoreItem>
 </file>
 
 <file path=customXml/itemProps2.xml><?xml version="1.0" encoding="utf-8"?>
-<ds:datastoreItem xmlns:ds="http://schemas.openxmlformats.org/officeDocument/2006/customXml" ds:itemID="{6832AFCF-4FFB-4B14-84CE-EA6BD35F6FC1}">
+<ds:datastoreItem xmlns:ds="http://schemas.openxmlformats.org/officeDocument/2006/customXml" ds:itemID="{0F78AFCA-8C25-47CF-813C-653B7AAE6968}">
   <ds:schemaRefs>
-    <ds:schemaRef ds:uri="http://schemas.microsoft.com/sharepoint/v3/contenttype/forms"/>
+    <ds:schemaRef ds:uri="http://schemas.microsoft.com/office/2006/metadata/properties"/>
+    <ds:schemaRef ds:uri="http://schemas.microsoft.com/office/infopath/2007/PartnerControls"/>
   </ds:schemaRefs>
 </ds:datastoreItem>
 </file>

</xml_diff>

<commit_message>
Added CSharp reference and updated date in document (#44)
</commit_message>
<xml_diff>
--- a/MAQS Architecture Document.docx
+++ b/MAQS Architecture Document.docx
@@ -2535,18 +2535,18 @@
         <w:pStyle w:val="Heading1"/>
       </w:pPr>
       <w:bookmarkStart w:id="0" w:name="_Toc482364040"/>
-      <w:bookmarkStart w:id="1" w:name="_Toc447802411"/>
-      <w:bookmarkStart w:id="2" w:name="_Toc448148742"/>
-      <w:bookmarkStart w:id="3" w:name="_Toc448148819"/>
-      <w:bookmarkStart w:id="4" w:name="_Toc448220837"/>
-      <w:bookmarkStart w:id="5" w:name="_Toc448404022"/>
-      <w:bookmarkStart w:id="6" w:name="_Toc17272677"/>
+      <w:bookmarkStart w:id="1" w:name="_Toc17272677"/>
+      <w:bookmarkStart w:id="2" w:name="_Toc447802411"/>
+      <w:bookmarkStart w:id="3" w:name="_Toc448148742"/>
+      <w:bookmarkStart w:id="4" w:name="_Toc448148819"/>
+      <w:bookmarkStart w:id="5" w:name="_Toc448220837"/>
+      <w:bookmarkStart w:id="6" w:name="_Toc448404022"/>
       <w:r>
         <w:lastRenderedPageBreak/>
         <w:t>Revision History</w:t>
       </w:r>
       <w:bookmarkEnd w:id="0"/>
-      <w:bookmarkEnd w:id="6"/>
+      <w:bookmarkEnd w:id="1"/>
     </w:p>
     <w:tbl>
       <w:tblPr>
@@ -2876,7 +2876,13 @@
               <w:spacing w:after="0" w:line="240" w:lineRule="auto"/>
             </w:pPr>
             <w:r>
-              <w:t>8/1/2109</w:t>
+              <w:t>8/1/2</w:t>
+            </w:r>
+            <w:r>
+              <w:t>01</w:t>
+            </w:r>
+            <w:r>
+              <w:t>9</w:t>
             </w:r>
           </w:p>
         </w:tc>
@@ -2934,13 +2940,15 @@
               <w:spacing w:after="0" w:line="240" w:lineRule="auto"/>
             </w:pPr>
             <w:r>
-              <w:t>8/</w:t>
-            </w:r>
-            <w:r>
-              <w:t>2</w:t>
-            </w:r>
-            <w:r>
-              <w:t>1/2109</w:t>
+              <w:t>8/21/2</w:t>
+            </w:r>
+            <w:r>
+              <w:t>01</w:t>
+            </w:r>
+            <w:bookmarkStart w:id="7" w:name="_GoBack"/>
+            <w:bookmarkEnd w:id="7"/>
+            <w:r>
+              <w:t>9</w:t>
             </w:r>
           </w:p>
         </w:tc>
@@ -2954,10 +2962,7 @@
               <w:cnfStyle w:val="000000000000" w:firstRow="0" w:lastRow="0" w:firstColumn="0" w:lastColumn="0" w:oddVBand="0" w:evenVBand="0" w:oddHBand="0" w:evenHBand="0" w:firstRowFirstColumn="0" w:firstRowLastColumn="0" w:lastRowFirstColumn="0" w:lastRowLastColumn="0"/>
             </w:pPr>
             <w:r>
-              <w:t>1.</w:t>
-            </w:r>
-            <w:r>
-              <w:t>4</w:t>
+              <w:t>1.4</w:t>
             </w:r>
           </w:p>
         </w:tc>
@@ -3004,8 +3009,6 @@
       <w:r>
         <w:br w:type="page"/>
       </w:r>
-      <w:bookmarkStart w:id="7" w:name="_GoBack"/>
-      <w:bookmarkEnd w:id="7"/>
     </w:p>
     <w:p>
       <w:pPr>
@@ -3016,11 +3019,11 @@
         <w:lastRenderedPageBreak/>
         <w:t>Introduction</w:t>
       </w:r>
-      <w:bookmarkEnd w:id="1"/>
       <w:bookmarkEnd w:id="2"/>
       <w:bookmarkEnd w:id="3"/>
       <w:bookmarkEnd w:id="4"/>
       <w:bookmarkEnd w:id="5"/>
+      <w:bookmarkEnd w:id="6"/>
       <w:bookmarkEnd w:id="8"/>
     </w:p>
     <w:p>
@@ -3133,16 +3136,16 @@
       <w:pPr>
         <w:pStyle w:val="Heading2"/>
       </w:pPr>
-      <w:bookmarkStart w:id="28" w:name="_Toc447802427"/>
-      <w:bookmarkStart w:id="29" w:name="_Toc448148759"/>
-      <w:bookmarkStart w:id="30" w:name="_Toc448148836"/>
-      <w:bookmarkStart w:id="31" w:name="_Toc448220854"/>
-      <w:bookmarkStart w:id="32" w:name="_Toc448404039"/>
-      <w:bookmarkStart w:id="33" w:name="_Toc17272683"/>
+      <w:bookmarkStart w:id="28" w:name="_Toc17272683"/>
+      <w:bookmarkStart w:id="29" w:name="_Toc447802427"/>
+      <w:bookmarkStart w:id="30" w:name="_Toc448148759"/>
+      <w:bookmarkStart w:id="31" w:name="_Toc448148836"/>
+      <w:bookmarkStart w:id="32" w:name="_Toc448220854"/>
+      <w:bookmarkStart w:id="33" w:name="_Toc448404039"/>
       <w:r>
         <w:t>Development team</w:t>
       </w:r>
-      <w:bookmarkEnd w:id="33"/>
+      <w:bookmarkEnd w:id="28"/>
     </w:p>
     <w:p>
       <w:r>
@@ -3271,17 +3274,17 @@
       <w:bookmarkStart w:id="38" w:name="_Toc448148835"/>
       <w:bookmarkStart w:id="39" w:name="_Toc448220853"/>
       <w:bookmarkStart w:id="40" w:name="_Toc448404037"/>
-      <w:bookmarkStart w:id="41" w:name="_Toc447802419"/>
-      <w:bookmarkStart w:id="42" w:name="_Toc448148750"/>
-      <w:bookmarkStart w:id="43" w:name="_Toc448148827"/>
-      <w:bookmarkStart w:id="44" w:name="_Toc448220845"/>
-      <w:bookmarkStart w:id="45" w:name="_Toc448404030"/>
-      <w:bookmarkStart w:id="46" w:name="_Toc17272686"/>
-      <w:bookmarkEnd w:id="28"/>
+      <w:bookmarkStart w:id="41" w:name="_Toc17272686"/>
+      <w:bookmarkStart w:id="42" w:name="_Toc447802419"/>
+      <w:bookmarkStart w:id="43" w:name="_Toc448148750"/>
+      <w:bookmarkStart w:id="44" w:name="_Toc448148827"/>
+      <w:bookmarkStart w:id="45" w:name="_Toc448220845"/>
+      <w:bookmarkStart w:id="46" w:name="_Toc448404030"/>
       <w:bookmarkEnd w:id="29"/>
       <w:bookmarkEnd w:id="30"/>
       <w:bookmarkEnd w:id="31"/>
       <w:bookmarkEnd w:id="32"/>
+      <w:bookmarkEnd w:id="33"/>
       <w:r>
         <w:t>Unit Tests</w:t>
       </w:r>
@@ -3290,7 +3293,7 @@
       <w:bookmarkEnd w:id="38"/>
       <w:bookmarkEnd w:id="39"/>
       <w:bookmarkEnd w:id="40"/>
-      <w:bookmarkEnd w:id="46"/>
+      <w:bookmarkEnd w:id="41"/>
     </w:p>
     <w:p>
       <w:r>
@@ -3308,11 +3311,11 @@
       <w:r>
         <w:t>Coding standards</w:t>
       </w:r>
-      <w:bookmarkEnd w:id="41"/>
       <w:bookmarkEnd w:id="42"/>
       <w:bookmarkEnd w:id="43"/>
       <w:bookmarkEnd w:id="44"/>
       <w:bookmarkEnd w:id="45"/>
+      <w:bookmarkEnd w:id="46"/>
       <w:bookmarkEnd w:id="47"/>
     </w:p>
     <w:p>
@@ -3363,15 +3366,7 @@
       </w:r>
       <w:proofErr w:type="spellEnd"/>
       <w:r>
-        <w:t xml:space="preserve"> at check-in to </w:t>
-      </w:r>
-      <w:proofErr w:type="gramStart"/>
-      <w:r>
-        <w:t>insure</w:t>
-      </w:r>
-      <w:proofErr w:type="gramEnd"/>
-      <w:r>
-        <w:t xml:space="preserve"> all changes are commented.  The comments will assist in showing example code, summaries on methods, and other information for the automation engineer.  These comments will be elaborated further in the documentation section below.</w:t>
+        <w:t xml:space="preserve"> at check-in to insure all changes are commented.  The comments will assist in showing example code, summaries on methods, and other information for the automation engineer.  These comments will be elaborated further in the documentation section below.</w:t>
       </w:r>
     </w:p>
     <w:p/>
@@ -3419,15 +3414,7 @@
         <w:t>The MAQS</w:t>
       </w:r>
       <w:r>
-        <w:t xml:space="preserve"> framework is a </w:t>
-      </w:r>
-      <w:proofErr w:type="gramStart"/>
-      <w:r>
-        <w:t>quick-start</w:t>
-      </w:r>
-      <w:proofErr w:type="gramEnd"/>
-      <w:r>
-        <w:t xml:space="preserve"> comprised of templates and libraries.  It is distributed via a Visual Studio extension and NuGet packages.  </w:t>
+        <w:t xml:space="preserve"> framework is a quick-start comprised of templates and libraries.  It is distributed via a Visual Studio extension and NuGet packages.  </w:t>
       </w:r>
       <w:r>
         <w:t>The sections below will provide insight into the design and implementation.</w:t>
@@ -3486,24 +3473,24 @@
       <w:pPr>
         <w:pStyle w:val="Heading3"/>
       </w:pPr>
-      <w:bookmarkStart w:id="60" w:name="_Toc447802418"/>
-      <w:bookmarkStart w:id="61" w:name="_Toc448148749"/>
-      <w:bookmarkStart w:id="62" w:name="_Toc448148826"/>
-      <w:bookmarkStart w:id="63" w:name="_Toc448220844"/>
-      <w:bookmarkStart w:id="64" w:name="_Toc448404029"/>
-      <w:bookmarkStart w:id="65" w:name="_Toc447802417"/>
-      <w:bookmarkStart w:id="66" w:name="_Toc448148748"/>
-      <w:bookmarkStart w:id="67" w:name="_Toc448148825"/>
-      <w:bookmarkStart w:id="68" w:name="_Toc448220843"/>
-      <w:bookmarkStart w:id="69" w:name="_Toc448404028"/>
-      <w:bookmarkStart w:id="70" w:name="_Toc17272690"/>
+      <w:bookmarkStart w:id="60" w:name="_Toc17272690"/>
+      <w:bookmarkStart w:id="61" w:name="_Toc447802418"/>
+      <w:bookmarkStart w:id="62" w:name="_Toc448148749"/>
+      <w:bookmarkStart w:id="63" w:name="_Toc448148826"/>
+      <w:bookmarkStart w:id="64" w:name="_Toc448220844"/>
+      <w:bookmarkStart w:id="65" w:name="_Toc448404029"/>
+      <w:bookmarkStart w:id="66" w:name="_Toc447802417"/>
+      <w:bookmarkStart w:id="67" w:name="_Toc448148748"/>
+      <w:bookmarkStart w:id="68" w:name="_Toc448148825"/>
+      <w:bookmarkStart w:id="69" w:name="_Toc448220843"/>
+      <w:bookmarkStart w:id="70" w:name="_Toc448404028"/>
       <w:r>
         <w:t>Modula</w:t>
       </w:r>
       <w:r>
         <w:t>r</w:t>
       </w:r>
-      <w:bookmarkEnd w:id="70"/>
+      <w:bookmarkEnd w:id="60"/>
     </w:p>
     <w:p>
       <w:r>
@@ -3566,11 +3553,11 @@
         <w:pStyle w:val="Heading3"/>
       </w:pPr>
       <w:bookmarkStart w:id="72" w:name="_Toc17272692"/>
-      <w:bookmarkEnd w:id="60"/>
       <w:bookmarkEnd w:id="61"/>
       <w:bookmarkEnd w:id="62"/>
       <w:bookmarkEnd w:id="63"/>
       <w:bookmarkEnd w:id="64"/>
+      <w:bookmarkEnd w:id="65"/>
       <w:r>
         <w:t>CI/CD/CT</w:t>
       </w:r>
@@ -3773,11 +3760,11 @@
         <w:pStyle w:val="Heading3"/>
       </w:pPr>
       <w:bookmarkStart w:id="87" w:name="_Toc17272696"/>
-      <w:bookmarkEnd w:id="65"/>
       <w:bookmarkEnd w:id="66"/>
       <w:bookmarkEnd w:id="67"/>
       <w:bookmarkEnd w:id="68"/>
       <w:bookmarkEnd w:id="69"/>
+      <w:bookmarkEnd w:id="70"/>
       <w:r>
         <w:t>Open</w:t>
       </w:r>
@@ -5298,8 +5285,13 @@
     </w:p>
     <w:p>
       <w:r>
-        <w:t>An application configuration (App.config</w:t>
-      </w:r>
+        <w:t>An application configuration (</w:t>
+      </w:r>
+      <w:proofErr w:type="spellStart"/>
+      <w:r>
+        <w:t>App.config</w:t>
+      </w:r>
+      <w:proofErr w:type="spellEnd"/>
       <w:r>
         <w:t xml:space="preserve"> or </w:t>
       </w:r>
@@ -6664,17 +6656,17 @@
       <w:pPr>
         <w:pStyle w:val="Heading3"/>
       </w:pPr>
-      <w:bookmarkStart w:id="113" w:name="_Toc448404045"/>
-      <w:bookmarkStart w:id="114" w:name="_Toc447802429"/>
-      <w:bookmarkStart w:id="115" w:name="_Toc448148761"/>
-      <w:bookmarkStart w:id="116" w:name="_Toc448148838"/>
-      <w:bookmarkStart w:id="117" w:name="_Toc448220856"/>
-      <w:bookmarkStart w:id="118" w:name="_Toc448404040"/>
-      <w:bookmarkStart w:id="119" w:name="_Toc17272702"/>
+      <w:bookmarkStart w:id="113" w:name="_Toc17272702"/>
+      <w:bookmarkStart w:id="114" w:name="_Toc448404045"/>
+      <w:bookmarkStart w:id="115" w:name="_Toc447802429"/>
+      <w:bookmarkStart w:id="116" w:name="_Toc448148761"/>
+      <w:bookmarkStart w:id="117" w:name="_Toc448148838"/>
+      <w:bookmarkStart w:id="118" w:name="_Toc448220856"/>
+      <w:bookmarkStart w:id="119" w:name="_Toc448404040"/>
       <w:r>
         <w:t>Email</w:t>
       </w:r>
-      <w:bookmarkEnd w:id="119"/>
+      <w:bookmarkEnd w:id="113"/>
     </w:p>
     <w:p>
       <w:r>
@@ -6919,7 +6911,7 @@
       <w:r>
         <w:t>Test Adapters</w:t>
       </w:r>
-      <w:bookmarkEnd w:id="113"/>
+      <w:bookmarkEnd w:id="114"/>
       <w:bookmarkEnd w:id="120"/>
     </w:p>
     <w:p>
@@ -6996,11 +6988,11 @@
         <w:pStyle w:val="Heading1"/>
       </w:pPr>
       <w:bookmarkStart w:id="133" w:name="_Toc17272706"/>
-      <w:bookmarkEnd w:id="114"/>
       <w:bookmarkEnd w:id="115"/>
       <w:bookmarkEnd w:id="116"/>
       <w:bookmarkEnd w:id="117"/>
       <w:bookmarkEnd w:id="118"/>
+      <w:bookmarkEnd w:id="119"/>
       <w:r>
         <w:t>Distribution</w:t>
       </w:r>
@@ -7951,7 +7943,7 @@
     </w:rPrDefault>
     <w:pPrDefault/>
   </w:docDefaults>
-  <w:latentStyles w:defLockedState="0" w:defUIPriority="99" w:defSemiHidden="0" w:defUnhideWhenUsed="0" w:defQFormat="0" w:count="376">
+  <w:latentStyles w:defLockedState="0" w:defUIPriority="99" w:defSemiHidden="0" w:defUnhideWhenUsed="0" w:defQFormat="0" w:count="375">
     <w:lsdException w:name="Normal" w:uiPriority="0" w:qFormat="1"/>
     <w:lsdException w:name="heading 1" w:uiPriority="9" w:qFormat="1"/>
     <w:lsdException w:name="heading 2" w:semiHidden="1" w:uiPriority="9" w:unhideWhenUsed="1" w:qFormat="1"/>
@@ -8327,7 +8319,6 @@
     <w:lsdException w:name="Smart Hyperlink" w:semiHidden="1" w:unhideWhenUsed="1"/>
     <w:lsdException w:name="Hashtag" w:semiHidden="1" w:unhideWhenUsed="1"/>
     <w:lsdException w:name="Unresolved Mention" w:semiHidden="1" w:unhideWhenUsed="1"/>
-    <w:lsdException w:name="Smart Link" w:semiHidden="1" w:unhideWhenUsed="1"/>
   </w:latentStyles>
   <w:style w:type="paragraph" w:default="1" w:styleId="Normal">
     <w:name w:val="Normal"/>
@@ -9505,18 +9496,18 @@
 </file>
 
 <file path=customXml/item1.xml><?xml version="1.0" encoding="utf-8"?>
-<p:properties xmlns:p="http://schemas.microsoft.com/office/2006/metadata/properties" xmlns:xsi="http://www.w3.org/2001/XMLSchema-instance" xmlns:pc="http://schemas.microsoft.com/office/infopath/2007/PartnerControls">
-  <documentManagement/>
-</p:properties>
-</file>
-
-<file path=customXml/item2.xml><?xml version="1.0" encoding="utf-8"?>
 <?mso-contentType ?>
 <FormTemplates xmlns="http://schemas.microsoft.com/sharepoint/v3/contenttype/forms">
   <Display>DocumentLibraryForm</Display>
   <Edit>DocumentLibraryForm</Edit>
   <New>DocumentLibraryForm</New>
 </FormTemplates>
+</file>
+
+<file path=customXml/item2.xml><?xml version="1.0" encoding="utf-8"?>
+<p:properties xmlns:p="http://schemas.microsoft.com/office/2006/metadata/properties" xmlns:xsi="http://www.w3.org/2001/XMLSchema-instance" xmlns:pc="http://schemas.microsoft.com/office/infopath/2007/PartnerControls">
+  <documentManagement/>
+</p:properties>
 </file>
 
 <file path=customXml/item3.xml><?xml version="1.0" encoding="utf-8"?>
@@ -9652,18 +9643,18 @@
 </file>
 
 <file path=customXml/itemProps1.xml><?xml version="1.0" encoding="utf-8"?>
-<ds:datastoreItem xmlns:ds="http://schemas.openxmlformats.org/officeDocument/2006/customXml" ds:itemID="{0F78AFCA-8C25-47CF-813C-653B7AAE6968}">
+<ds:datastoreItem xmlns:ds="http://schemas.openxmlformats.org/officeDocument/2006/customXml" ds:itemID="{6832AFCF-4FFB-4B14-84CE-EA6BD35F6FC1}">
   <ds:schemaRefs>
-    <ds:schemaRef ds:uri="http://schemas.microsoft.com/office/2006/metadata/properties"/>
-    <ds:schemaRef ds:uri="http://schemas.microsoft.com/office/infopath/2007/PartnerControls"/>
+    <ds:schemaRef ds:uri="http://schemas.microsoft.com/sharepoint/v3/contenttype/forms"/>
   </ds:schemaRefs>
 </ds:datastoreItem>
 </file>
 
 <file path=customXml/itemProps2.xml><?xml version="1.0" encoding="utf-8"?>
-<ds:datastoreItem xmlns:ds="http://schemas.openxmlformats.org/officeDocument/2006/customXml" ds:itemID="{6832AFCF-4FFB-4B14-84CE-EA6BD35F6FC1}">
+<ds:datastoreItem xmlns:ds="http://schemas.openxmlformats.org/officeDocument/2006/customXml" ds:itemID="{0F78AFCA-8C25-47CF-813C-653B7AAE6968}">
   <ds:schemaRefs>
-    <ds:schemaRef ds:uri="http://schemas.microsoft.com/sharepoint/v3/contenttype/forms"/>
+    <ds:schemaRef ds:uri="http://schemas.microsoft.com/office/2006/metadata/properties"/>
+    <ds:schemaRef ds:uri="http://schemas.microsoft.com/office/infopath/2007/PartnerControls"/>
   </ds:schemaRefs>
 </ds:datastoreItem>
 </file>

</xml_diff>

<commit_message>
Add V6 updates to design doc
</commit_message>
<xml_diff>
--- a/MAQS Architecture Document.docx
+++ b/MAQS Architecture Document.docx
@@ -1,6 +1,6 @@
 
 <file path=word/document.xml><?xml version="1.0" encoding="utf-8"?>
-<w:document xmlns:wpc="http://schemas.microsoft.com/office/word/2010/wordprocessingCanvas" xmlns:cx="http://schemas.microsoft.com/office/drawing/2014/chartex" xmlns:cx1="http://schemas.microsoft.com/office/drawing/2015/9/8/chartex" xmlns:cx2="http://schemas.microsoft.com/office/drawing/2015/10/21/chartex" xmlns:cx3="http://schemas.microsoft.com/office/drawing/2016/5/9/chartex" xmlns:cx4="http://schemas.microsoft.com/office/drawing/2016/5/10/chartex" xmlns:cx5="http://schemas.microsoft.com/office/drawing/2016/5/11/chartex" xmlns:cx6="http://schemas.microsoft.com/office/drawing/2016/5/12/chartex" xmlns:cx7="http://schemas.microsoft.com/office/drawing/2016/5/13/chartex" xmlns:cx8="http://schemas.microsoft.com/office/drawing/2016/5/14/chartex" xmlns:mc="http://schemas.openxmlformats.org/markup-compatibility/2006" xmlns:aink="http://schemas.microsoft.com/office/drawing/2016/ink" xmlns:am3d="http://schemas.microsoft.com/office/drawing/2017/model3d" xmlns:o="urn:schemas-microsoft-com:office:office" xmlns:r="http://schemas.openxmlformats.org/officeDocument/2006/relationships" xmlns:m="http://schemas.openxmlformats.org/officeDocument/2006/math" xmlns:v="urn:schemas-microsoft-com:vml" xmlns:wp14="http://schemas.microsoft.com/office/word/2010/wordprocessingDrawing" xmlns:wp="http://schemas.openxmlformats.org/drawingml/2006/wordprocessingDrawing" xmlns:w10="urn:schemas-microsoft-com:office:word" xmlns:w="http://schemas.openxmlformats.org/wordprocessingml/2006/main" xmlns:w14="http://schemas.microsoft.com/office/word/2010/wordml" xmlns:w15="http://schemas.microsoft.com/office/word/2012/wordml" xmlns:w16cid="http://schemas.microsoft.com/office/word/2016/wordml/cid" xmlns:w16se="http://schemas.microsoft.com/office/word/2015/wordml/symex" xmlns:wpg="http://schemas.microsoft.com/office/word/2010/wordprocessingGroup" xmlns:wpi="http://schemas.microsoft.com/office/word/2010/wordprocessingInk" xmlns:wne="http://schemas.microsoft.com/office/word/2006/wordml" xmlns:wps="http://schemas.microsoft.com/office/word/2010/wordprocessingShape" mc:Ignorable="w14 w15 w16se w16cid wp14">
+<w:document xmlns:wpc="http://schemas.microsoft.com/office/word/2010/wordprocessingCanvas" xmlns:cx="http://schemas.microsoft.com/office/drawing/2014/chartex" xmlns:cx1="http://schemas.microsoft.com/office/drawing/2015/9/8/chartex" xmlns:cx2="http://schemas.microsoft.com/office/drawing/2015/10/21/chartex" xmlns:cx3="http://schemas.microsoft.com/office/drawing/2016/5/9/chartex" xmlns:cx4="http://schemas.microsoft.com/office/drawing/2016/5/10/chartex" xmlns:cx5="http://schemas.microsoft.com/office/drawing/2016/5/11/chartex" xmlns:cx6="http://schemas.microsoft.com/office/drawing/2016/5/12/chartex" xmlns:cx7="http://schemas.microsoft.com/office/drawing/2016/5/13/chartex" xmlns:cx8="http://schemas.microsoft.com/office/drawing/2016/5/14/chartex" xmlns:mc="http://schemas.openxmlformats.org/markup-compatibility/2006" xmlns:aink="http://schemas.microsoft.com/office/drawing/2016/ink" xmlns:am3d="http://schemas.microsoft.com/office/drawing/2017/model3d" xmlns:o="urn:schemas-microsoft-com:office:office" xmlns:r="http://schemas.openxmlformats.org/officeDocument/2006/relationships" xmlns:m="http://schemas.openxmlformats.org/officeDocument/2006/math" xmlns:v="urn:schemas-microsoft-com:vml" xmlns:wp14="http://schemas.microsoft.com/office/word/2010/wordprocessingDrawing" xmlns:wp="http://schemas.openxmlformats.org/drawingml/2006/wordprocessingDrawing" xmlns:w10="urn:schemas-microsoft-com:office:word" xmlns:w="http://schemas.openxmlformats.org/wordprocessingml/2006/main" xmlns:w14="http://schemas.microsoft.com/office/word/2010/wordml" xmlns:w15="http://schemas.microsoft.com/office/word/2012/wordml" xmlns:w16cex="http://schemas.microsoft.com/office/word/2018/wordml/cex" xmlns:w16cid="http://schemas.microsoft.com/office/word/2016/wordml/cid" xmlns:w16="http://schemas.microsoft.com/office/word/2018/wordml" xmlns:w16se="http://schemas.microsoft.com/office/word/2015/wordml/symex" xmlns:wpg="http://schemas.microsoft.com/office/word/2010/wordprocessingGroup" xmlns:wpi="http://schemas.microsoft.com/office/word/2010/wordprocessingInk" xmlns:wne="http://schemas.microsoft.com/office/word/2006/wordml" xmlns:wps="http://schemas.microsoft.com/office/word/2010/wordprocessingShape" mc:Ignorable="w14 w15 w16se w16cid w16 w16cex wp14">
   <w:body>
     <w:p/>
     <w:p/>
@@ -80,9 +80,16 @@
         <w:p>
           <w:pPr>
             <w:pStyle w:val="TOCHeading"/>
+            <w:tabs>
+              <w:tab w:val="left" w:pos="3150"/>
+            </w:tabs>
+            <w:spacing w:before="0"/>
           </w:pPr>
           <w:r>
             <w:t>Contents</w:t>
+          </w:r>
+          <w:r>
+            <w:tab/>
           </w:r>
         </w:p>
         <w:p>
@@ -105,7 +112,7 @@
           <w:r>
             <w:fldChar w:fldCharType="separate"/>
           </w:r>
-          <w:hyperlink w:anchor="_Toc17272677" w:history="1">
+          <w:hyperlink w:anchor="_Toc41556869" w:history="1">
             <w:r>
               <w:rPr>
                 <w:rStyle w:val="Hyperlink"/>
@@ -132,7 +139,7 @@
                 <w:noProof/>
                 <w:webHidden/>
               </w:rPr>
-              <w:instrText xml:space="preserve"> PAGEREF _Toc17272677 \h </w:instrText>
+              <w:instrText xml:space="preserve"> PAGEREF _Toc41556869 \h </w:instrText>
             </w:r>
             <w:r>
               <w:rPr>
@@ -174,7 +181,7 @@
               <w:noProof/>
             </w:rPr>
           </w:pPr>
-          <w:hyperlink w:anchor="_Toc17272678" w:history="1">
+          <w:hyperlink w:anchor="_Toc41556870" w:history="1">
             <w:r>
               <w:rPr>
                 <w:rStyle w:val="Hyperlink"/>
@@ -201,7 +208,7 @@
                 <w:noProof/>
                 <w:webHidden/>
               </w:rPr>
-              <w:instrText xml:space="preserve"> PAGEREF _Toc17272678 \h </w:instrText>
+              <w:instrText xml:space="preserve"> PAGEREF _Toc41556870 \h </w:instrText>
             </w:r>
             <w:r>
               <w:rPr>
@@ -243,7 +250,7 @@
               <w:noProof/>
             </w:rPr>
           </w:pPr>
-          <w:hyperlink w:anchor="_Toc17272679" w:history="1">
+          <w:hyperlink w:anchor="_Toc41556871" w:history="1">
             <w:r>
               <w:rPr>
                 <w:rStyle w:val="Hyperlink"/>
@@ -270,7 +277,7 @@
                 <w:noProof/>
                 <w:webHidden/>
               </w:rPr>
-              <w:instrText xml:space="preserve"> PAGEREF _Toc17272679 \h </w:instrText>
+              <w:instrText xml:space="preserve"> PAGEREF _Toc41556871 \h </w:instrText>
             </w:r>
             <w:r>
               <w:rPr>
@@ -312,7 +319,7 @@
               <w:noProof/>
             </w:rPr>
           </w:pPr>
-          <w:hyperlink w:anchor="_Toc17272680" w:history="1">
+          <w:hyperlink w:anchor="_Toc41556872" w:history="1">
             <w:r>
               <w:rPr>
                 <w:rStyle w:val="Hyperlink"/>
@@ -339,7 +346,7 @@
                 <w:noProof/>
                 <w:webHidden/>
               </w:rPr>
-              <w:instrText xml:space="preserve"> PAGEREF _Toc17272680 \h </w:instrText>
+              <w:instrText xml:space="preserve"> PAGEREF _Toc41556872 \h </w:instrText>
             </w:r>
             <w:r>
               <w:rPr>
@@ -381,7 +388,7 @@
               <w:noProof/>
             </w:rPr>
           </w:pPr>
-          <w:hyperlink w:anchor="_Toc17272681" w:history="1">
+          <w:hyperlink w:anchor="_Toc41556873" w:history="1">
             <w:r>
               <w:rPr>
                 <w:rStyle w:val="Hyperlink"/>
@@ -408,7 +415,7 @@
                 <w:noProof/>
                 <w:webHidden/>
               </w:rPr>
-              <w:instrText xml:space="preserve"> PAGEREF _Toc17272681 \h </w:instrText>
+              <w:instrText xml:space="preserve"> PAGEREF _Toc41556873 \h </w:instrText>
             </w:r>
             <w:r>
               <w:rPr>
@@ -450,7 +457,7 @@
               <w:noProof/>
             </w:rPr>
           </w:pPr>
-          <w:hyperlink w:anchor="_Toc17272682" w:history="1">
+          <w:hyperlink w:anchor="_Toc41556874" w:history="1">
             <w:r>
               <w:rPr>
                 <w:rStyle w:val="Hyperlink"/>
@@ -477,7 +484,7 @@
                 <w:noProof/>
                 <w:webHidden/>
               </w:rPr>
-              <w:instrText xml:space="preserve"> PAGEREF _Toc17272682 \h </w:instrText>
+              <w:instrText xml:space="preserve"> PAGEREF _Toc41556874 \h </w:instrText>
             </w:r>
             <w:r>
               <w:rPr>
@@ -519,7 +526,7 @@
               <w:noProof/>
             </w:rPr>
           </w:pPr>
-          <w:hyperlink w:anchor="_Toc17272683" w:history="1">
+          <w:hyperlink w:anchor="_Toc41556875" w:history="1">
             <w:r>
               <w:rPr>
                 <w:rStyle w:val="Hyperlink"/>
@@ -546,7 +553,7 @@
                 <w:noProof/>
                 <w:webHidden/>
               </w:rPr>
-              <w:instrText xml:space="preserve"> PAGEREF _Toc17272683 \h </w:instrText>
+              <w:instrText xml:space="preserve"> PAGEREF _Toc41556875 \h </w:instrText>
             </w:r>
             <w:r>
               <w:rPr>
@@ -588,7 +595,7 @@
               <w:noProof/>
             </w:rPr>
           </w:pPr>
-          <w:hyperlink w:anchor="_Toc17272684" w:history="1">
+          <w:hyperlink w:anchor="_Toc41556876" w:history="1">
             <w:r>
               <w:rPr>
                 <w:rStyle w:val="Hyperlink"/>
@@ -615,7 +622,7 @@
                 <w:noProof/>
                 <w:webHidden/>
               </w:rPr>
-              <w:instrText xml:space="preserve"> PAGEREF _Toc17272684 \h </w:instrText>
+              <w:instrText xml:space="preserve"> PAGEREF _Toc41556876 \h </w:instrText>
             </w:r>
             <w:r>
               <w:rPr>
@@ -657,7 +664,7 @@
               <w:noProof/>
             </w:rPr>
           </w:pPr>
-          <w:hyperlink w:anchor="_Toc17272685" w:history="1">
+          <w:hyperlink w:anchor="_Toc41556877" w:history="1">
             <w:r>
               <w:rPr>
                 <w:rStyle w:val="Hyperlink"/>
@@ -684,7 +691,7 @@
                 <w:noProof/>
                 <w:webHidden/>
               </w:rPr>
-              <w:instrText xml:space="preserve"> PAGEREF _Toc17272685 \h </w:instrText>
+              <w:instrText xml:space="preserve"> PAGEREF _Toc41556877 \h </w:instrText>
             </w:r>
             <w:r>
               <w:rPr>
@@ -726,7 +733,7 @@
               <w:noProof/>
             </w:rPr>
           </w:pPr>
-          <w:hyperlink w:anchor="_Toc17272686" w:history="1">
+          <w:hyperlink w:anchor="_Toc41556878" w:history="1">
             <w:r>
               <w:rPr>
                 <w:rStyle w:val="Hyperlink"/>
@@ -753,7 +760,7 @@
                 <w:noProof/>
                 <w:webHidden/>
               </w:rPr>
-              <w:instrText xml:space="preserve"> PAGEREF _Toc17272686 \h </w:instrText>
+              <w:instrText xml:space="preserve"> PAGEREF _Toc41556878 \h </w:instrText>
             </w:r>
             <w:r>
               <w:rPr>
@@ -795,7 +802,7 @@
               <w:noProof/>
             </w:rPr>
           </w:pPr>
-          <w:hyperlink w:anchor="_Toc17272687" w:history="1">
+          <w:hyperlink w:anchor="_Toc41556879" w:history="1">
             <w:r>
               <w:rPr>
                 <w:rStyle w:val="Hyperlink"/>
@@ -822,7 +829,7 @@
                 <w:noProof/>
                 <w:webHidden/>
               </w:rPr>
-              <w:instrText xml:space="preserve"> PAGEREF _Toc17272687 \h </w:instrText>
+              <w:instrText xml:space="preserve"> PAGEREF _Toc41556879 \h </w:instrText>
             </w:r>
             <w:r>
               <w:rPr>
@@ -864,7 +871,7 @@
               <w:noProof/>
             </w:rPr>
           </w:pPr>
-          <w:hyperlink w:anchor="_Toc17272688" w:history="1">
+          <w:hyperlink w:anchor="_Toc41556880" w:history="1">
             <w:r>
               <w:rPr>
                 <w:rStyle w:val="Hyperlink"/>
@@ -891,7 +898,7 @@
                 <w:noProof/>
                 <w:webHidden/>
               </w:rPr>
-              <w:instrText xml:space="preserve"> PAGEREF _Toc17272688 \h </w:instrText>
+              <w:instrText xml:space="preserve"> PAGEREF _Toc41556880 \h </w:instrText>
             </w:r>
             <w:r>
               <w:rPr>
@@ -933,7 +940,7 @@
               <w:noProof/>
             </w:rPr>
           </w:pPr>
-          <w:hyperlink w:anchor="_Toc17272689" w:history="1">
+          <w:hyperlink w:anchor="_Toc41556881" w:history="1">
             <w:r>
               <w:rPr>
                 <w:rStyle w:val="Hyperlink"/>
@@ -960,7 +967,7 @@
                 <w:noProof/>
                 <w:webHidden/>
               </w:rPr>
-              <w:instrText xml:space="preserve"> PAGEREF _Toc17272689 \h </w:instrText>
+              <w:instrText xml:space="preserve"> PAGEREF _Toc41556881 \h </w:instrText>
             </w:r>
             <w:r>
               <w:rPr>
@@ -1002,7 +1009,7 @@
               <w:noProof/>
             </w:rPr>
           </w:pPr>
-          <w:hyperlink w:anchor="_Toc17272690" w:history="1">
+          <w:hyperlink w:anchor="_Toc41556882" w:history="1">
             <w:r>
               <w:rPr>
                 <w:rStyle w:val="Hyperlink"/>
@@ -1029,7 +1036,7 @@
                 <w:noProof/>
                 <w:webHidden/>
               </w:rPr>
-              <w:instrText xml:space="preserve"> PAGEREF _Toc17272690 \h </w:instrText>
+              <w:instrText xml:space="preserve"> PAGEREF _Toc41556882 \h </w:instrText>
             </w:r>
             <w:r>
               <w:rPr>
@@ -1071,7 +1078,7 @@
               <w:noProof/>
             </w:rPr>
           </w:pPr>
-          <w:hyperlink w:anchor="_Toc17272691" w:history="1">
+          <w:hyperlink w:anchor="_Toc41556883" w:history="1">
             <w:r>
               <w:rPr>
                 <w:rStyle w:val="Hyperlink"/>
@@ -1098,7 +1105,7 @@
                 <w:noProof/>
                 <w:webHidden/>
               </w:rPr>
-              <w:instrText xml:space="preserve"> PAGEREF _Toc17272691 \h </w:instrText>
+              <w:instrText xml:space="preserve"> PAGEREF _Toc41556883 \h </w:instrText>
             </w:r>
             <w:r>
               <w:rPr>
@@ -1140,7 +1147,7 @@
               <w:noProof/>
             </w:rPr>
           </w:pPr>
-          <w:hyperlink w:anchor="_Toc17272692" w:history="1">
+          <w:hyperlink w:anchor="_Toc41556884" w:history="1">
             <w:r>
               <w:rPr>
                 <w:rStyle w:val="Hyperlink"/>
@@ -1167,7 +1174,7 @@
                 <w:noProof/>
                 <w:webHidden/>
               </w:rPr>
-              <w:instrText xml:space="preserve"> PAGEREF _Toc17272692 \h </w:instrText>
+              <w:instrText xml:space="preserve"> PAGEREF _Toc41556884 \h </w:instrText>
             </w:r>
             <w:r>
               <w:rPr>
@@ -1209,7 +1216,7 @@
               <w:noProof/>
             </w:rPr>
           </w:pPr>
-          <w:hyperlink w:anchor="_Toc17272693" w:history="1">
+          <w:hyperlink w:anchor="_Toc41556885" w:history="1">
             <w:r>
               <w:rPr>
                 <w:rStyle w:val="Hyperlink"/>
@@ -1236,7 +1243,7 @@
                 <w:noProof/>
                 <w:webHidden/>
               </w:rPr>
-              <w:instrText xml:space="preserve"> PAGEREF _Toc17272693 \h </w:instrText>
+              <w:instrText xml:space="preserve"> PAGEREF _Toc41556885 \h </w:instrText>
             </w:r>
             <w:r>
               <w:rPr>
@@ -1278,7 +1285,7 @@
               <w:noProof/>
             </w:rPr>
           </w:pPr>
-          <w:hyperlink w:anchor="_Toc17272694" w:history="1">
+          <w:hyperlink w:anchor="_Toc41556886" w:history="1">
             <w:r>
               <w:rPr>
                 <w:rStyle w:val="Hyperlink"/>
@@ -1305,7 +1312,7 @@
                 <w:noProof/>
                 <w:webHidden/>
               </w:rPr>
-              <w:instrText xml:space="preserve"> PAGEREF _Toc17272694 \h </w:instrText>
+              <w:instrText xml:space="preserve"> PAGEREF _Toc41556886 \h </w:instrText>
             </w:r>
             <w:r>
               <w:rPr>
@@ -1347,7 +1354,7 @@
               <w:noProof/>
             </w:rPr>
           </w:pPr>
-          <w:hyperlink w:anchor="_Toc17272695" w:history="1">
+          <w:hyperlink w:anchor="_Toc41556887" w:history="1">
             <w:r>
               <w:rPr>
                 <w:rStyle w:val="Hyperlink"/>
@@ -1374,7 +1381,7 @@
                 <w:noProof/>
                 <w:webHidden/>
               </w:rPr>
-              <w:instrText xml:space="preserve"> PAGEREF _Toc17272695 \h </w:instrText>
+              <w:instrText xml:space="preserve"> PAGEREF _Toc41556887 \h </w:instrText>
             </w:r>
             <w:r>
               <w:rPr>
@@ -1416,7 +1423,7 @@
               <w:noProof/>
             </w:rPr>
           </w:pPr>
-          <w:hyperlink w:anchor="_Toc17272696" w:history="1">
+          <w:hyperlink w:anchor="_Toc41556888" w:history="1">
             <w:r>
               <w:rPr>
                 <w:rStyle w:val="Hyperlink"/>
@@ -1443,7 +1450,7 @@
                 <w:noProof/>
                 <w:webHidden/>
               </w:rPr>
-              <w:instrText xml:space="preserve"> PAGEREF _Toc17272696 \h </w:instrText>
+              <w:instrText xml:space="preserve"> PAGEREF _Toc41556888 \h </w:instrText>
             </w:r>
             <w:r>
               <w:rPr>
@@ -1485,7 +1492,7 @@
               <w:noProof/>
             </w:rPr>
           </w:pPr>
-          <w:hyperlink w:anchor="_Toc17272697" w:history="1">
+          <w:hyperlink w:anchor="_Toc41556889" w:history="1">
             <w:r>
               <w:rPr>
                 <w:rStyle w:val="Hyperlink"/>
@@ -1512,7 +1519,7 @@
                 <w:noProof/>
                 <w:webHidden/>
               </w:rPr>
-              <w:instrText xml:space="preserve"> PAGEREF _Toc17272697 \h </w:instrText>
+              <w:instrText xml:space="preserve"> PAGEREF _Toc41556889 \h </w:instrText>
             </w:r>
             <w:r>
               <w:rPr>
@@ -1554,7 +1561,7 @@
               <w:noProof/>
             </w:rPr>
           </w:pPr>
-          <w:hyperlink w:anchor="_Toc17272698" w:history="1">
+          <w:hyperlink w:anchor="_Toc41556890" w:history="1">
             <w:r>
               <w:rPr>
                 <w:rStyle w:val="Hyperlink"/>
@@ -1581,7 +1588,7 @@
                 <w:noProof/>
                 <w:webHidden/>
               </w:rPr>
-              <w:instrText xml:space="preserve"> PAGEREF _Toc17272698 \h </w:instrText>
+              <w:instrText xml:space="preserve"> PAGEREF _Toc41556890 \h </w:instrText>
             </w:r>
             <w:r>
               <w:rPr>
@@ -1601,7 +1608,7 @@
                 <w:noProof/>
                 <w:webHidden/>
               </w:rPr>
-              <w:t>12</w:t>
+              <w:t>13</w:t>
             </w:r>
             <w:r>
               <w:rPr>
@@ -1623,7 +1630,7 @@
               <w:noProof/>
             </w:rPr>
           </w:pPr>
-          <w:hyperlink w:anchor="_Toc17272699" w:history="1">
+          <w:hyperlink w:anchor="_Toc41556891" w:history="1">
             <w:r>
               <w:rPr>
                 <w:rStyle w:val="Hyperlink"/>
@@ -1650,7 +1657,7 @@
                 <w:noProof/>
                 <w:webHidden/>
               </w:rPr>
-              <w:instrText xml:space="preserve"> PAGEREF _Toc17272699 \h </w:instrText>
+              <w:instrText xml:space="preserve"> PAGEREF _Toc41556891 \h </w:instrText>
             </w:r>
             <w:r>
               <w:rPr>
@@ -1670,7 +1677,7 @@
                 <w:noProof/>
                 <w:webHidden/>
               </w:rPr>
-              <w:t>15</w:t>
+              <w:t>16</w:t>
             </w:r>
             <w:r>
               <w:rPr>
@@ -1692,7 +1699,7 @@
               <w:noProof/>
             </w:rPr>
           </w:pPr>
-          <w:hyperlink w:anchor="_Toc17272700" w:history="1">
+          <w:hyperlink w:anchor="_Toc41556892" w:history="1">
             <w:r>
               <w:rPr>
                 <w:rStyle w:val="Hyperlink"/>
@@ -1719,7 +1726,7 @@
                 <w:noProof/>
                 <w:webHidden/>
               </w:rPr>
-              <w:instrText xml:space="preserve"> PAGEREF _Toc17272700 \h </w:instrText>
+              <w:instrText xml:space="preserve"> PAGEREF _Toc41556892 \h </w:instrText>
             </w:r>
             <w:r>
               <w:rPr>
@@ -1739,7 +1746,7 @@
                 <w:noProof/>
                 <w:webHidden/>
               </w:rPr>
-              <w:t>16</w:t>
+              <w:t>17</w:t>
             </w:r>
             <w:r>
               <w:rPr>
@@ -1761,7 +1768,7 @@
               <w:noProof/>
             </w:rPr>
           </w:pPr>
-          <w:hyperlink w:anchor="_Toc17272701" w:history="1">
+          <w:hyperlink w:anchor="_Toc41556893" w:history="1">
             <w:r>
               <w:rPr>
                 <w:rStyle w:val="Hyperlink"/>
@@ -1788,7 +1795,7 @@
                 <w:noProof/>
                 <w:webHidden/>
               </w:rPr>
-              <w:instrText xml:space="preserve"> PAGEREF _Toc17272701 \h </w:instrText>
+              <w:instrText xml:space="preserve"> PAGEREF _Toc41556893 \h </w:instrText>
             </w:r>
             <w:r>
               <w:rPr>
@@ -1808,7 +1815,7 @@
                 <w:noProof/>
                 <w:webHidden/>
               </w:rPr>
-              <w:t>18</w:t>
+              <w:t>19</w:t>
             </w:r>
             <w:r>
               <w:rPr>
@@ -1830,7 +1837,7 @@
               <w:noProof/>
             </w:rPr>
           </w:pPr>
-          <w:hyperlink w:anchor="_Toc17272702" w:history="1">
+          <w:hyperlink w:anchor="_Toc41556894" w:history="1">
             <w:r>
               <w:rPr>
                 <w:rStyle w:val="Hyperlink"/>
@@ -1857,7 +1864,7 @@
                 <w:noProof/>
                 <w:webHidden/>
               </w:rPr>
-              <w:instrText xml:space="preserve"> PAGEREF _Toc17272702 \h </w:instrText>
+              <w:instrText xml:space="preserve"> PAGEREF _Toc41556894 \h </w:instrText>
             </w:r>
             <w:r>
               <w:rPr>
@@ -1877,7 +1884,7 @@
                 <w:noProof/>
                 <w:webHidden/>
               </w:rPr>
-              <w:t>20</w:t>
+              <w:t>21</w:t>
             </w:r>
             <w:r>
               <w:rPr>
@@ -1899,7 +1906,7 @@
               <w:noProof/>
             </w:rPr>
           </w:pPr>
-          <w:hyperlink w:anchor="_Toc17272703" w:history="1">
+          <w:hyperlink w:anchor="_Toc41556895" w:history="1">
             <w:r>
               <w:rPr>
                 <w:rStyle w:val="Hyperlink"/>
@@ -1926,7 +1933,7 @@
                 <w:noProof/>
                 <w:webHidden/>
               </w:rPr>
-              <w:instrText xml:space="preserve"> PAGEREF _Toc17272703 \h </w:instrText>
+              <w:instrText xml:space="preserve"> PAGEREF _Toc41556895 \h </w:instrText>
             </w:r>
             <w:r>
               <w:rPr>
@@ -1946,7 +1953,7 @@
                 <w:noProof/>
                 <w:webHidden/>
               </w:rPr>
-              <w:t>21</w:t>
+              <w:t>23</w:t>
             </w:r>
             <w:r>
               <w:rPr>
@@ -1968,7 +1975,7 @@
               <w:noProof/>
             </w:rPr>
           </w:pPr>
-          <w:hyperlink w:anchor="_Toc17272704" w:history="1">
+          <w:hyperlink w:anchor="_Toc41556896" w:history="1">
             <w:r>
               <w:rPr>
                 <w:rStyle w:val="Hyperlink"/>
@@ -1995,7 +2002,7 @@
                 <w:noProof/>
                 <w:webHidden/>
               </w:rPr>
-              <w:instrText xml:space="preserve"> PAGEREF _Toc17272704 \h </w:instrText>
+              <w:instrText xml:space="preserve"> PAGEREF _Toc41556896 \h </w:instrText>
             </w:r>
             <w:r>
               <w:rPr>
@@ -2015,7 +2022,7 @@
                 <w:noProof/>
                 <w:webHidden/>
               </w:rPr>
-              <w:t>21</w:t>
+              <w:t>23</w:t>
             </w:r>
             <w:r>
               <w:rPr>
@@ -2037,7 +2044,7 @@
               <w:noProof/>
             </w:rPr>
           </w:pPr>
-          <w:hyperlink w:anchor="_Toc17272705" w:history="1">
+          <w:hyperlink w:anchor="_Toc41556897" w:history="1">
             <w:r>
               <w:rPr>
                 <w:rStyle w:val="Hyperlink"/>
@@ -2064,7 +2071,7 @@
                 <w:noProof/>
                 <w:webHidden/>
               </w:rPr>
-              <w:instrText xml:space="preserve"> PAGEREF _Toc17272705 \h </w:instrText>
+              <w:instrText xml:space="preserve"> PAGEREF _Toc41556897 \h </w:instrText>
             </w:r>
             <w:r>
               <w:rPr>
@@ -2084,7 +2091,7 @@
                 <w:noProof/>
                 <w:webHidden/>
               </w:rPr>
-              <w:t>21</w:t>
+              <w:t>23</w:t>
             </w:r>
             <w:r>
               <w:rPr>
@@ -2106,7 +2113,7 @@
               <w:noProof/>
             </w:rPr>
           </w:pPr>
-          <w:hyperlink w:anchor="_Toc17272706" w:history="1">
+          <w:hyperlink w:anchor="_Toc41556898" w:history="1">
             <w:r>
               <w:rPr>
                 <w:rStyle w:val="Hyperlink"/>
@@ -2133,7 +2140,7 @@
                 <w:noProof/>
                 <w:webHidden/>
               </w:rPr>
-              <w:instrText xml:space="preserve"> PAGEREF _Toc17272706 \h </w:instrText>
+              <w:instrText xml:space="preserve"> PAGEREF _Toc41556898 \h </w:instrText>
             </w:r>
             <w:r>
               <w:rPr>
@@ -2153,7 +2160,7 @@
                 <w:noProof/>
                 <w:webHidden/>
               </w:rPr>
-              <w:t>21</w:t>
+              <w:t>23</w:t>
             </w:r>
             <w:r>
               <w:rPr>
@@ -2175,7 +2182,7 @@
               <w:noProof/>
             </w:rPr>
           </w:pPr>
-          <w:hyperlink w:anchor="_Toc17272707" w:history="1">
+          <w:hyperlink w:anchor="_Toc41556899" w:history="1">
             <w:r>
               <w:rPr>
                 <w:rStyle w:val="Hyperlink"/>
@@ -2202,7 +2209,7 @@
                 <w:noProof/>
                 <w:webHidden/>
               </w:rPr>
-              <w:instrText xml:space="preserve"> PAGEREF _Toc17272707 \h </w:instrText>
+              <w:instrText xml:space="preserve"> PAGEREF _Toc41556899 \h </w:instrText>
             </w:r>
             <w:r>
               <w:rPr>
@@ -2222,7 +2229,7 @@
                 <w:noProof/>
                 <w:webHidden/>
               </w:rPr>
-              <w:t>21</w:t>
+              <w:t>23</w:t>
             </w:r>
             <w:r>
               <w:rPr>
@@ -2244,7 +2251,7 @@
               <w:noProof/>
             </w:rPr>
           </w:pPr>
-          <w:hyperlink w:anchor="_Toc17272708" w:history="1">
+          <w:hyperlink w:anchor="_Toc41556900" w:history="1">
             <w:r>
               <w:rPr>
                 <w:rStyle w:val="Hyperlink"/>
@@ -2271,7 +2278,7 @@
                 <w:noProof/>
                 <w:webHidden/>
               </w:rPr>
-              <w:instrText xml:space="preserve"> PAGEREF _Toc17272708 \h </w:instrText>
+              <w:instrText xml:space="preserve"> PAGEREF _Toc41556900 \h </w:instrText>
             </w:r>
             <w:r>
               <w:rPr>
@@ -2291,7 +2298,7 @@
                 <w:noProof/>
                 <w:webHidden/>
               </w:rPr>
-              <w:t>21</w:t>
+              <w:t>23</w:t>
             </w:r>
             <w:r>
               <w:rPr>
@@ -2313,7 +2320,7 @@
               <w:noProof/>
             </w:rPr>
           </w:pPr>
-          <w:hyperlink w:anchor="_Toc17272709" w:history="1">
+          <w:hyperlink w:anchor="_Toc41556901" w:history="1">
             <w:r>
               <w:rPr>
                 <w:rStyle w:val="Hyperlink"/>
@@ -2340,7 +2347,7 @@
                 <w:noProof/>
                 <w:webHidden/>
               </w:rPr>
-              <w:instrText xml:space="preserve"> PAGEREF _Toc17272709 \h </w:instrText>
+              <w:instrText xml:space="preserve"> PAGEREF _Toc41556901 \h </w:instrText>
             </w:r>
             <w:r>
               <w:rPr>
@@ -2360,7 +2367,7 @@
                 <w:noProof/>
                 <w:webHidden/>
               </w:rPr>
-              <w:t>22</w:t>
+              <w:t>23</w:t>
             </w:r>
             <w:r>
               <w:rPr>
@@ -2382,7 +2389,7 @@
               <w:noProof/>
             </w:rPr>
           </w:pPr>
-          <w:hyperlink w:anchor="_Toc17272710" w:history="1">
+          <w:hyperlink w:anchor="_Toc41556902" w:history="1">
             <w:r>
               <w:rPr>
                 <w:rStyle w:val="Hyperlink"/>
@@ -2409,7 +2416,7 @@
                 <w:noProof/>
                 <w:webHidden/>
               </w:rPr>
-              <w:instrText xml:space="preserve"> PAGEREF _Toc17272710 \h </w:instrText>
+              <w:instrText xml:space="preserve"> PAGEREF _Toc41556902 \h </w:instrText>
             </w:r>
             <w:r>
               <w:rPr>
@@ -2429,7 +2436,7 @@
                 <w:noProof/>
                 <w:webHidden/>
               </w:rPr>
-              <w:t>22</w:t>
+              <w:t>23</w:t>
             </w:r>
             <w:r>
               <w:rPr>
@@ -2451,7 +2458,7 @@
               <w:noProof/>
             </w:rPr>
           </w:pPr>
-          <w:hyperlink w:anchor="_Toc17272711" w:history="1">
+          <w:hyperlink w:anchor="_Toc41556903" w:history="1">
             <w:r>
               <w:rPr>
                 <w:rStyle w:val="Hyperlink"/>
@@ -2478,7 +2485,7 @@
                 <w:noProof/>
                 <w:webHidden/>
               </w:rPr>
-              <w:instrText xml:space="preserve"> PAGEREF _Toc17272711 \h </w:instrText>
+              <w:instrText xml:space="preserve"> PAGEREF _Toc41556903 \h </w:instrText>
             </w:r>
             <w:r>
               <w:rPr>
@@ -2498,7 +2505,7 @@
                 <w:noProof/>
                 <w:webHidden/>
               </w:rPr>
-              <w:t>22</w:t>
+              <w:t>24</w:t>
             </w:r>
             <w:r>
               <w:rPr>
@@ -2535,18 +2542,18 @@
         <w:pStyle w:val="Heading1"/>
       </w:pPr>
       <w:bookmarkStart w:id="0" w:name="_Toc482364040"/>
-      <w:bookmarkStart w:id="1" w:name="_Toc17272677"/>
-      <w:bookmarkStart w:id="2" w:name="_Toc447802411"/>
-      <w:bookmarkStart w:id="3" w:name="_Toc448148742"/>
-      <w:bookmarkStart w:id="4" w:name="_Toc448148819"/>
-      <w:bookmarkStart w:id="5" w:name="_Toc448220837"/>
-      <w:bookmarkStart w:id="6" w:name="_Toc448404022"/>
+      <w:bookmarkStart w:id="1" w:name="_Toc447802411"/>
+      <w:bookmarkStart w:id="2" w:name="_Toc448148742"/>
+      <w:bookmarkStart w:id="3" w:name="_Toc448148819"/>
+      <w:bookmarkStart w:id="4" w:name="_Toc448220837"/>
+      <w:bookmarkStart w:id="5" w:name="_Toc448404022"/>
+      <w:bookmarkStart w:id="6" w:name="_Toc41556869"/>
       <w:r>
         <w:lastRenderedPageBreak/>
         <w:t>Revision History</w:t>
       </w:r>
       <w:bookmarkEnd w:id="0"/>
-      <w:bookmarkEnd w:id="1"/>
+      <w:bookmarkEnd w:id="6"/>
     </w:p>
     <w:tbl>
       <w:tblPr>
@@ -2556,8 +2563,8 @@
       </w:tblPr>
       <w:tblGrid>
         <w:gridCol w:w="2337"/>
-        <w:gridCol w:w="2337"/>
-        <w:gridCol w:w="2338"/>
+        <w:gridCol w:w="1978"/>
+        <w:gridCol w:w="2697"/>
         <w:gridCol w:w="2338"/>
       </w:tblGrid>
       <w:tr>
@@ -2580,7 +2587,7 @@
         </w:tc>
         <w:tc>
           <w:tcPr>
-            <w:tcW w:w="2337" w:type="dxa"/>
+            <w:tcW w:w="1978" w:type="dxa"/>
           </w:tcPr>
           <w:p>
             <w:pPr>
@@ -2594,7 +2601,7 @@
         </w:tc>
         <w:tc>
           <w:tcPr>
-            <w:tcW w:w="2338" w:type="dxa"/>
+            <w:tcW w:w="2697" w:type="dxa"/>
           </w:tcPr>
           <w:p>
             <w:pPr>
@@ -2644,7 +2651,7 @@
         </w:tc>
         <w:tc>
           <w:tcPr>
-            <w:tcW w:w="2337" w:type="dxa"/>
+            <w:tcW w:w="1978" w:type="dxa"/>
           </w:tcPr>
           <w:p>
             <w:pPr>
@@ -2658,7 +2665,7 @@
         </w:tc>
         <w:tc>
           <w:tcPr>
-            <w:tcW w:w="2338" w:type="dxa"/>
+            <w:tcW w:w="2697" w:type="dxa"/>
           </w:tcPr>
           <w:p>
             <w:pPr>
@@ -2702,7 +2709,7 @@
         </w:tc>
         <w:tc>
           <w:tcPr>
-            <w:tcW w:w="2337" w:type="dxa"/>
+            <w:tcW w:w="1978" w:type="dxa"/>
           </w:tcPr>
           <w:p>
             <w:pPr>
@@ -2716,7 +2723,7 @@
         </w:tc>
         <w:tc>
           <w:tcPr>
-            <w:tcW w:w="2338" w:type="dxa"/>
+            <w:tcW w:w="2697" w:type="dxa"/>
           </w:tcPr>
           <w:p>
             <w:pPr>
@@ -2763,7 +2770,7 @@
         </w:tc>
         <w:tc>
           <w:tcPr>
-            <w:tcW w:w="2337" w:type="dxa"/>
+            <w:tcW w:w="1978" w:type="dxa"/>
           </w:tcPr>
           <w:p>
             <w:pPr>
@@ -2777,7 +2784,7 @@
         </w:tc>
         <w:tc>
           <w:tcPr>
-            <w:tcW w:w="2338" w:type="dxa"/>
+            <w:tcW w:w="2697" w:type="dxa"/>
           </w:tcPr>
           <w:p>
             <w:pPr>
@@ -2821,7 +2828,7 @@
         </w:tc>
         <w:tc>
           <w:tcPr>
-            <w:tcW w:w="2337" w:type="dxa"/>
+            <w:tcW w:w="1978" w:type="dxa"/>
           </w:tcPr>
           <w:p>
             <w:pPr>
@@ -2835,7 +2842,7 @@
         </w:tc>
         <w:tc>
           <w:tcPr>
-            <w:tcW w:w="2338" w:type="dxa"/>
+            <w:tcW w:w="2697" w:type="dxa"/>
           </w:tcPr>
           <w:p>
             <w:pPr>
@@ -2888,7 +2895,7 @@
         </w:tc>
         <w:tc>
           <w:tcPr>
-            <w:tcW w:w="2337" w:type="dxa"/>
+            <w:tcW w:w="1978" w:type="dxa"/>
           </w:tcPr>
           <w:p>
             <w:pPr>
@@ -2902,7 +2909,7 @@
         </w:tc>
         <w:tc>
           <w:tcPr>
-            <w:tcW w:w="2338" w:type="dxa"/>
+            <w:tcW w:w="2697" w:type="dxa"/>
           </w:tcPr>
           <w:p>
             <w:pPr>
@@ -2945,8 +2952,6 @@
             <w:r>
               <w:t>01</w:t>
             </w:r>
-            <w:bookmarkStart w:id="7" w:name="_GoBack"/>
-            <w:bookmarkEnd w:id="7"/>
             <w:r>
               <w:t>9</w:t>
             </w:r>
@@ -2954,7 +2959,7 @@
         </w:tc>
         <w:tc>
           <w:tcPr>
-            <w:tcW w:w="2337" w:type="dxa"/>
+            <w:tcW w:w="1978" w:type="dxa"/>
           </w:tcPr>
           <w:p>
             <w:pPr>
@@ -2963,6 +2968,20 @@
             </w:pPr>
             <w:r>
               <w:t>1.4</w:t>
+            </w:r>
+          </w:p>
+        </w:tc>
+        <w:tc>
+          <w:tcPr>
+            <w:tcW w:w="2697" w:type="dxa"/>
+          </w:tcPr>
+          <w:p>
+            <w:pPr>
+              <w:spacing w:after="0" w:line="240" w:lineRule="auto"/>
+              <w:cnfStyle w:val="000000000000" w:firstRow="0" w:lastRow="0" w:firstColumn="0" w:lastColumn="0" w:oddVBand="0" w:evenVBand="0" w:oddHBand="0" w:evenHBand="0" w:firstRowFirstColumn="0" w:firstRowLastColumn="0" w:lastRowFirstColumn="0" w:lastRowLastColumn="0"/>
+            </w:pPr>
+            <w:r>
+              <w:t>Update open source links</w:t>
             </w:r>
           </w:p>
         </w:tc>
@@ -2976,7 +2995,54 @@
               <w:cnfStyle w:val="000000000000" w:firstRow="0" w:lastRow="0" w:firstColumn="0" w:lastColumn="0" w:oddVBand="0" w:evenVBand="0" w:oddHBand="0" w:evenHBand="0" w:firstRowFirstColumn="0" w:firstRowLastColumn="0" w:lastRowFirstColumn="0" w:lastRowLastColumn="0"/>
             </w:pPr>
             <w:r>
-              <w:t>Update open source links</w:t>
+              <w:t>Troy Walsh</w:t>
+            </w:r>
+          </w:p>
+        </w:tc>
+      </w:tr>
+      <w:tr>
+        <w:trPr>
+          <w:cnfStyle w:val="000000100000" w:firstRow="0" w:lastRow="0" w:firstColumn="0" w:lastColumn="0" w:oddVBand="0" w:evenVBand="0" w:oddHBand="1" w:evenHBand="0" w:firstRowFirstColumn="0" w:firstRowLastColumn="0" w:lastRowFirstColumn="0" w:lastRowLastColumn="0"/>
+        </w:trPr>
+        <w:tc>
+          <w:tcPr>
+            <w:cnfStyle w:val="001000000000" w:firstRow="0" w:lastRow="0" w:firstColumn="1" w:lastColumn="0" w:oddVBand="0" w:evenVBand="0" w:oddHBand="0" w:evenHBand="0" w:firstRowFirstColumn="0" w:firstRowLastColumn="0" w:lastRowFirstColumn="0" w:lastRowLastColumn="0"/>
+            <w:tcW w:w="2337" w:type="dxa"/>
+          </w:tcPr>
+          <w:p>
+            <w:pPr>
+              <w:spacing w:after="0" w:line="240" w:lineRule="auto"/>
+            </w:pPr>
+            <w:r>
+              <w:t>5/27/2020</w:t>
+            </w:r>
+          </w:p>
+        </w:tc>
+        <w:tc>
+          <w:tcPr>
+            <w:tcW w:w="1978" w:type="dxa"/>
+          </w:tcPr>
+          <w:p>
+            <w:pPr>
+              <w:spacing w:after="0" w:line="240" w:lineRule="auto"/>
+              <w:cnfStyle w:val="000000100000" w:firstRow="0" w:lastRow="0" w:firstColumn="0" w:lastColumn="0" w:oddVBand="0" w:evenVBand="0" w:oddHBand="1" w:evenHBand="0" w:firstRowFirstColumn="0" w:firstRowLastColumn="0" w:lastRowFirstColumn="0" w:lastRowLastColumn="0"/>
+            </w:pPr>
+            <w:r>
+              <w:t>1.5</w:t>
+            </w:r>
+          </w:p>
+        </w:tc>
+        <w:tc>
+          <w:tcPr>
+            <w:tcW w:w="2697" w:type="dxa"/>
+          </w:tcPr>
+          <w:p>
+            <w:pPr>
+              <w:spacing w:after="0" w:line="240" w:lineRule="auto"/>
+              <w:cnfStyle w:val="000000100000" w:firstRow="0" w:lastRow="0" w:firstColumn="0" w:lastColumn="0" w:oddVBand="0" w:evenVBand="0" w:oddHBand="1" w:evenHBand="0" w:firstRowFirstColumn="0" w:firstRowLastColumn="0" w:lastRowFirstColumn="0" w:lastRowLastColumn="0"/>
+            </w:pPr>
+            <w:r>
+              <w:t>Update for version 6</w:t>
             </w:r>
           </w:p>
         </w:tc>
@@ -2987,7 +3053,7 @@
           <w:p>
             <w:pPr>
               <w:spacing w:after="0" w:line="240" w:lineRule="auto"/>
-              <w:cnfStyle w:val="000000000000" w:firstRow="0" w:lastRow="0" w:firstColumn="0" w:lastColumn="0" w:oddVBand="0" w:evenVBand="0" w:oddHBand="0" w:evenHBand="0" w:firstRowFirstColumn="0" w:firstRowLastColumn="0" w:lastRowFirstColumn="0" w:lastRowLastColumn="0"/>
+              <w:cnfStyle w:val="000000100000" w:firstRow="0" w:lastRow="0" w:firstColumn="0" w:lastColumn="0" w:oddVBand="0" w:evenVBand="0" w:oddHBand="1" w:evenHBand="0" w:firstRowFirstColumn="0" w:firstRowLastColumn="0" w:lastRowFirstColumn="0" w:lastRowLastColumn="0"/>
             </w:pPr>
             <w:r>
               <w:t>Troy Walsh</w:t>
@@ -3014,142 +3080,160 @@
       <w:pPr>
         <w:pStyle w:val="Heading1"/>
       </w:pPr>
-      <w:bookmarkStart w:id="8" w:name="_Toc17272678"/>
+      <w:bookmarkStart w:id="7" w:name="_Toc41556870"/>
       <w:r>
         <w:lastRenderedPageBreak/>
         <w:t>Introduction</w:t>
       </w:r>
+      <w:bookmarkEnd w:id="1"/>
       <w:bookmarkEnd w:id="2"/>
       <w:bookmarkEnd w:id="3"/>
       <w:bookmarkEnd w:id="4"/>
       <w:bookmarkEnd w:id="5"/>
-      <w:bookmarkEnd w:id="6"/>
+      <w:bookmarkEnd w:id="7"/>
+    </w:p>
+    <w:p>
+      <w:pPr>
+        <w:pStyle w:val="Heading2"/>
+      </w:pPr>
+      <w:bookmarkStart w:id="8" w:name="_Toc447802412"/>
+      <w:bookmarkStart w:id="9" w:name="_Toc448148743"/>
+      <w:bookmarkStart w:id="10" w:name="_Toc448148820"/>
+      <w:bookmarkStart w:id="11" w:name="_Toc448220838"/>
+      <w:bookmarkStart w:id="12" w:name="_Toc448404023"/>
+      <w:bookmarkStart w:id="13" w:name="_Toc41556871"/>
+      <w:r>
+        <w:t>Purpose of the Document</w:t>
+      </w:r>
       <w:bookmarkEnd w:id="8"/>
-    </w:p>
-    <w:p>
-      <w:pPr>
-        <w:pStyle w:val="Heading2"/>
-      </w:pPr>
-      <w:bookmarkStart w:id="9" w:name="_Toc447802412"/>
-      <w:bookmarkStart w:id="10" w:name="_Toc448148743"/>
-      <w:bookmarkStart w:id="11" w:name="_Toc448148820"/>
-      <w:bookmarkStart w:id="12" w:name="_Toc448220838"/>
-      <w:bookmarkStart w:id="13" w:name="_Toc448404023"/>
-      <w:bookmarkStart w:id="14" w:name="_Toc17272679"/>
-      <w:r>
-        <w:t>Purpose of the Document</w:t>
-      </w:r>
       <w:bookmarkEnd w:id="9"/>
       <w:bookmarkEnd w:id="10"/>
       <w:bookmarkEnd w:id="11"/>
       <w:bookmarkEnd w:id="12"/>
       <w:bookmarkEnd w:id="13"/>
+    </w:p>
+    <w:p>
+      <w:r>
+        <w:t>This document will cover the architectural design of the MAQS (Magenic Automation Quick-Start) Framework and its overall implementation.</w:t>
+      </w:r>
+    </w:p>
+    <w:p>
+      <w:pPr>
+        <w:pStyle w:val="Heading2"/>
+      </w:pPr>
+      <w:bookmarkStart w:id="14" w:name="_Toc447802413"/>
+      <w:bookmarkStart w:id="15" w:name="_Toc448148744"/>
+      <w:bookmarkStart w:id="16" w:name="_Toc448148821"/>
+      <w:bookmarkStart w:id="17" w:name="_Toc448220839"/>
+      <w:bookmarkStart w:id="18" w:name="_Toc448404024"/>
+      <w:bookmarkStart w:id="19" w:name="_Toc41556872"/>
+      <w:r>
+        <w:t>Scope</w:t>
+      </w:r>
       <w:bookmarkEnd w:id="14"/>
-    </w:p>
-    <w:p>
-      <w:r>
-        <w:t>This document will cover the architectural design of the MAQS (Magenic Automation Quick-Start) Framework and its overall implementation.</w:t>
-      </w:r>
-    </w:p>
-    <w:p>
-      <w:pPr>
-        <w:pStyle w:val="Heading2"/>
-      </w:pPr>
-      <w:bookmarkStart w:id="15" w:name="_Toc447802413"/>
-      <w:bookmarkStart w:id="16" w:name="_Toc448148744"/>
-      <w:bookmarkStart w:id="17" w:name="_Toc448148821"/>
-      <w:bookmarkStart w:id="18" w:name="_Toc448220839"/>
-      <w:bookmarkStart w:id="19" w:name="_Toc448404024"/>
-      <w:bookmarkStart w:id="20" w:name="_Toc17272680"/>
-      <w:r>
-        <w:t>Scope</w:t>
-      </w:r>
       <w:bookmarkEnd w:id="15"/>
       <w:bookmarkEnd w:id="16"/>
       <w:bookmarkEnd w:id="17"/>
       <w:bookmarkEnd w:id="18"/>
       <w:bookmarkEnd w:id="19"/>
+    </w:p>
+    <w:p>
+      <w:r>
+        <w:t>The intent of this document is to provide a comprehensive architectural overview of the MAQS, using different architectural views to depict different aspects of the framework.  It will be used to convey de</w:t>
+      </w:r>
+      <w:r>
+        <w:t>cisions which have been made that influence</w:t>
+      </w:r>
+      <w:r>
+        <w:t>d</w:t>
+      </w:r>
+      <w:r>
+        <w:t xml:space="preserve"> tools </w:t>
+      </w:r>
+      <w:r>
+        <w:t xml:space="preserve">developed and </w:t>
+      </w:r>
+      <w:r>
+        <w:t xml:space="preserve">integrated into </w:t>
+      </w:r>
+      <w:r>
+        <w:t>the framework.</w:t>
+      </w:r>
+    </w:p>
+    <w:p>
+      <w:pPr>
+        <w:pStyle w:val="Heading2"/>
+      </w:pPr>
+      <w:bookmarkStart w:id="20" w:name="_Toc447802414"/>
+      <w:bookmarkStart w:id="21" w:name="_Toc448148745"/>
+      <w:bookmarkStart w:id="22" w:name="_Toc448148822"/>
+      <w:bookmarkStart w:id="23" w:name="_Toc448220840"/>
+      <w:bookmarkStart w:id="24" w:name="_Toc448404025"/>
+      <w:bookmarkStart w:id="25" w:name="_Toc41556873"/>
+      <w:r>
+        <w:t>Intended Audience</w:t>
+      </w:r>
       <w:bookmarkEnd w:id="20"/>
-    </w:p>
-    <w:p>
-      <w:r>
-        <w:t>The intent of this document is to provide a comprehensive architectural overview of the MAQS, using different architectural views to depict different aspects of the framework.  It will be used to convey de</w:t>
-      </w:r>
-      <w:r>
-        <w:t>cisions which have been made that influence</w:t>
-      </w:r>
-      <w:r>
-        <w:t>d</w:t>
-      </w:r>
-      <w:r>
-        <w:t xml:space="preserve"> tools </w:t>
-      </w:r>
-      <w:r>
-        <w:t xml:space="preserve">developed and </w:t>
-      </w:r>
-      <w:r>
-        <w:t xml:space="preserve">integrated into </w:t>
-      </w:r>
-      <w:r>
-        <w:t>the framework.</w:t>
-      </w:r>
-    </w:p>
-    <w:p>
-      <w:pPr>
-        <w:pStyle w:val="Heading2"/>
-      </w:pPr>
-      <w:bookmarkStart w:id="21" w:name="_Toc447802414"/>
-      <w:bookmarkStart w:id="22" w:name="_Toc448148745"/>
-      <w:bookmarkStart w:id="23" w:name="_Toc448148822"/>
-      <w:bookmarkStart w:id="24" w:name="_Toc448220840"/>
-      <w:bookmarkStart w:id="25" w:name="_Toc448404025"/>
-      <w:bookmarkStart w:id="26" w:name="_Toc17272681"/>
-      <w:r>
-        <w:t>Intended Audience</w:t>
-      </w:r>
       <w:bookmarkEnd w:id="21"/>
       <w:bookmarkEnd w:id="22"/>
       <w:bookmarkEnd w:id="23"/>
       <w:bookmarkEnd w:id="24"/>
       <w:bookmarkEnd w:id="25"/>
+    </w:p>
+    <w:p>
+      <w:r>
+        <w:t xml:space="preserve">This document is intended for teams interested in the design of </w:t>
+      </w:r>
+      <w:r>
+        <w:t>MAQS.</w:t>
+      </w:r>
+    </w:p>
+    <w:p>
+      <w:pPr>
+        <w:pStyle w:val="Heading1"/>
+      </w:pPr>
+      <w:bookmarkStart w:id="26" w:name="_Toc41556874"/>
+      <w:r>
+        <w:t>Development Overview</w:t>
+      </w:r>
       <w:bookmarkEnd w:id="26"/>
     </w:p>
     <w:p>
-      <w:r>
-        <w:t xml:space="preserve">This document is intended for teams interested in the design of </w:t>
-      </w:r>
-      <w:r>
-        <w:t>MAQS.</w:t>
-      </w:r>
-    </w:p>
-    <w:p>
-      <w:pPr>
-        <w:pStyle w:val="Heading1"/>
-      </w:pPr>
-      <w:bookmarkStart w:id="27" w:name="_Toc17272682"/>
-      <w:r>
-        <w:t>Development Overview</w:t>
-      </w:r>
-      <w:bookmarkEnd w:id="27"/>
-    </w:p>
-    <w:p>
       <w:pPr>
         <w:pStyle w:val="Heading2"/>
       </w:pPr>
-      <w:bookmarkStart w:id="28" w:name="_Toc17272683"/>
-      <w:bookmarkStart w:id="29" w:name="_Toc447802427"/>
-      <w:bookmarkStart w:id="30" w:name="_Toc448148759"/>
-      <w:bookmarkStart w:id="31" w:name="_Toc448148836"/>
-      <w:bookmarkStart w:id="32" w:name="_Toc448220854"/>
-      <w:bookmarkStart w:id="33" w:name="_Toc448404039"/>
+      <w:bookmarkStart w:id="27" w:name="_Toc447802427"/>
+      <w:bookmarkStart w:id="28" w:name="_Toc448148759"/>
+      <w:bookmarkStart w:id="29" w:name="_Toc448148836"/>
+      <w:bookmarkStart w:id="30" w:name="_Toc448220854"/>
+      <w:bookmarkStart w:id="31" w:name="_Toc448404039"/>
+      <w:bookmarkStart w:id="32" w:name="_Toc41556875"/>
       <w:r>
         <w:t>Development team</w:t>
       </w:r>
-      <w:bookmarkEnd w:id="28"/>
-    </w:p>
-    <w:p>
-      <w:r>
-        <w:t xml:space="preserve">The MAQS Framework is developed by Magenic QA.  </w:t>
+      <w:bookmarkEnd w:id="32"/>
+    </w:p>
+    <w:p>
+      <w:r>
+        <w:t>MAQS is developed</w:t>
+      </w:r>
+      <w:r>
+        <w:t xml:space="preserve"> </w:t>
+      </w:r>
+      <w:r>
+        <w:t>by Magenic</w:t>
+      </w:r>
+      <w:r>
+        <w:t>’s</w:t>
+      </w:r>
+      <w:r>
+        <w:t xml:space="preserve"> Q</w:t>
+      </w:r>
+      <w:r>
+        <w:t>E (Quality Engineering) practice</w:t>
+      </w:r>
+      <w:r>
+        <w:t xml:space="preserve">.  </w:t>
       </w:r>
       <w:r>
         <w:t xml:space="preserve">The people that use MAQS day to day are the same people that </w:t>
@@ -3165,11 +3249,11 @@
       <w:pPr>
         <w:pStyle w:val="Heading2"/>
       </w:pPr>
-      <w:bookmarkStart w:id="34" w:name="_Toc17272684"/>
+      <w:bookmarkStart w:id="33" w:name="_Toc41556876"/>
       <w:r>
         <w:t>Process</w:t>
       </w:r>
-      <w:bookmarkEnd w:id="34"/>
+      <w:bookmarkEnd w:id="33"/>
     </w:p>
     <w:p>
       <w:r>
@@ -3209,11 +3293,11 @@
       <w:pPr>
         <w:pStyle w:val="Heading2"/>
       </w:pPr>
-      <w:bookmarkStart w:id="35" w:name="_Toc17272685"/>
+      <w:bookmarkStart w:id="34" w:name="_Toc41556877"/>
       <w:r>
         <w:t>Test Entities</w:t>
       </w:r>
-      <w:bookmarkEnd w:id="35"/>
+      <w:bookmarkEnd w:id="34"/>
     </w:p>
     <w:p>
       <w:r>
@@ -3269,104 +3353,75 @@
       <w:pPr>
         <w:pStyle w:val="Heading2"/>
       </w:pPr>
-      <w:bookmarkStart w:id="36" w:name="_Toc447802426"/>
-      <w:bookmarkStart w:id="37" w:name="_Toc448148758"/>
-      <w:bookmarkStart w:id="38" w:name="_Toc448148835"/>
-      <w:bookmarkStart w:id="39" w:name="_Toc448220853"/>
-      <w:bookmarkStart w:id="40" w:name="_Toc448404037"/>
-      <w:bookmarkStart w:id="41" w:name="_Toc17272686"/>
-      <w:bookmarkStart w:id="42" w:name="_Toc447802419"/>
-      <w:bookmarkStart w:id="43" w:name="_Toc448148750"/>
-      <w:bookmarkStart w:id="44" w:name="_Toc448148827"/>
-      <w:bookmarkStart w:id="45" w:name="_Toc448220845"/>
-      <w:bookmarkStart w:id="46" w:name="_Toc448404030"/>
+      <w:bookmarkStart w:id="35" w:name="_Toc447802426"/>
+      <w:bookmarkStart w:id="36" w:name="_Toc448148758"/>
+      <w:bookmarkStart w:id="37" w:name="_Toc448148835"/>
+      <w:bookmarkStart w:id="38" w:name="_Toc448220853"/>
+      <w:bookmarkStart w:id="39" w:name="_Toc448404037"/>
+      <w:bookmarkStart w:id="40" w:name="_Toc447802419"/>
+      <w:bookmarkStart w:id="41" w:name="_Toc448148750"/>
+      <w:bookmarkStart w:id="42" w:name="_Toc448148827"/>
+      <w:bookmarkStart w:id="43" w:name="_Toc448220845"/>
+      <w:bookmarkStart w:id="44" w:name="_Toc448404030"/>
+      <w:bookmarkStart w:id="45" w:name="_Toc41556878"/>
+      <w:bookmarkEnd w:id="27"/>
+      <w:bookmarkEnd w:id="28"/>
       <w:bookmarkEnd w:id="29"/>
       <w:bookmarkEnd w:id="30"/>
       <w:bookmarkEnd w:id="31"/>
-      <w:bookmarkEnd w:id="32"/>
-      <w:bookmarkEnd w:id="33"/>
       <w:r>
         <w:t>Unit Tests</w:t>
       </w:r>
+      <w:bookmarkEnd w:id="35"/>
       <w:bookmarkEnd w:id="36"/>
       <w:bookmarkEnd w:id="37"/>
       <w:bookmarkEnd w:id="38"/>
       <w:bookmarkEnd w:id="39"/>
+      <w:bookmarkEnd w:id="45"/>
+    </w:p>
+    <w:p>
+      <w:r>
+        <w:t xml:space="preserve">For each project </w:t>
+      </w:r>
+      <w:r>
+        <w:t>has</w:t>
+      </w:r>
+      <w:r>
+        <w:t xml:space="preserve"> associated unit test projects. This ensures development changes haven’t broken any MAQS features.  No code changes make it into MAQS unless they pass all unit tests.</w:t>
+      </w:r>
+    </w:p>
+    <w:p>
+      <w:pPr>
+        <w:pStyle w:val="Heading2"/>
+      </w:pPr>
+      <w:bookmarkStart w:id="46" w:name="_Toc41556879"/>
+      <w:r>
+        <w:t>Coding standards</w:t>
+      </w:r>
       <w:bookmarkEnd w:id="40"/>
       <w:bookmarkEnd w:id="41"/>
-    </w:p>
-    <w:p>
-      <w:r>
-        <w:t>For each project there are</w:t>
-      </w:r>
-      <w:r>
-        <w:t xml:space="preserve"> associated unit test projects. This ensures development changes haven’t broken any MAQS features.  No code changes make it into MAQS unless they pass all unit tests.</w:t>
-      </w:r>
-    </w:p>
-    <w:p>
-      <w:pPr>
-        <w:pStyle w:val="Heading2"/>
-      </w:pPr>
-      <w:bookmarkStart w:id="47" w:name="_Toc17272687"/>
-      <w:r>
-        <w:t>Coding standards</w:t>
-      </w:r>
       <w:bookmarkEnd w:id="42"/>
       <w:bookmarkEnd w:id="43"/>
       <w:bookmarkEnd w:id="44"/>
-      <w:bookmarkEnd w:id="45"/>
       <w:bookmarkEnd w:id="46"/>
-      <w:bookmarkEnd w:id="47"/>
-    </w:p>
-    <w:p>
-      <w:r>
-        <w:t xml:space="preserve">The MAQS Framework utilizes </w:t>
-      </w:r>
-      <w:hyperlink r:id="rId11">
-        <w:proofErr w:type="spellStart"/>
+    </w:p>
+    <w:p>
+      <w:r>
+        <w:t xml:space="preserve">MAQS utilizes </w:t>
+      </w:r>
+      <w:hyperlink r:id="rId11" w:history="1">
         <w:r>
           <w:rPr>
             <w:rStyle w:val="Hyperlink"/>
           </w:rPr>
-          <w:t>StyleCop</w:t>
-        </w:r>
-        <w:proofErr w:type="spellEnd"/>
-      </w:hyperlink>
-      <w:r>
-        <w:t xml:space="preserve"> </w:t>
-      </w:r>
-      <w:r>
-        <w:t xml:space="preserve">and </w:t>
-      </w:r>
-      <w:hyperlink r:id="rId12" w:history="1">
-        <w:r>
-          <w:rPr>
-            <w:rStyle w:val="Hyperlink"/>
-          </w:rPr>
-          <w:t>SonarQube</w:t>
+          <w:t>SonarCloud</w:t>
         </w:r>
       </w:hyperlink>
       <w:r>
         <w:t xml:space="preserve"> </w:t>
       </w:r>
       <w:r>
-        <w:t xml:space="preserve">to enforce style and consistency rules for each project. </w:t>
-      </w:r>
-      <w:proofErr w:type="spellStart"/>
-      <w:r>
-        <w:t>StyleCop</w:t>
-      </w:r>
-      <w:proofErr w:type="spellEnd"/>
-      <w:r>
-        <w:t xml:space="preserve"> is integrated into </w:t>
-      </w:r>
-      <w:proofErr w:type="spellStart"/>
-      <w:r>
-        <w:t>MSBuild</w:t>
-      </w:r>
-      <w:proofErr w:type="spellEnd"/>
-      <w:r>
-        <w:t xml:space="preserve"> at check-in to insure all changes are commented.  The comments will assist in showing example code, summaries on methods, and other information for the automation engineer.  These comments will be elaborated further in the documentation section below.</w:t>
+        <w:t>to enforce style and consistency rules for each project.</w:t>
       </w:r>
     </w:p>
     <w:p/>
@@ -3389,12 +3444,12 @@
       <w:pPr>
         <w:pStyle w:val="Heading1"/>
       </w:pPr>
-      <w:bookmarkStart w:id="48" w:name="_Toc447802415"/>
-      <w:bookmarkStart w:id="49" w:name="_Toc448148746"/>
-      <w:bookmarkStart w:id="50" w:name="_Toc448148823"/>
-      <w:bookmarkStart w:id="51" w:name="_Toc448220841"/>
-      <w:bookmarkStart w:id="52" w:name="_Toc448404026"/>
-      <w:bookmarkStart w:id="53" w:name="_Toc17272688"/>
+      <w:bookmarkStart w:id="47" w:name="_Toc447802415"/>
+      <w:bookmarkStart w:id="48" w:name="_Toc448148746"/>
+      <w:bookmarkStart w:id="49" w:name="_Toc448148823"/>
+      <w:bookmarkStart w:id="50" w:name="_Toc448220841"/>
+      <w:bookmarkStart w:id="51" w:name="_Toc448404026"/>
+      <w:bookmarkStart w:id="52" w:name="_Toc41556880"/>
       <w:r>
         <w:lastRenderedPageBreak/>
         <w:t>Architectural</w:t>
@@ -3402,300 +3457,311 @@
       <w:r>
         <w:t xml:space="preserve"> Design</w:t>
       </w:r>
+      <w:bookmarkEnd w:id="47"/>
       <w:bookmarkEnd w:id="48"/>
       <w:bookmarkEnd w:id="49"/>
       <w:bookmarkEnd w:id="50"/>
       <w:bookmarkEnd w:id="51"/>
       <w:bookmarkEnd w:id="52"/>
+    </w:p>
+    <w:p>
+      <w:r>
+        <w:t xml:space="preserve">MAQS is </w:t>
+      </w:r>
+      <w:r>
+        <w:t xml:space="preserve">a </w:t>
+      </w:r>
+      <w:r>
+        <w:t>quick start</w:t>
+      </w:r>
+      <w:r>
+        <w:t xml:space="preserve"> comprised of templates and libraries.  It is distributed via a Visual Studio extension and NuGet packages.  </w:t>
+      </w:r>
+      <w:r>
+        <w:t>The sections below will provide insight into the design and implementation.</w:t>
+      </w:r>
+    </w:p>
+    <w:p>
+      <w:pPr>
+        <w:pStyle w:val="Heading2"/>
+      </w:pPr>
+      <w:bookmarkStart w:id="53" w:name="_Toc447802416"/>
+      <w:bookmarkStart w:id="54" w:name="_Toc448148747"/>
+      <w:bookmarkStart w:id="55" w:name="_Toc448148824"/>
+      <w:bookmarkStart w:id="56" w:name="_Toc448220842"/>
+      <w:bookmarkStart w:id="57" w:name="_Toc448404027"/>
+      <w:bookmarkStart w:id="58" w:name="_Toc41556881"/>
+      <w:r>
+        <w:t>Objective</w:t>
+      </w:r>
       <w:bookmarkEnd w:id="53"/>
-    </w:p>
-    <w:p>
-      <w:r>
-        <w:t>The MAQS</w:t>
-      </w:r>
-      <w:r>
-        <w:t xml:space="preserve"> framework is a quick-start comprised of templates and libraries.  It is distributed via a Visual Studio extension and NuGet packages.  </w:t>
-      </w:r>
-      <w:r>
-        <w:t>The sections below will provide insight into the design and implementation.</w:t>
-      </w:r>
-    </w:p>
-    <w:p>
-      <w:pPr>
-        <w:pStyle w:val="Heading2"/>
-      </w:pPr>
-      <w:bookmarkStart w:id="54" w:name="_Toc447802416"/>
-      <w:bookmarkStart w:id="55" w:name="_Toc448148747"/>
-      <w:bookmarkStart w:id="56" w:name="_Toc448148824"/>
-      <w:bookmarkStart w:id="57" w:name="_Toc448220842"/>
-      <w:bookmarkStart w:id="58" w:name="_Toc448404027"/>
-      <w:bookmarkStart w:id="59" w:name="_Toc17272689"/>
-      <w:r>
-        <w:t>Objective</w:t>
-      </w:r>
       <w:bookmarkEnd w:id="54"/>
       <w:bookmarkEnd w:id="55"/>
       <w:bookmarkEnd w:id="56"/>
       <w:bookmarkEnd w:id="57"/>
       <w:bookmarkEnd w:id="58"/>
+    </w:p>
+    <w:p>
+      <w:r>
+        <w:t xml:space="preserve">Provide a modular </w:t>
+      </w:r>
+      <w:r>
+        <w:t xml:space="preserve">testing </w:t>
+      </w:r>
+      <w:r>
+        <w:t>framework</w:t>
+      </w:r>
+      <w:r>
+        <w:t xml:space="preserve"> leveraging proven technologies </w:t>
+      </w:r>
+      <w:r>
+        <w:t xml:space="preserve">that </w:t>
+      </w:r>
+      <w:r>
+        <w:t xml:space="preserve">allows users to start </w:t>
+      </w:r>
+      <w:r>
+        <w:t>creating</w:t>
+      </w:r>
+      <w:r>
+        <w:t xml:space="preserve"> meaningful automation fast</w:t>
+      </w:r>
+      <w:r>
+        <w:t>.</w:t>
+      </w:r>
+    </w:p>
+    <w:p>
+      <w:pPr>
+        <w:pStyle w:val="Heading3"/>
+      </w:pPr>
+      <w:bookmarkStart w:id="59" w:name="_Toc447802418"/>
+      <w:bookmarkStart w:id="60" w:name="_Toc448148749"/>
+      <w:bookmarkStart w:id="61" w:name="_Toc448148826"/>
+      <w:bookmarkStart w:id="62" w:name="_Toc448220844"/>
+      <w:bookmarkStart w:id="63" w:name="_Toc448404029"/>
+      <w:bookmarkStart w:id="64" w:name="_Toc447802417"/>
+      <w:bookmarkStart w:id="65" w:name="_Toc448148748"/>
+      <w:bookmarkStart w:id="66" w:name="_Toc448148825"/>
+      <w:bookmarkStart w:id="67" w:name="_Toc448220843"/>
+      <w:bookmarkStart w:id="68" w:name="_Toc448404028"/>
+      <w:bookmarkStart w:id="69" w:name="_Toc41556882"/>
+      <w:r>
+        <w:t>Modula</w:t>
+      </w:r>
+      <w:r>
+        <w:t>r</w:t>
+      </w:r>
+      <w:bookmarkEnd w:id="69"/>
+    </w:p>
+    <w:p>
+      <w:r>
+        <w:t xml:space="preserve">MAQS provides several prebuilt modules. There are modules for web, mobile, </w:t>
+      </w:r>
+      <w:r>
+        <w:t xml:space="preserve">web </w:t>
+      </w:r>
+      <w:r>
+        <w:t>service</w:t>
+      </w:r>
+      <w:r>
+        <w:t>s</w:t>
+      </w:r>
+      <w:r>
+        <w:t>, database and email testing</w:t>
+      </w:r>
+      <w:r>
+        <w:t xml:space="preserve">.  They are also </w:t>
+      </w:r>
+      <w:r>
+        <w:t>built</w:t>
+      </w:r>
+      <w:r>
+        <w:t xml:space="preserve"> on </w:t>
+      </w:r>
+      <w:r>
+        <w:t>a base module that users are free to extend</w:t>
+      </w:r>
+      <w:r>
+        <w:t>.  This means MAQS allows you to use what modules work for you and if MAQS doesn’t have a module you need you can extend the base module and add your own.</w:t>
+      </w:r>
+    </w:p>
+    <w:p>
+      <w:pPr>
+        <w:pStyle w:val="Heading3"/>
+      </w:pPr>
+      <w:bookmarkStart w:id="70" w:name="_Toc41556883"/>
+      <w:r>
+        <w:t>Quick Start</w:t>
+      </w:r>
+      <w:bookmarkEnd w:id="70"/>
+    </w:p>
+    <w:p>
+      <w:r>
+        <w:t xml:space="preserve">There is a lot of work that </w:t>
+      </w:r>
+      <w:r>
+        <w:t>is</w:t>
+      </w:r>
+      <w:r>
+        <w:t xml:space="preserve"> needed done before you can start creating useful automation. MAQS was designed to take care of a lot of this work. The MAQS libraries provide common functionality, like logging, that would need to be implemented for each automation effort. This allows the engineers to focus on the specific needs of their projects and not the general functionality you need practically every </w:t>
+      </w:r>
+      <w:r>
+        <w:t>project.</w:t>
+      </w:r>
+    </w:p>
+    <w:p>
+      <w:pPr>
+        <w:pStyle w:val="Heading3"/>
+      </w:pPr>
+      <w:bookmarkStart w:id="71" w:name="_Toc41556884"/>
       <w:bookmarkEnd w:id="59"/>
-    </w:p>
-    <w:p>
-      <w:r>
-        <w:t xml:space="preserve">Provide a modular </w:t>
-      </w:r>
-      <w:r>
-        <w:t xml:space="preserve">testing </w:t>
-      </w:r>
-      <w:r>
-        <w:t>framework</w:t>
-      </w:r>
-      <w:r>
-        <w:t xml:space="preserve"> leveraging proven technologies </w:t>
-      </w:r>
-      <w:r>
-        <w:t xml:space="preserve">that </w:t>
-      </w:r>
-      <w:r>
-        <w:t xml:space="preserve">allows users to start </w:t>
-      </w:r>
-      <w:r>
-        <w:t>creating</w:t>
-      </w:r>
-      <w:r>
-        <w:t xml:space="preserve"> meaningful automation fast</w:t>
-      </w:r>
-      <w:r>
-        <w:t>.</w:t>
-      </w:r>
-    </w:p>
-    <w:p>
-      <w:pPr>
-        <w:pStyle w:val="Heading3"/>
-      </w:pPr>
-      <w:bookmarkStart w:id="60" w:name="_Toc17272690"/>
-      <w:bookmarkStart w:id="61" w:name="_Toc447802418"/>
-      <w:bookmarkStart w:id="62" w:name="_Toc448148749"/>
-      <w:bookmarkStart w:id="63" w:name="_Toc448148826"/>
-      <w:bookmarkStart w:id="64" w:name="_Toc448220844"/>
-      <w:bookmarkStart w:id="65" w:name="_Toc448404029"/>
-      <w:bookmarkStart w:id="66" w:name="_Toc447802417"/>
-      <w:bookmarkStart w:id="67" w:name="_Toc448148748"/>
-      <w:bookmarkStart w:id="68" w:name="_Toc448148825"/>
-      <w:bookmarkStart w:id="69" w:name="_Toc448220843"/>
-      <w:bookmarkStart w:id="70" w:name="_Toc448404028"/>
-      <w:r>
-        <w:t>Modula</w:t>
-      </w:r>
-      <w:r>
-        <w:t>r</w:t>
-      </w:r>
       <w:bookmarkEnd w:id="60"/>
-    </w:p>
-    <w:p>
-      <w:r>
-        <w:t xml:space="preserve">MAQS provides several prebuilt modules. There are modules for web, mobile, </w:t>
-      </w:r>
-      <w:r>
-        <w:t xml:space="preserve">web </w:t>
-      </w:r>
-      <w:r>
-        <w:t>service</w:t>
-      </w:r>
-      <w:r>
-        <w:t>s</w:t>
-      </w:r>
-      <w:r>
-        <w:t>, database and email testing</w:t>
-      </w:r>
-      <w:r>
-        <w:t xml:space="preserve">.  They are also </w:t>
-      </w:r>
-      <w:r>
-        <w:t>built</w:t>
-      </w:r>
-      <w:r>
-        <w:t xml:space="preserve"> on </w:t>
-      </w:r>
-      <w:r>
-        <w:t>a base module that users are free to extend</w:t>
-      </w:r>
-      <w:r>
-        <w:t>.  This means MAQS allows you to use what modules work for you and if MAQS doesn’t have a module you need you can extend the base module and add your own.</w:t>
-      </w:r>
-    </w:p>
-    <w:p>
-      <w:pPr>
-        <w:pStyle w:val="Heading3"/>
-      </w:pPr>
-      <w:bookmarkStart w:id="71" w:name="_Toc17272691"/>
-      <w:r>
-        <w:t>Quick Start</w:t>
-      </w:r>
-      <w:bookmarkEnd w:id="71"/>
-    </w:p>
-    <w:p>
-      <w:r>
-        <w:t xml:space="preserve">There is a lot of work that </w:t>
-      </w:r>
-      <w:r>
-        <w:t>is</w:t>
-      </w:r>
-      <w:r>
-        <w:t xml:space="preserve"> needed done before you can start creating useful automation. MAQS was designed to take care of a lot of this work. The MAQS libraries provide common functionality, like logging, that would need to be implemented for each automation effort. This allows the engineers to focus on the specific needs of their projects and not the general functionality you need practically every </w:t>
-      </w:r>
-      <w:r>
-        <w:t>project.</w:t>
-      </w:r>
-    </w:p>
-    <w:p>
-      <w:pPr>
-        <w:pStyle w:val="Heading3"/>
-      </w:pPr>
-      <w:bookmarkStart w:id="72" w:name="_Toc17272692"/>
       <w:bookmarkEnd w:id="61"/>
       <w:bookmarkEnd w:id="62"/>
       <w:bookmarkEnd w:id="63"/>
-      <w:bookmarkEnd w:id="64"/>
-      <w:bookmarkEnd w:id="65"/>
       <w:r>
         <w:t>CI/CD/CT</w:t>
       </w:r>
+      <w:bookmarkEnd w:id="71"/>
+    </w:p>
+    <w:p>
+      <w:r>
+        <w:t>MAQS was designed with continuous integration</w:t>
+      </w:r>
+      <w:r>
+        <w:t>, deployment, delivery</w:t>
+      </w:r>
+      <w:r>
+        <w:t xml:space="preserve"> </w:t>
+      </w:r>
+      <w:r>
+        <w:t xml:space="preserve">and testing </w:t>
+      </w:r>
+      <w:r>
+        <w:t xml:space="preserve">in mind. </w:t>
+      </w:r>
+      <w:r>
+        <w:t>It is intended to seamlessly integrate with any modern release pipeline. All m</w:t>
+      </w:r>
+      <w:r>
+        <w:t>odern build servers</w:t>
+      </w:r>
+      <w:r>
+        <w:t xml:space="preserve"> such as </w:t>
+      </w:r>
+      <w:r>
+        <w:t>Jenkins, Team City</w:t>
+      </w:r>
+      <w:r>
+        <w:t xml:space="preserve">, </w:t>
+      </w:r>
+      <w:r>
+        <w:t>TFS</w:t>
+      </w:r>
+      <w:r>
+        <w:t>, Azure DevOps, etc.</w:t>
+      </w:r>
+      <w:r>
+        <w:t xml:space="preserve"> that have access to a form of C# compiler or runner, MSBuild, MSTest, NUnit Console, allows for execution of automated tests to be included in a continuous fashion.</w:t>
+      </w:r>
+    </w:p>
+    <w:p>
+      <w:pPr>
+        <w:pStyle w:val="Heading3"/>
+      </w:pPr>
+      <w:bookmarkStart w:id="72" w:name="_Toc447802433"/>
+      <w:bookmarkStart w:id="73" w:name="_Toc448148765"/>
+      <w:bookmarkStart w:id="74" w:name="_Toc448148842"/>
+      <w:bookmarkStart w:id="75" w:name="_Toc448220860"/>
+      <w:bookmarkStart w:id="76" w:name="_Toc448404044"/>
+      <w:bookmarkStart w:id="77" w:name="_Toc41556885"/>
+      <w:r>
+        <w:t>Scalability</w:t>
+      </w:r>
       <w:bookmarkEnd w:id="72"/>
-    </w:p>
-    <w:p>
-      <w:r>
-        <w:t>MAQS was designed with continuous integration</w:t>
-      </w:r>
-      <w:r>
-        <w:t>, deployment, delivery</w:t>
-      </w:r>
-      <w:r>
-        <w:t xml:space="preserve"> </w:t>
-      </w:r>
-      <w:r>
-        <w:t xml:space="preserve">and testing </w:t>
-      </w:r>
-      <w:r>
-        <w:t xml:space="preserve">in mind. </w:t>
-      </w:r>
-      <w:r>
-        <w:t>It is intended to seamlessly integrate with any modern release pipeline. All m</w:t>
-      </w:r>
-      <w:r>
-        <w:t>odern build servers</w:t>
-      </w:r>
-      <w:r>
-        <w:t xml:space="preserve"> such as </w:t>
-      </w:r>
-      <w:r>
-        <w:t>Jenkins, Team City</w:t>
-      </w:r>
-      <w:r>
-        <w:t xml:space="preserve">, </w:t>
-      </w:r>
-      <w:r>
-        <w:t>TFS</w:t>
-      </w:r>
-      <w:r>
-        <w:t>, Azure DevOps, etc.</w:t>
-      </w:r>
-      <w:r>
-        <w:t xml:space="preserve"> that have access to a form of C# compiler or runner, MSBuild, MSTest, NUnit Console, allows for execution of automated tests to be included in a continuous fashion.</w:t>
-      </w:r>
-    </w:p>
-    <w:p>
-      <w:pPr>
-        <w:pStyle w:val="Heading3"/>
-      </w:pPr>
-      <w:bookmarkStart w:id="73" w:name="_Toc447802433"/>
-      <w:bookmarkStart w:id="74" w:name="_Toc448148765"/>
-      <w:bookmarkStart w:id="75" w:name="_Toc448148842"/>
-      <w:bookmarkStart w:id="76" w:name="_Toc448220860"/>
-      <w:bookmarkStart w:id="77" w:name="_Toc448404044"/>
-      <w:bookmarkStart w:id="78" w:name="_Toc17272693"/>
-      <w:r>
-        <w:t>Scalability</w:t>
-      </w:r>
       <w:bookmarkEnd w:id="73"/>
       <w:bookmarkEnd w:id="74"/>
       <w:bookmarkEnd w:id="75"/>
       <w:bookmarkEnd w:id="76"/>
       <w:bookmarkEnd w:id="77"/>
+    </w:p>
+    <w:p>
+      <w:r>
+        <w:t xml:space="preserve">The framework was built with parallelization in mind.  The MAQS team has developed the </w:t>
+      </w:r>
+      <w:r>
+        <w:t>f</w:t>
+      </w:r>
+      <w:r>
+        <w:t>ramework to support running tests in parallel with scalability being dependent on the number of cores available to the machine a</w:t>
+      </w:r>
+      <w:bookmarkStart w:id="78" w:name="_Toc447802434"/>
+      <w:r>
+        <w:t xml:space="preserve">nd the test adapter selected.  </w:t>
+      </w:r>
+    </w:p>
+    <w:p>
+      <w:pPr>
+        <w:pStyle w:val="Heading3"/>
+      </w:pPr>
+      <w:bookmarkStart w:id="79" w:name="_Toc41556886"/>
       <w:bookmarkEnd w:id="78"/>
-    </w:p>
-    <w:p>
-      <w:r>
-        <w:t>The framework was built with parallelization in mind.  The MAQS team has developed the MAQS Framework to support running tests in parallel with scalability being dependent on the number of cores available to the machine a</w:t>
-      </w:r>
-      <w:bookmarkStart w:id="79" w:name="_Toc447802434"/>
-      <w:r>
-        <w:t xml:space="preserve">nd the test adapter selected.  </w:t>
+      <w:r>
+        <w:t>Extensibility</w:t>
+      </w:r>
+      <w:bookmarkEnd w:id="79"/>
+    </w:p>
+    <w:p>
+      <w:r>
+        <w:t xml:space="preserve">A core tenet of MAQS </w:t>
+      </w:r>
+      <w:r>
+        <w:t>is that it should not limit its users.  This primarily means 4 things. The first is transparency</w:t>
+      </w:r>
+      <w:r>
+        <w:t>.  The MAQS NuG</w:t>
+      </w:r>
+      <w:r>
+        <w:t xml:space="preserve">et package contains the source code.  If a user what to see how MAQS is doing something they can.  The second is that we do not prevent them from getting to the system access objects. The Selenium web driver and web service wrapper are couple of examples of system access objects.  The third is that we allow users to override the creation of the system access objects.  And </w:t>
+      </w:r>
+      <w:r>
+        <w:t>finally,</w:t>
+      </w:r>
+      <w:r>
+        <w:t xml:space="preserve"> MAQS pr</w:t>
+      </w:r>
+      <w:r>
+        <w:t>ovides a base generic test which engineers can leverage to add their own system access objects.</w:t>
       </w:r>
     </w:p>
     <w:p>
       <w:pPr>
         <w:pStyle w:val="Heading3"/>
       </w:pPr>
-      <w:bookmarkStart w:id="80" w:name="_Toc17272694"/>
-      <w:bookmarkEnd w:id="79"/>
-      <w:r>
-        <w:t>Extensibility</w:t>
+      <w:bookmarkStart w:id="80" w:name="_Toc447802428"/>
+      <w:bookmarkStart w:id="81" w:name="_Toc448148760"/>
+      <w:bookmarkStart w:id="82" w:name="_Toc448148837"/>
+      <w:bookmarkStart w:id="83" w:name="_Toc448220855"/>
+      <w:bookmarkStart w:id="84" w:name="_Toc448404038"/>
+      <w:bookmarkStart w:id="85" w:name="_Toc41556887"/>
+      <w:r>
+        <w:t xml:space="preserve">Ease </w:t>
+      </w:r>
+      <w:r>
+        <w:t>o</w:t>
+      </w:r>
+      <w:r>
+        <w:t>f</w:t>
+      </w:r>
+      <w:r>
+        <w:t xml:space="preserve"> Use</w:t>
       </w:r>
       <w:bookmarkEnd w:id="80"/>
-    </w:p>
-    <w:p>
-      <w:r>
-        <w:t xml:space="preserve">A core tenet of MAQS </w:t>
-      </w:r>
-      <w:r>
-        <w:t>is that it should not limit its users.  This primarily means 4 things. The first is transparency</w:t>
-      </w:r>
-      <w:r>
-        <w:t>.  The MAQS NuG</w:t>
-      </w:r>
-      <w:r>
-        <w:t xml:space="preserve">et package contains the source code.  If a user what to see how MAQS is doing something they can.  The second is that we do not prevent them from getting to the system access objects. The Selenium web driver and web service wrapper are couple of examples of system access objects.  The third is that we allow users to override the creation of the system access objects.  And </w:t>
-      </w:r>
-      <w:r>
-        <w:t>finally,</w:t>
-      </w:r>
-      <w:r>
-        <w:t xml:space="preserve"> MAQS pr</w:t>
-      </w:r>
-      <w:r>
-        <w:t>ovides a base generic test which engineers can leverage to add their own system access objects.</w:t>
-      </w:r>
-    </w:p>
-    <w:p>
-      <w:pPr>
-        <w:pStyle w:val="Heading3"/>
-      </w:pPr>
-      <w:bookmarkStart w:id="81" w:name="_Toc447802428"/>
-      <w:bookmarkStart w:id="82" w:name="_Toc448148760"/>
-      <w:bookmarkStart w:id="83" w:name="_Toc448148837"/>
-      <w:bookmarkStart w:id="84" w:name="_Toc448220855"/>
-      <w:bookmarkStart w:id="85" w:name="_Toc448404038"/>
-      <w:bookmarkStart w:id="86" w:name="_Toc17272695"/>
-      <w:r>
-        <w:lastRenderedPageBreak/>
-        <w:t xml:space="preserve">Ease </w:t>
-      </w:r>
-      <w:r>
-        <w:t>o</w:t>
-      </w:r>
-      <w:r>
-        <w:t>f</w:t>
-      </w:r>
-      <w:r>
-        <w:t xml:space="preserve"> Use</w:t>
-      </w:r>
       <w:bookmarkEnd w:id="81"/>
       <w:bookmarkEnd w:id="82"/>
       <w:bookmarkEnd w:id="83"/>
       <w:bookmarkEnd w:id="84"/>
       <w:bookmarkEnd w:id="85"/>
-      <w:bookmarkEnd w:id="86"/>
     </w:p>
     <w:p>
       <w:pPr>
@@ -3712,11 +3778,9 @@
       <w:r>
         <w:t xml:space="preserve"> and class templates can be used as a base to quickly start writing automated tests.  The templates include clear commenting and a structure that is easy to understand, allowing new users to </w:t>
       </w:r>
-      <w:proofErr w:type="gramStart"/>
-      <w:r>
-        <w:t>have an understanding of</w:t>
-      </w:r>
-      <w:proofErr w:type="gramEnd"/>
+      <w:r>
+        <w:t>understand</w:t>
+      </w:r>
       <w:r>
         <w:t xml:space="preserve"> the template projects and start creating their own tests.</w:t>
       </w:r>
@@ -3740,7 +3804,7 @@
       <w:r>
         <w:t xml:space="preserve">These templates heavily leverage modeling.  For Appium and Selenium this means the </w:t>
       </w:r>
-      <w:hyperlink r:id="rId13" w:anchor="page-object-design-pattern" w:history="1">
+      <w:hyperlink r:id="rId12" w:anchor="page-object-design-pattern" w:history="1">
         <w:r>
           <w:rPr>
             <w:rStyle w:val="Hyperlink"/>
@@ -3759,16 +3823,16 @@
       <w:pPr>
         <w:pStyle w:val="Heading3"/>
       </w:pPr>
-      <w:bookmarkStart w:id="87" w:name="_Toc17272696"/>
+      <w:bookmarkStart w:id="86" w:name="_Toc41556888"/>
+      <w:bookmarkEnd w:id="64"/>
+      <w:bookmarkEnd w:id="65"/>
       <w:bookmarkEnd w:id="66"/>
       <w:bookmarkEnd w:id="67"/>
       <w:bookmarkEnd w:id="68"/>
-      <w:bookmarkEnd w:id="69"/>
-      <w:bookmarkEnd w:id="70"/>
       <w:r>
         <w:t>Open</w:t>
       </w:r>
-      <w:bookmarkEnd w:id="87"/>
+      <w:bookmarkEnd w:id="86"/>
     </w:p>
     <w:p>
       <w:r>
@@ -3777,11 +3841,12 @@
       <w:r>
         <w:t xml:space="preserve">f tools we have chosen </w:t>
       </w:r>
-      <w:proofErr w:type="gramStart"/>
       <w:r>
         <w:t>provide</w:t>
       </w:r>
-      <w:proofErr w:type="gramEnd"/>
+      <w:r>
+        <w:t>s</w:t>
+      </w:r>
       <w:r>
         <w:t xml:space="preserve"> 4</w:t>
       </w:r>
@@ -3831,7 +3896,7 @@
         </w:rPr>
         <w:t xml:space="preserve">MAQS: </w:t>
       </w:r>
-      <w:hyperlink r:id="rId14" w:history="1">
+      <w:hyperlink r:id="rId13" w:history="1">
         <w:r>
           <w:rPr>
             <w:rStyle w:val="Hyperlink"/>
@@ -3868,7 +3933,7 @@
         </w:rPr>
         <w:t xml:space="preserve">Json.NET: </w:t>
       </w:r>
-      <w:hyperlink r:id="rId15" w:history="1">
+      <w:hyperlink r:id="rId14" w:history="1">
         <w:r>
           <w:rPr>
             <w:rStyle w:val="Hyperlink"/>
@@ -3898,23 +3963,14 @@
           <w:szCs w:val="18"/>
         </w:rPr>
       </w:pPr>
-      <w:proofErr w:type="spellStart"/>
       <w:r>
         <w:rPr>
           <w:sz w:val="18"/>
           <w:szCs w:val="18"/>
         </w:rPr>
-        <w:t>MailKit</w:t>
-      </w:r>
-      <w:proofErr w:type="spellEnd"/>
-      <w:r>
-        <w:rPr>
-          <w:sz w:val="18"/>
-          <w:szCs w:val="18"/>
-        </w:rPr>
-        <w:t xml:space="preserve">: </w:t>
-      </w:r>
-      <w:hyperlink r:id="rId16" w:history="1">
+        <w:t xml:space="preserve">MailKit: </w:t>
+      </w:r>
+      <w:hyperlink r:id="rId15" w:history="1">
         <w:r>
           <w:rPr>
             <w:rStyle w:val="Hyperlink"/>
@@ -3951,7 +4007,7 @@
         </w:rPr>
         <w:t xml:space="preserve">Selenium: </w:t>
       </w:r>
-      <w:hyperlink r:id="rId17" w:history="1">
+      <w:hyperlink r:id="rId16" w:history="1">
         <w:r>
           <w:rPr>
             <w:rStyle w:val="Hyperlink"/>
@@ -3981,23 +4037,14 @@
           <w:szCs w:val="18"/>
         </w:rPr>
       </w:pPr>
-      <w:proofErr w:type="spellStart"/>
       <w:r>
         <w:rPr>
           <w:sz w:val="18"/>
           <w:szCs w:val="18"/>
         </w:rPr>
-        <w:t>Selenium.Axe</w:t>
-      </w:r>
-      <w:proofErr w:type="spellEnd"/>
-      <w:r>
-        <w:rPr>
-          <w:sz w:val="18"/>
-          <w:szCs w:val="18"/>
-        </w:rPr>
-        <w:t xml:space="preserve">: </w:t>
-      </w:r>
-      <w:hyperlink r:id="rId18" w:history="1">
+        <w:t xml:space="preserve">Selenium.Axe: </w:t>
+      </w:r>
+      <w:hyperlink r:id="rId17" w:history="1">
         <w:r>
           <w:rPr>
             <w:rStyle w:val="Hyperlink"/>
@@ -4034,7 +4081,7 @@
         </w:rPr>
         <w:t xml:space="preserve">Appium: </w:t>
       </w:r>
-      <w:hyperlink r:id="rId19" w:history="1">
+      <w:hyperlink r:id="rId18" w:history="1">
         <w:r>
           <w:rPr>
             <w:rStyle w:val="Hyperlink"/>
@@ -4071,6 +4118,50 @@
         </w:rPr>
         <w:t xml:space="preserve">Dapper: </w:t>
       </w:r>
+      <w:hyperlink r:id="rId19" w:history="1">
+        <w:r>
+          <w:rPr>
+            <w:rStyle w:val="Hyperlink"/>
+            <w:sz w:val="18"/>
+            <w:szCs w:val="18"/>
+          </w:rPr>
+          <w:t xml:space="preserve">https://raw.githubusercontent.com/StackExchange/Dapper/master/License.txt </w:t>
+        </w:r>
+      </w:hyperlink>
+      <w:r>
+        <w:rPr>
+          <w:sz w:val="18"/>
+          <w:szCs w:val="18"/>
+        </w:rPr>
+        <w:t>- Apache 2</w:t>
+      </w:r>
+    </w:p>
+    <w:p>
+      <w:pPr>
+        <w:pStyle w:val="ListParagraph"/>
+        <w:numPr>
+          <w:ilvl w:val="0"/>
+          <w:numId w:val="6"/>
+        </w:numPr>
+        <w:rPr>
+          <w:sz w:val="18"/>
+          <w:szCs w:val="18"/>
+        </w:rPr>
+      </w:pPr>
+      <w:r>
+        <w:rPr>
+          <w:sz w:val="18"/>
+          <w:szCs w:val="18"/>
+        </w:rPr>
+        <w:t>MongoDB</w:t>
+      </w:r>
+      <w:r>
+        <w:rPr>
+          <w:sz w:val="18"/>
+          <w:szCs w:val="18"/>
+        </w:rPr>
+        <w:t xml:space="preserve">: </w:t>
+      </w:r>
       <w:hyperlink r:id="rId20" w:history="1">
         <w:r>
           <w:rPr>
@@ -4078,7 +4169,7 @@
             <w:sz w:val="18"/>
             <w:szCs w:val="18"/>
           </w:rPr>
-          <w:t>https://raw.githubusercontent.com/StackExchange/Dapper/master/License.txt</w:t>
+          <w:t>https://www.nuget.org/packages/MongoDB.Bson/2.10.4/License</w:t>
         </w:r>
       </w:hyperlink>
       <w:r>
@@ -4122,15 +4213,18 @@
             <w:sz w:val="18"/>
             <w:szCs w:val="18"/>
           </w:rPr>
-          <w:t>http://www.microsoft.com/web/webpi/eula/net_library_eula_enu.htm .Net</w:t>
+          <w:t>https://github.com/aspnet/AspNetWebStack/blob/master/LICENSE.txt</w:t>
         </w:r>
       </w:hyperlink>
       <w:r>
+        <w:t xml:space="preserve"> </w:t>
+      </w:r>
+      <w:r>
         <w:rPr>
           <w:sz w:val="18"/>
           <w:szCs w:val="18"/>
         </w:rPr>
-        <w:t xml:space="preserve"> </w:t>
+        <w:t>- Apache 2</w:t>
       </w:r>
     </w:p>
     <w:p>
@@ -4187,9 +4281,157 @@
           <w:sz w:val="18"/>
           <w:szCs w:val="18"/>
         </w:rPr>
+        <w:t xml:space="preserve">MSTest V2: </w:t>
+      </w:r>
+      <w:hyperlink r:id="rId23" w:history="1">
+        <w:r>
+          <w:rPr>
+            <w:rStyle w:val="Hyperlink"/>
+            <w:sz w:val="18"/>
+            <w:szCs w:val="18"/>
+          </w:rPr>
+          <w:t>https://github.com/microsoft/testfx/blob/master/LICENSE.txt</w:t>
+        </w:r>
+      </w:hyperlink>
+      <w:r>
+        <w:rPr>
+          <w:sz w:val="18"/>
+          <w:szCs w:val="18"/>
+        </w:rPr>
+        <w:t xml:space="preserve"> - MIT</w:t>
+      </w:r>
+    </w:p>
+    <w:p>
+      <w:pPr>
+        <w:pStyle w:val="ListParagraph"/>
+        <w:numPr>
+          <w:ilvl w:val="0"/>
+          <w:numId w:val="6"/>
+        </w:numPr>
+        <w:rPr>
+          <w:sz w:val="18"/>
+          <w:szCs w:val="18"/>
+        </w:rPr>
+      </w:pPr>
+      <w:r>
+        <w:rPr>
+          <w:sz w:val="18"/>
+          <w:szCs w:val="18"/>
+        </w:rPr>
+        <w:t xml:space="preserve">Dotnet Extensions: </w:t>
+      </w:r>
+      <w:hyperlink r:id="rId24" w:history="1">
+        <w:r>
+          <w:rPr>
+            <w:rStyle w:val="Hyperlink"/>
+            <w:sz w:val="18"/>
+            <w:szCs w:val="18"/>
+          </w:rPr>
+          <w:t>https://github.com/dotnet/extensions/blob/master/LICENSE.txt</w:t>
+        </w:r>
+      </w:hyperlink>
+      <w:r>
+        <w:rPr>
+          <w:sz w:val="18"/>
+          <w:szCs w:val="18"/>
+        </w:rPr>
+        <w:t xml:space="preserve"> - MIT</w:t>
+      </w:r>
+    </w:p>
+    <w:p>
+      <w:pPr>
+        <w:pStyle w:val="ListParagraph"/>
+        <w:numPr>
+          <w:ilvl w:val="0"/>
+          <w:numId w:val="6"/>
+        </w:numPr>
+        <w:rPr>
+          <w:sz w:val="18"/>
+          <w:szCs w:val="18"/>
+        </w:rPr>
+      </w:pPr>
+      <w:r>
+        <w:rPr>
+          <w:sz w:val="18"/>
+          <w:szCs w:val="18"/>
+        </w:rPr>
+        <w:t xml:space="preserve">Dotnet Runtime: </w:t>
+      </w:r>
+      <w:hyperlink r:id="rId25" w:history="1">
+        <w:r>
+          <w:rPr>
+            <w:rStyle w:val="Hyperlink"/>
+            <w:sz w:val="18"/>
+            <w:szCs w:val="18"/>
+          </w:rPr>
+          <w:t>https://github.com/dotnet/runtime/blob/master/LICENSE.TXT</w:t>
+        </w:r>
+      </w:hyperlink>
+      <w:r>
+        <w:rPr>
+          <w:sz w:val="18"/>
+          <w:szCs w:val="18"/>
+        </w:rPr>
+        <w:t xml:space="preserve"> -  MIT</w:t>
+      </w:r>
+    </w:p>
+    <w:p>
+      <w:pPr>
+        <w:pStyle w:val="ListParagraph"/>
+        <w:numPr>
+          <w:ilvl w:val="0"/>
+          <w:numId w:val="6"/>
+        </w:numPr>
+        <w:rPr>
+          <w:sz w:val="18"/>
+          <w:szCs w:val="18"/>
+        </w:rPr>
+      </w:pPr>
+      <w:r>
+        <w:rPr>
+          <w:sz w:val="18"/>
+          <w:szCs w:val="18"/>
+        </w:rPr>
+        <w:t xml:space="preserve">Dotnet Standard: </w:t>
+      </w:r>
+      <w:hyperlink r:id="rId26" w:history="1">
+        <w:r>
+          <w:rPr>
+            <w:rStyle w:val="Hyperlink"/>
+            <w:sz w:val="18"/>
+            <w:szCs w:val="18"/>
+          </w:rPr>
+          <w:t>https://github.com/dotnet/standard/blob/master/LICENSE.TXT</w:t>
+        </w:r>
+      </w:hyperlink>
+      <w:r>
+        <w:rPr>
+          <w:sz w:val="18"/>
+          <w:szCs w:val="18"/>
+        </w:rPr>
+        <w:t xml:space="preserve"> - MIT</w:t>
+      </w:r>
+    </w:p>
+    <w:p>
+      <w:pPr>
+        <w:pStyle w:val="ListParagraph"/>
+        <w:numPr>
+          <w:ilvl w:val="0"/>
+          <w:numId w:val="6"/>
+        </w:numPr>
+        <w:rPr>
+          <w:sz w:val="18"/>
+          <w:szCs w:val="18"/>
+        </w:rPr>
+      </w:pPr>
+      <w:r>
+        <w:rPr>
+          <w:sz w:val="18"/>
+          <w:szCs w:val="18"/>
+        </w:rPr>
         <w:t xml:space="preserve">Selenium Browser drivers - Chrome/IE/Gecko:  </w:t>
       </w:r>
-      <w:hyperlink r:id="rId23" w:history="1">
+      <w:hyperlink r:id="rId27" w:history="1">
         <w:r>
           <w:rPr>
             <w:rStyle w:val="Hyperlink"/>
@@ -4204,17 +4446,8 @@
           <w:sz w:val="18"/>
           <w:szCs w:val="18"/>
         </w:rPr>
-        <w:t xml:space="preserve"> - </w:t>
-      </w:r>
-      <w:proofErr w:type="spellStart"/>
-      <w:r>
-        <w:rPr>
-          <w:sz w:val="18"/>
-          <w:szCs w:val="18"/>
-        </w:rPr>
-        <w:t>Unlicense</w:t>
-      </w:r>
-      <w:proofErr w:type="spellEnd"/>
+        <w:t xml:space="preserve"> - Unlicense</w:t>
+      </w:r>
       <w:r>
         <w:br w:type="page"/>
       </w:r>
@@ -4223,12 +4456,12 @@
       <w:pPr>
         <w:pStyle w:val="Heading2"/>
       </w:pPr>
-      <w:bookmarkStart w:id="88" w:name="_Toc17272697"/>
+      <w:bookmarkStart w:id="87" w:name="_Toc41556889"/>
       <w:r>
         <w:lastRenderedPageBreak/>
         <w:t>Modules</w:t>
       </w:r>
-      <w:bookmarkEnd w:id="88"/>
+      <w:bookmarkEnd w:id="87"/>
     </w:p>
     <w:p>
       <w:r>
@@ -4238,7 +4471,7 @@
         <w:t>modules</w:t>
       </w:r>
       <w:r>
-        <w:t xml:space="preserve"> inside the MAQS Framework.  Below is a diagram showing the high-level architecture</w:t>
+        <w:t xml:space="preserve"> inside MAQS.  Below is a diagram showing the high-level architecture</w:t>
       </w:r>
       <w:r>
         <w:t xml:space="preserve"> of the framework</w:t>
@@ -4276,7 +4509,7 @@
                     </pic:cNvPicPr>
                   </pic:nvPicPr>
                   <pic:blipFill>
-                    <a:blip r:embed="rId24" cstate="print">
+                    <a:blip r:embed="rId28" cstate="print">
                       <a:extLst>
                         <a:ext uri="{28A0092B-C50C-407E-A947-70E740481C1C}">
                           <a14:useLocalDpi xmlns:a14="http://schemas.microsoft.com/office/drawing/2010/main" val="0"/>
@@ -4345,19 +4578,19 @@
       <w:pPr>
         <w:pStyle w:val="Heading4"/>
       </w:pPr>
-      <w:bookmarkStart w:id="89" w:name="_Toc447802421"/>
-      <w:bookmarkStart w:id="90" w:name="_Toc448148752"/>
-      <w:bookmarkStart w:id="91" w:name="_Toc448148829"/>
-      <w:bookmarkStart w:id="92" w:name="_Toc448220847"/>
-      <w:bookmarkStart w:id="93" w:name="_Toc448404032"/>
+      <w:bookmarkStart w:id="88" w:name="_Toc447802421"/>
+      <w:bookmarkStart w:id="89" w:name="_Toc448148752"/>
+      <w:bookmarkStart w:id="90" w:name="_Toc448148829"/>
+      <w:bookmarkStart w:id="91" w:name="_Toc448220847"/>
+      <w:bookmarkStart w:id="92" w:name="_Toc448404032"/>
       <w:r>
         <w:t>Base Project</w:t>
       </w:r>
+      <w:bookmarkEnd w:id="88"/>
       <w:bookmarkEnd w:id="89"/>
       <w:bookmarkEnd w:id="90"/>
       <w:bookmarkEnd w:id="91"/>
       <w:bookmarkEnd w:id="92"/>
-      <w:bookmarkEnd w:id="93"/>
     </w:p>
     <w:p>
       <w:pPr>
@@ -4402,10 +4635,10 @@
         </w:rPr>
         <w:lastRenderedPageBreak/>
         <w:drawing>
-          <wp:inline distT="0" distB="0" distL="0" distR="0" wp14:anchorId="6D295D2F" wp14:editId="2969F3C9">
-            <wp:extent cx="5936615" cy="6223635"/>
-            <wp:effectExtent l="0" t="0" r="6985" b="5715"/>
-            <wp:docPr id="25" name="Picture 25"/>
+          <wp:inline distT="0" distB="0" distL="0" distR="0" wp14:anchorId="1CD4AC25" wp14:editId="6F206721">
+            <wp:extent cx="5943600" cy="4239260"/>
+            <wp:effectExtent l="0" t="0" r="0" b="8890"/>
+            <wp:docPr id="2" name="Picture 2"/>
             <wp:cNvGraphicFramePr>
               <a:graphicFrameLocks xmlns:a="http://schemas.openxmlformats.org/drawingml/2006/main" noChangeAspect="1"/>
             </wp:cNvGraphicFramePr>
@@ -4413,36 +4646,23 @@
               <a:graphicData uri="http://schemas.openxmlformats.org/drawingml/2006/picture">
                 <pic:pic xmlns:pic="http://schemas.openxmlformats.org/drawingml/2006/picture">
                   <pic:nvPicPr>
-                    <pic:cNvPr id="0" name="Picture 23"/>
-                    <pic:cNvPicPr>
-                      <a:picLocks noChangeAspect="1" noChangeArrowheads="1"/>
-                    </pic:cNvPicPr>
+                    <pic:cNvPr id="1" name=""/>
+                    <pic:cNvPicPr/>
                   </pic:nvPicPr>
                   <pic:blipFill>
-                    <a:blip r:embed="rId25">
-                      <a:extLst>
-                        <a:ext uri="{28A0092B-C50C-407E-A947-70E740481C1C}">
-                          <a14:useLocalDpi xmlns:a14="http://schemas.microsoft.com/office/drawing/2010/main" val="0"/>
-                        </a:ext>
-                      </a:extLst>
-                    </a:blip>
-                    <a:srcRect/>
+                    <a:blip r:embed="rId29"/>
                     <a:stretch>
                       <a:fillRect/>
                     </a:stretch>
                   </pic:blipFill>
-                  <pic:spPr bwMode="auto">
+                  <pic:spPr>
                     <a:xfrm>
                       <a:off x="0" y="0"/>
-                      <a:ext cx="5936615" cy="6223635"/>
+                      <a:ext cx="5943600" cy="4239260"/>
                     </a:xfrm>
                     <a:prstGeom prst="rect">
                       <a:avLst/>
                     </a:prstGeom>
-                    <a:noFill/>
-                    <a:ln>
-                      <a:noFill/>
-                    </a:ln>
                   </pic:spPr>
                 </pic:pic>
               </a:graphicData>
@@ -4468,13 +4688,8 @@
       <w:r>
         <w:t xml:space="preserve">. Diagram of </w:t>
       </w:r>
-      <w:proofErr w:type="spellStart"/>
-      <w:r>
-        <w:t>BaseTest</w:t>
-      </w:r>
-      <w:proofErr w:type="spellEnd"/>
-      <w:r>
-        <w:t xml:space="preserve"> and Utilities</w:t>
+      <w:r>
+        <w:t>BaseTest and Utilities</w:t>
       </w:r>
     </w:p>
     <w:p>
@@ -4515,11 +4730,9 @@
       <w:r>
         <w:t xml:space="preserve"> it reads </w:t>
       </w:r>
-      <w:proofErr w:type="gramStart"/>
-      <w:r>
-        <w:t>similar to</w:t>
-      </w:r>
-      <w:proofErr w:type="gramEnd"/>
+      <w:r>
+        <w:t>like</w:t>
+      </w:r>
       <w:r>
         <w:t xml:space="preserve"> a keyword driven framework without the drawback</w:t>
       </w:r>
@@ -4531,92 +4744,97 @@
       <w:pPr>
         <w:pStyle w:val="Heading4"/>
       </w:pPr>
-      <w:proofErr w:type="spellStart"/>
-      <w:r>
+      <w:r>
+        <w:t>TestObject</w:t>
+      </w:r>
+    </w:p>
+    <w:p>
+      <w:r>
+        <w:t xml:space="preserve">Each test that gets executed gets its own test object. </w:t>
+      </w:r>
+      <w:r>
+        <w:t xml:space="preserve">Test objects are a thread safe. </w:t>
+      </w:r>
+      <w:r>
+        <w:t>The test object hold</w:t>
+      </w:r>
+      <w:r>
+        <w:t>s</w:t>
+      </w:r>
+      <w:r>
+        <w:t xml:space="preserve"> the system access object, logger</w:t>
+      </w:r>
+      <w:r>
+        <w:t>, manager store collection</w:t>
+      </w:r>
+      <w:r>
+        <w:t>, soft assert collection, performance timers, a dictionary of string values as well as a dictionary of objects.</w:t>
+      </w:r>
+      <w:r>
+        <w:t xml:space="preserve"> Test objects are a key part of how MAQS tests can run in parallel.</w:t>
+      </w:r>
+      <w:r>
+        <w:t xml:space="preserve"> </w:t>
+      </w:r>
+    </w:p>
+    <w:p>
+      <w:pPr>
+        <w:pStyle w:val="Heading4"/>
+      </w:pPr>
+      <w:r>
+        <w:t>Generic Wait</w:t>
+      </w:r>
+    </w:p>
+    <w:p>
+      <w:r>
+        <w:t xml:space="preserve">MAQS has built in generic wait functions that can be used to set different varieties of waits for a project.  </w:t>
+      </w:r>
+      <w:r>
+        <w:t>The</w:t>
+      </w:r>
+      <w:r>
+        <w:t xml:space="preserve"> waits included </w:t>
+      </w:r>
+      <w:r>
+        <w:t xml:space="preserve">in the framework </w:t>
+      </w:r>
+      <w:r>
+        <w:t>are functions to r</w:t>
+      </w:r>
+      <w:r>
+        <w:t>eturn true,</w:t>
+      </w:r>
+      <w:r>
+        <w:t xml:space="preserve"> waiting for expected return types</w:t>
+      </w:r>
+      <w:r>
+        <w:t>,</w:t>
+      </w:r>
+      <w:r>
+        <w:t xml:space="preserve"> and passing arguments.  Rules for </w:t>
+      </w:r>
+      <w:r>
+        <w:t>timeout and retry interval</w:t>
+      </w:r>
+      <w:r>
+        <w:t xml:space="preserve"> are set inside </w:t>
+      </w:r>
+      <w:r>
+        <w:t>the wait functions</w:t>
+      </w:r>
+      <w:r>
+        <w:t>.  Different rules for timeouts and exceptions inside waits provide the engineer extensive options when writing tests.</w:t>
+      </w:r>
+    </w:p>
+    <w:p>
+      <w:pPr>
+        <w:jc w:val="center"/>
+      </w:pPr>
+      <w:r>
+        <w:rPr>
+          <w:noProof/>
+        </w:rPr>
         <w:lastRenderedPageBreak/>
-        <w:t>TestObject</w:t>
-      </w:r>
-      <w:proofErr w:type="spellEnd"/>
-    </w:p>
-    <w:p>
-      <w:r>
-        <w:t xml:space="preserve">Each test that gets executed gets its own test object. </w:t>
-      </w:r>
-      <w:r>
-        <w:t xml:space="preserve">Test objects are a thread safe. </w:t>
-      </w:r>
-      <w:r>
-        <w:t xml:space="preserve">The test object </w:t>
-      </w:r>
-      <w:proofErr w:type="gramStart"/>
-      <w:r>
-        <w:t>hold</w:t>
-      </w:r>
-      <w:proofErr w:type="gramEnd"/>
-      <w:r>
-        <w:t xml:space="preserve"> the system access object, logger, soft assert collection, performance timers, a dictionary of string values as well as a dictionary of objects.</w:t>
-      </w:r>
-      <w:r>
-        <w:t xml:space="preserve"> Test objects are a key part of how MAQS tests can run in parallel.</w:t>
-      </w:r>
-    </w:p>
-    <w:p>
-      <w:pPr>
-        <w:pStyle w:val="Heading4"/>
-      </w:pPr>
-      <w:r>
-        <w:t>Generic Wait</w:t>
-      </w:r>
-    </w:p>
-    <w:p>
-      <w:r>
-        <w:t xml:space="preserve">MAQS has built in generic wait functions that can be used to set different varieties of waits for a project.  </w:t>
-      </w:r>
-      <w:r>
-        <w:t>The</w:t>
-      </w:r>
-      <w:r>
-        <w:t xml:space="preserve"> waits included </w:t>
-      </w:r>
-      <w:r>
-        <w:t xml:space="preserve">in the framework </w:t>
-      </w:r>
-      <w:r>
-        <w:t>are functions to r</w:t>
-      </w:r>
-      <w:r>
-        <w:t>eturn true,</w:t>
-      </w:r>
-      <w:r>
-        <w:t xml:space="preserve"> waiting for expected return types</w:t>
-      </w:r>
-      <w:r>
-        <w:t>,</w:t>
-      </w:r>
-      <w:r>
-        <w:t xml:space="preserve"> and passing arguments.  Rules for </w:t>
-      </w:r>
-      <w:r>
-        <w:t>timeout and retry interval</w:t>
-      </w:r>
-      <w:r>
-        <w:t xml:space="preserve"> are set inside </w:t>
-      </w:r>
-      <w:r>
-        <w:t>the wait functions</w:t>
-      </w:r>
-      <w:r>
-        <w:t>.  Different rules for timeouts and exceptions inside waits provide the engineer extensive options when writing tests.</w:t>
-      </w:r>
-    </w:p>
-    <w:p>
-      <w:pPr>
-        <w:jc w:val="center"/>
-      </w:pPr>
-      <w:r>
-        <w:rPr>
-          <w:noProof/>
-        </w:rPr>
         <w:drawing>
           <wp:inline distT="0" distB="0" distL="0" distR="0" wp14:anchorId="403B2884" wp14:editId="0736343B">
             <wp:extent cx="3990875" cy="1059646"/>
@@ -4633,7 +4851,7 @@
                     <pic:cNvPicPr/>
                   </pic:nvPicPr>
                   <pic:blipFill>
-                    <a:blip r:embed="rId26"/>
+                    <a:blip r:embed="rId30"/>
                     <a:stretch>
                       <a:fillRect/>
                     </a:stretch>
@@ -4705,7 +4923,7 @@
                     <pic:cNvPicPr/>
                   </pic:nvPicPr>
                   <pic:blipFill>
-                    <a:blip r:embed="rId27"/>
+                    <a:blip r:embed="rId31"/>
                     <a:stretch>
                       <a:fillRect/>
                     </a:stretch>
@@ -4744,22 +4962,19 @@
     </w:p>
     <w:p>
       <w:r>
-        <w:t xml:space="preserve">There are three logging types included with the base project: TXT, RTF, and Console. These logging types can be set inside the configuration file for the desired project along with the desired location to store </w:t>
-      </w:r>
-      <w:r>
+        <w:t>There are three logging types included with the base project: TXT, RTF, and Console. These logging types can be set inside the configuration file for the desired project along with the desired location to store the files.  Another property is the enablement of the logging.  Included configurations are enabling the logger to create a log on test failure, always output, or never output a log.</w:t>
+      </w:r>
+    </w:p>
+    <w:p/>
+    <w:p>
+      <w:pPr>
+        <w:jc w:val="center"/>
+      </w:pPr>
+      <w:r>
+        <w:rPr>
+          <w:noProof/>
+        </w:rPr>
         <w:lastRenderedPageBreak/>
-        <w:t>the files.  Another property is the enablement of the logging.  Included configurations are enabling the logger to create a log on test failure, always output, or never output a log.</w:t>
-      </w:r>
-    </w:p>
-    <w:p/>
-    <w:p>
-      <w:pPr>
-        <w:jc w:val="center"/>
-      </w:pPr>
-      <w:r>
-        <w:rPr>
-          <w:noProof/>
-        </w:rPr>
         <w:drawing>
           <wp:inline distT="0" distB="0" distL="0" distR="0" wp14:anchorId="1521531E" wp14:editId="456E2C65">
             <wp:extent cx="5108930" cy="5288507"/>
@@ -4776,7 +4991,7 @@
                     <pic:cNvPicPr/>
                   </pic:nvPicPr>
                   <pic:blipFill>
-                    <a:blip r:embed="rId28"/>
+                    <a:blip r:embed="rId32"/>
                     <a:stretch>
                       <a:fillRect/>
                     </a:stretch>
@@ -4899,7 +5114,7 @@
                     </pic:cNvPicPr>
                   </pic:nvPicPr>
                   <pic:blipFill>
-                    <a:blip r:embed="rId29">
+                    <a:blip r:embed="rId33">
                       <a:extLst>
                         <a:ext uri="{28A0092B-C50C-407E-A947-70E740481C1C}">
                           <a14:useLocalDpi xmlns:a14="http://schemas.microsoft.com/office/drawing/2010/main" val="0"/>
@@ -4949,37 +5164,203 @@
       <w:r>
         <w:t xml:space="preserve">After the test has completed, the results are logged to </w:t>
       </w:r>
-      <w:proofErr w:type="gramStart"/>
-      <w:r>
-        <w:t>a</w:t>
-      </w:r>
-      <w:proofErr w:type="gramEnd"/>
+      <w:r>
+        <w:t>an</w:t>
+      </w:r>
       <w:r>
         <w:t xml:space="preserve"> XML file to be consumed for desired project needs.</w:t>
       </w:r>
-    </w:p>
+      <w:r>
+        <w:t xml:space="preserve"> </w:t>
+      </w:r>
+    </w:p>
+    <w:p>
+      <w:pPr>
+        <w:pStyle w:val="Heading4"/>
+      </w:pPr>
+      <w:r>
+        <w:t>Manager</w:t>
+      </w:r>
+      <w:r>
+        <w:t xml:space="preserve"> </w:t>
+      </w:r>
+      <w:r>
+        <w:t>Store</w:t>
+      </w:r>
+    </w:p>
+    <w:p>
+      <w:r>
+        <w:t>D</w:t>
+      </w:r>
+      <w:r>
+        <w:t>river</w:t>
+      </w:r>
+      <w:r>
+        <w:t>s</w:t>
+      </w:r>
+      <w:r>
+        <w:t xml:space="preserve"> </w:t>
+      </w:r>
+      <w:r>
+        <w:t>are</w:t>
+      </w:r>
+      <w:r>
+        <w:t xml:space="preserve"> a core concept within </w:t>
+      </w:r>
+      <w:r>
+        <w:t>MAQS</w:t>
+      </w:r>
+      <w:r>
+        <w:t>.  A driver is an object use</w:t>
+      </w:r>
+      <w:r>
+        <w:t>d</w:t>
+      </w:r>
+      <w:r>
+        <w:t xml:space="preserve"> to interact with a system under test.  A couple of examples are the Selenium web driver and </w:t>
+      </w:r>
+      <w:r>
+        <w:t xml:space="preserve">the </w:t>
+      </w:r>
+      <w:r>
+        <w:t>Database driver</w:t>
+      </w:r>
+      <w:r>
+        <w:t xml:space="preserve">.  Drivers are stored in driver manages.  These managers are responsible for lazily setting up and cleaning up after </w:t>
+      </w:r>
+      <w:r>
+        <w:t>drivers</w:t>
+      </w:r>
+      <w:r>
+        <w:t xml:space="preserve">.  The Manager </w:t>
+      </w:r>
+      <w:r>
+        <w:t>S</w:t>
+      </w:r>
+      <w:r>
+        <w:t xml:space="preserve">tore is </w:t>
+      </w:r>
+      <w:r>
+        <w:t xml:space="preserve">essentially </w:t>
+      </w:r>
+      <w:r>
+        <w:t xml:space="preserve">a collection of these managers. </w:t>
+      </w:r>
+    </w:p>
+    <w:p>
+      <w:r>
+        <w:t xml:space="preserve">This design has several advantages.  First </w:t>
+      </w:r>
+      <w:r>
+        <w:t>the</w:t>
+      </w:r>
+      <w:r>
+        <w:t xml:space="preserve"> underlying drivers</w:t>
+      </w:r>
+      <w:r>
+        <w:t xml:space="preserve"> are not initialized</w:t>
+      </w:r>
+      <w:r>
+        <w:t xml:space="preserve"> until</w:t>
+      </w:r>
+      <w:r>
+        <w:t xml:space="preserve"> they are needed</w:t>
+      </w:r>
+      <w:r>
+        <w:t xml:space="preserve">.  Second </w:t>
+      </w:r>
+      <w:r>
+        <w:t>this allows us to provide different initialization functionality for different drivers</w:t>
+      </w:r>
+      <w:r>
+        <w:t>.  Finally, it allows you to use and interact with multiple systems under test within a single test.  Having multiple systems under test isn’t common, but it is very nice to have when those rear cases where it is needed.</w:t>
+      </w:r>
+    </w:p>
+    <w:p>
+      <w:r>
+        <w:rPr>
+          <w:noProof/>
+        </w:rPr>
+        <w:drawing>
+          <wp:inline distT="0" distB="0" distL="0" distR="0" wp14:anchorId="0E8D396D" wp14:editId="06B12E8E">
+            <wp:extent cx="6522803" cy="2295525"/>
+            <wp:effectExtent l="0" t="0" r="0" b="0"/>
+            <wp:docPr id="5" name="Picture 5"/>
+            <wp:cNvGraphicFramePr>
+              <a:graphicFrameLocks xmlns:a="http://schemas.openxmlformats.org/drawingml/2006/main" noChangeAspect="1"/>
+            </wp:cNvGraphicFramePr>
+            <a:graphic xmlns:a="http://schemas.openxmlformats.org/drawingml/2006/main">
+              <a:graphicData uri="http://schemas.openxmlformats.org/drawingml/2006/picture">
+                <pic:pic xmlns:pic="http://schemas.openxmlformats.org/drawingml/2006/picture">
+                  <pic:nvPicPr>
+                    <pic:cNvPr id="1" name=""/>
+                    <pic:cNvPicPr/>
+                  </pic:nvPicPr>
+                  <pic:blipFill>
+                    <a:blip r:embed="rId34"/>
+                    <a:stretch>
+                      <a:fillRect/>
+                    </a:stretch>
+                  </pic:blipFill>
+                  <pic:spPr>
+                    <a:xfrm>
+                      <a:off x="0" y="0"/>
+                      <a:ext cx="6530892" cy="2298372"/>
+                    </a:xfrm>
+                    <a:prstGeom prst="rect">
+                      <a:avLst/>
+                    </a:prstGeom>
+                  </pic:spPr>
+                </pic:pic>
+              </a:graphicData>
+            </a:graphic>
+          </wp:inline>
+        </w:drawing>
+      </w:r>
+    </w:p>
+    <w:p>
+      <w:pPr>
+        <w:jc w:val="center"/>
+      </w:pPr>
+      <w:r>
+        <w:t>Figure 7. Example of using the manger store</w:t>
+      </w:r>
+    </w:p>
+    <w:p/>
+    <w:p/>
+    <w:p>
+      <w:r>
+        <w:t xml:space="preserve"> It however does more than just stores drivers</w:t>
+      </w:r>
+    </w:p>
+    <w:p>
+      <w:r>
+        <w:t xml:space="preserve">The manager store is a collection of system under test drivers.   </w:t>
+      </w:r>
+    </w:p>
+    <w:p/>
     <w:p>
       <w:pPr>
         <w:pStyle w:val="Heading3"/>
       </w:pPr>
-      <w:bookmarkStart w:id="94" w:name="_Toc447802422"/>
-      <w:bookmarkStart w:id="95" w:name="_Toc448148753"/>
-      <w:bookmarkStart w:id="96" w:name="_Toc448148830"/>
-      <w:bookmarkStart w:id="97" w:name="_Toc448220848"/>
-      <w:bookmarkStart w:id="98" w:name="_Toc448404033"/>
-      <w:bookmarkStart w:id="99" w:name="_Toc17272698"/>
+      <w:bookmarkStart w:id="93" w:name="_Toc447802422"/>
+      <w:bookmarkStart w:id="94" w:name="_Toc448148753"/>
+      <w:bookmarkStart w:id="95" w:name="_Toc448148830"/>
+      <w:bookmarkStart w:id="96" w:name="_Toc448220848"/>
+      <w:bookmarkStart w:id="97" w:name="_Toc448404033"/>
+      <w:bookmarkStart w:id="98" w:name="_Toc41556890"/>
       <w:r>
         <w:t>Selenium</w:t>
       </w:r>
+      <w:bookmarkEnd w:id="93"/>
       <w:bookmarkEnd w:id="94"/>
       <w:bookmarkEnd w:id="95"/>
       <w:bookmarkEnd w:id="96"/>
       <w:bookmarkEnd w:id="97"/>
       <w:bookmarkEnd w:id="98"/>
-      <w:bookmarkEnd w:id="99"/>
-    </w:p>
-    <w:p>
-      <w:hyperlink r:id="rId30">
+    </w:p>
+    <w:p>
+      <w:hyperlink r:id="rId35">
         <w:r>
           <w:rPr>
             <w:rStyle w:val="Hyperlink"/>
@@ -5017,7 +5398,7 @@
                     </pic:cNvPicPr>
                   </pic:nvPicPr>
                   <pic:blipFill>
-                    <a:blip r:embed="rId31">
+                    <a:blip r:embed="rId36">
                       <a:extLst>
                         <a:ext uri="{28A0092B-C50C-407E-A947-70E740481C1C}">
                           <a14:useLocalDpi xmlns:a14="http://schemas.microsoft.com/office/drawing/2010/main" val="0"/>
@@ -5061,7 +5442,7 @@
         <w:t xml:space="preserve">Figure </w:t>
       </w:r>
       <w:r>
-        <w:t>7</w:t>
+        <w:t>8</w:t>
       </w:r>
       <w:r>
         <w:t xml:space="preserve">. Diagram of </w:t>
@@ -5076,7 +5457,6 @@
         <w:pStyle w:val="Heading4"/>
       </w:pPr>
       <w:r>
-        <w:lastRenderedPageBreak/>
         <w:t>Selenium WebDriver</w:t>
       </w:r>
     </w:p>
@@ -5100,7 +5480,7 @@
         <w:t xml:space="preserve">that are configured </w:t>
       </w:r>
       <w:r>
-        <w:t>by the MAQS Framework</w:t>
+        <w:t>by MAQS</w:t>
       </w:r>
       <w:r>
         <w:t>.</w:t>
@@ -5136,7 +5516,7 @@
       <w:r>
         <w:t xml:space="preserve">cloud bases grid services such as </w:t>
       </w:r>
-      <w:hyperlink r:id="rId32" w:history="1">
+      <w:hyperlink r:id="rId37" w:history="1">
         <w:r>
           <w:rPr>
             <w:rStyle w:val="Hyperlink"/>
@@ -5164,7 +5544,7 @@
     </w:p>
     <w:p>
       <w:r>
-        <w:t xml:space="preserve">The MAQS Framework has custom </w:t>
+        <w:t xml:space="preserve">MAQS has custom </w:t>
       </w:r>
       <w:r>
         <w:t>“</w:t>
@@ -5227,7 +5607,11 @@
         <w:t>by continuing to</w:t>
       </w:r>
       <w:r>
-        <w:t xml:space="preserve"> test an expected condition</w:t>
+        <w:t xml:space="preserve"> test an expected </w:t>
+      </w:r>
+      <w:r>
+        <w:lastRenderedPageBreak/>
+        <w:t>condition</w:t>
       </w:r>
       <w:r>
         <w:t xml:space="preserve"> </w:t>
@@ -5279,29 +5663,154 @@
       <w:pPr>
         <w:pStyle w:val="Heading4"/>
       </w:pPr>
+      <w:bookmarkStart w:id="99" w:name="_Lazy_Element"/>
+      <w:bookmarkEnd w:id="99"/>
+      <w:r>
+        <w:t>Lazy Element</w:t>
+      </w:r>
+    </w:p>
+    <w:p>
+      <w:r>
+        <w:t>Selenium is often criticized for being flakey.  This is largely due to the asynchronous nature of modern web sites.  Users have adopted many strategies for addressing this such simply rerunning failed tests and</w:t>
+      </w:r>
+      <w:r>
+        <w:t>/or</w:t>
+      </w:r>
+      <w:r>
+        <w:t xml:space="preserve"> adding hardcoded sleeps. These strategies often bloat </w:t>
+      </w:r>
+      <w:r>
+        <w:t xml:space="preserve">execution time and/or hide real bugs.  </w:t>
+      </w:r>
+    </w:p>
+    <w:p>
+      <w:r>
+        <w:t xml:space="preserve">MAQS addresses the inherent flakiness of Selenium with something called Lazy Element. Lazy </w:t>
+      </w:r>
+      <w:r>
+        <w:t>E</w:t>
+      </w:r>
+      <w:r>
+        <w:t>lement</w:t>
+      </w:r>
+      <w:r>
+        <w:t xml:space="preserve"> </w:t>
+      </w:r>
+      <w:r>
+        <w:t>implement</w:t>
+      </w:r>
+      <w:r>
+        <w:t>s</w:t>
+      </w:r>
+      <w:r>
+        <w:t xml:space="preserve"> the Selenium web element interface so </w:t>
+      </w:r>
+      <w:r>
+        <w:t>it</w:t>
+      </w:r>
+      <w:r>
+        <w:t xml:space="preserve"> can be used like any </w:t>
+      </w:r>
+      <w:r>
+        <w:t>other</w:t>
+      </w:r>
+      <w:r>
+        <w:t xml:space="preserve"> web element. </w:t>
+      </w:r>
+      <w:r>
+        <w:t xml:space="preserve"> </w:t>
+      </w:r>
+      <w:r>
+        <w:t xml:space="preserve">Lazy Element differs from traditional web elements in three important ways.  First, the lower lever web element </w:t>
+      </w:r>
+      <w:r>
+        <w:t>finds</w:t>
+      </w:r>
+      <w:r>
+        <w:t xml:space="preserve"> and interactions </w:t>
+      </w:r>
+      <w:r>
+        <w:t>are wrapped by web driver</w:t>
+      </w:r>
+      <w:r>
+        <w:t xml:space="preserve"> wait and generic wait</w:t>
+      </w:r>
+      <w:r>
+        <w:t xml:space="preserve"> functionality</w:t>
+      </w:r>
+      <w:r>
+        <w:t>.  What this does is allows the automation to dynamically wait for an element to exist and/or be in the expected state before interacting with it.  For example, if you execute the click command on a</w:t>
+      </w:r>
+      <w:r>
+        <w:t>n</w:t>
+      </w:r>
+      <w:r>
+        <w:t xml:space="preserve"> element that isn’t clickable yet, MAQS will wait (up to our configured timeout) </w:t>
+      </w:r>
+      <w:r>
+        <w:t>for the</w:t>
+      </w:r>
+      <w:r>
+        <w:t xml:space="preserve"> element </w:t>
+      </w:r>
+      <w:r>
+        <w:t>to become</w:t>
+      </w:r>
+      <w:r>
+        <w:t xml:space="preserve"> clickable</w:t>
+      </w:r>
+      <w:r>
+        <w:t xml:space="preserve"> before preforming the click</w:t>
+      </w:r>
+      <w:r>
+        <w:t>.</w:t>
+      </w:r>
+      <w:r>
+        <w:t xml:space="preserve"> Second, the find is executed in a lazy manor.  This means </w:t>
+      </w:r>
+      <w:r>
+        <w:t>MAQS</w:t>
+      </w:r>
+      <w:r>
+        <w:t xml:space="preserve"> </w:t>
+      </w:r>
+      <w:r>
+        <w:t>waits for</w:t>
+      </w:r>
+      <w:r>
+        <w:t xml:space="preserve"> the</w:t>
+      </w:r>
+      <w:r>
+        <w:t xml:space="preserve"> code to try an interact with the </w:t>
+      </w:r>
+      <w:r>
+        <w:t>element</w:t>
+      </w:r>
+      <w:r>
+        <w:t xml:space="preserve"> before executing the element find.</w:t>
+      </w:r>
+      <w:r>
+        <w:t xml:space="preserve">  MAQS also caches the element so we don’t need to find it again later.  Third, it provides better/more readable event logging than the event firing web driver. </w:t>
+      </w:r>
+    </w:p>
+    <w:p>
+      <w:pPr>
+        <w:pStyle w:val="Heading4"/>
+      </w:pPr>
       <w:r>
         <w:t>Selenium Configurations</w:t>
       </w:r>
     </w:p>
     <w:p>
       <w:r>
-        <w:t>An application configuration (</w:t>
-      </w:r>
-      <w:proofErr w:type="spellStart"/>
-      <w:r>
-        <w:t>App.config</w:t>
-      </w:r>
-      <w:proofErr w:type="spellEnd"/>
+        <w:t>An application configuration (App.config</w:t>
+      </w:r>
       <w:r>
         <w:t xml:space="preserve"> or </w:t>
       </w:r>
-      <w:proofErr w:type="spellStart"/>
-      <w:proofErr w:type="gramStart"/>
       <w:r>
         <w:t>appsettings.json</w:t>
       </w:r>
-      <w:proofErr w:type="spellEnd"/>
-      <w:proofErr w:type="gramEnd"/>
       <w:r>
         <w:t>) file is included in the framework</w:t>
       </w:r>
@@ -5352,7 +5861,7 @@
                     <pic:cNvPicPr/>
                   </pic:nvPicPr>
                   <pic:blipFill>
-                    <a:blip r:embed="rId33"/>
+                    <a:blip r:embed="rId38"/>
                     <a:stretch>
                       <a:fillRect/>
                     </a:stretch>
@@ -5385,7 +5894,10 @@
         <w:t xml:space="preserve"> </w:t>
       </w:r>
       <w:r>
-        <w:t>6.</w:t>
+        <w:t>9</w:t>
+      </w:r>
+      <w:r>
+        <w:t>.</w:t>
       </w:r>
       <w:r>
         <w:t xml:space="preserve"> Example of </w:t>
@@ -5428,7 +5940,7 @@
                     <pic:cNvPicPr/>
                   </pic:nvPicPr>
                   <pic:blipFill>
-                    <a:blip r:embed="rId34"/>
+                    <a:blip r:embed="rId39"/>
                     <a:stretch>
                       <a:fillRect/>
                     </a:stretch>
@@ -5455,7 +5967,10 @@
         <w:jc w:val="center"/>
       </w:pPr>
       <w:r>
-        <w:t>Figure 8</w:t>
+        <w:t xml:space="preserve">Figure </w:t>
+      </w:r>
+      <w:r>
+        <w:t>10</w:t>
       </w:r>
       <w:r>
         <w:t>. Example of Selenium remote capability configuration settings</w:t>
@@ -5514,7 +6029,7 @@
       <w:pPr>
         <w:pStyle w:val="Heading3"/>
       </w:pPr>
-      <w:bookmarkStart w:id="100" w:name="_Toc17272699"/>
+      <w:bookmarkStart w:id="100" w:name="_Toc41556891"/>
       <w:r>
         <w:lastRenderedPageBreak/>
         <w:t>Appium</w:t>
@@ -5570,7 +6085,7 @@
                     </pic:cNvPicPr>
                   </pic:nvPicPr>
                   <pic:blipFill>
-                    <a:blip r:embed="rId35">
+                    <a:blip r:embed="rId40">
                       <a:extLst>
                         <a:ext uri="{28A0092B-C50C-407E-A947-70E740481C1C}">
                           <a14:useLocalDpi xmlns:a14="http://schemas.microsoft.com/office/drawing/2010/main" val="0"/>
@@ -5614,7 +6129,7 @@
         <w:t xml:space="preserve">Figure </w:t>
       </w:r>
       <w:r>
-        <w:t>9</w:t>
+        <w:t>11</w:t>
       </w:r>
       <w:r>
         <w:t xml:space="preserve">. </w:t>
@@ -5649,7 +6164,7 @@
         <w:t>device and</w:t>
       </w:r>
       <w:r>
-        <w:t xml:space="preserve"> retrieve results.  The AppiumDriver launches and runs instanced mobile application or web application that are configured by the MAQS Framework.</w:t>
+        <w:t xml:space="preserve"> retrieve results.  The AppiumDriver launches and runs instanced mobile application or web application that are configured by MAQS.</w:t>
       </w:r>
     </w:p>
     <w:p>
@@ -5664,7 +6179,7 @@
       <w:r>
         <w:t xml:space="preserve">Appium can leverage Selenium grid and the same manner as Selenium. Appium MAQS can also easily integrate with cloud bases grid services such as </w:t>
       </w:r>
-      <w:hyperlink r:id="rId36" w:history="1">
+      <w:hyperlink r:id="rId41" w:history="1">
         <w:r>
           <w:rPr>
             <w:rStyle w:val="Hyperlink"/>
@@ -5680,14 +6195,9 @@
       <w:pPr>
         <w:pStyle w:val="Heading4"/>
       </w:pPr>
-      <w:proofErr w:type="spellStart"/>
       <w:r>
         <w:lastRenderedPageBreak/>
-        <w:t>AppiumDriverWaitExtensions</w:t>
-      </w:r>
-      <w:proofErr w:type="spellEnd"/>
-      <w:r>
-        <w:t xml:space="preserve"> </w:t>
+        <w:t xml:space="preserve">AppiumDriverWaitExtensions </w:t>
       </w:r>
       <w:r>
         <w:t>Waits</w:t>
@@ -5695,7 +6205,7 @@
     </w:p>
     <w:p>
       <w:r>
-        <w:t xml:space="preserve">The MAQS Framework has custom “Wait For” and “Wait Until” functions that eliminate the need to use the system sleep.  Writing an explicit sleep for 10 seconds will have the test wait for 10 seconds before proceeding to the next step.  AppiumDriver waits cuts down on testing time by continuing to test an expected condition over a set interval retry.  When the expected condition has been satisfied, the test continues.  If the timeout has been occurred, the test will fail.  These waits can be utilized for responsive UI web applications that lazy load data in the background. </w:t>
+        <w:t xml:space="preserve">MAQS has custom “Wait For” and “Wait Until” functions that eliminate the need to use the system sleep.  Writing an explicit sleep for 10 seconds will have the test wait for 10 seconds before proceeding to the next step.  AppiumDriver waits cuts down on testing time by continuing to test an expected condition over a set interval retry.  When the expected condition has been satisfied, the test continues.  If the timeout has been occurred, the test will fail.  These waits can be utilized for responsive UI web applications that lazy load data in the background. </w:t>
       </w:r>
     </w:p>
     <w:p>
@@ -5703,6 +6213,30 @@
         <w:pStyle w:val="Heading4"/>
       </w:pPr>
       <w:r>
+        <w:t>Lazy Mobile Element</w:t>
+      </w:r>
+    </w:p>
+    <w:p>
+      <w:r>
+        <w:t xml:space="preserve">The lazy mobile element is simple the Appium implementation of the MAQS Selenium </w:t>
+      </w:r>
+      <w:hyperlink w:anchor="_Lazy_Element" w:history="1">
+        <w:r>
+          <w:rPr>
+            <w:rStyle w:val="Hyperlink"/>
+          </w:rPr>
+          <w:t>lazy element</w:t>
+        </w:r>
+      </w:hyperlink>
+      <w:r>
+        <w:t xml:space="preserve">. It works the same way and has all the same benefits as the Selenium implementation. </w:t>
+      </w:r>
+    </w:p>
+    <w:p>
+      <w:pPr>
+        <w:pStyle w:val="Heading4"/>
+      </w:pPr>
+      <w:r>
         <w:t>Appium Configurations</w:t>
       </w:r>
     </w:p>
@@ -5714,23 +6248,14 @@
         <w:t>configurations are included in an</w:t>
       </w:r>
       <w:r>
-        <w:t xml:space="preserve"> </w:t>
-      </w:r>
-      <w:proofErr w:type="spellStart"/>
-      <w:r>
-        <w:t>app.config</w:t>
-      </w:r>
-      <w:proofErr w:type="spellEnd"/>
+        <w:t xml:space="preserve"> app.config</w:t>
+      </w:r>
       <w:r>
         <w:t xml:space="preserve"> (or </w:t>
       </w:r>
-      <w:proofErr w:type="spellStart"/>
-      <w:proofErr w:type="gramStart"/>
       <w:r>
         <w:t>appsettings.json</w:t>
       </w:r>
-      <w:proofErr w:type="spellEnd"/>
-      <w:proofErr w:type="gramEnd"/>
       <w:r>
         <w:t>)</w:t>
       </w:r>
@@ -5762,7 +6287,7 @@
                     <pic:cNvPicPr/>
                   </pic:nvPicPr>
                   <pic:blipFill>
-                    <a:blip r:embed="rId37"/>
+                    <a:blip r:embed="rId42"/>
                     <a:stretch>
                       <a:fillRect/>
                     </a:stretch>
@@ -5788,7 +6313,13 @@
         <w:jc w:val="center"/>
       </w:pPr>
       <w:r>
-        <w:t>Figure 7. Example of Appium configuration settings</w:t>
+        <w:t xml:space="preserve">Figure </w:t>
+      </w:r>
+      <w:r>
+        <w:t>12</w:t>
+      </w:r>
+      <w:r>
+        <w:t>. Example of Appium configuration settings</w:t>
       </w:r>
     </w:p>
     <w:p>
@@ -5816,7 +6347,7 @@
                     <pic:cNvPicPr/>
                   </pic:nvPicPr>
                   <pic:blipFill>
-                    <a:blip r:embed="rId38"/>
+                    <a:blip r:embed="rId43"/>
                     <a:stretch>
                       <a:fillRect/>
                     </a:stretch>
@@ -5843,7 +6374,10 @@
         <w:jc w:val="center"/>
       </w:pPr>
       <w:r>
-        <w:t>Figure 10</w:t>
+        <w:t>Figure 1</w:t>
+      </w:r>
+      <w:r>
+        <w:t>3</w:t>
       </w:r>
       <w:r>
         <w:t>. Example of Appium remote capability configuration settings</w:t>
@@ -5854,7 +6388,7 @@
       <w:pPr>
         <w:pStyle w:val="Heading3"/>
       </w:pPr>
-      <w:bookmarkStart w:id="106" w:name="_Toc17272700"/>
+      <w:bookmarkStart w:id="106" w:name="_Toc41556892"/>
       <w:r>
         <w:t>Database</w:t>
       </w:r>
@@ -5872,11 +6406,9 @@
       <w:r>
         <w:t xml:space="preserve">It </w:t>
       </w:r>
-      <w:proofErr w:type="gramStart"/>
-      <w:r>
-        <w:t>has the ability to</w:t>
-      </w:r>
-      <w:proofErr w:type="gramEnd"/>
+      <w:r>
+        <w:t>can</w:t>
+      </w:r>
       <w:r>
         <w:t xml:space="preserve"> run</w:t>
       </w:r>
@@ -5911,7 +6443,7 @@
                     </pic:cNvPicPr>
                   </pic:nvPicPr>
                   <pic:blipFill>
-                    <a:blip r:embed="rId39">
+                    <a:blip r:embed="rId44">
                       <a:extLst>
                         <a:ext uri="{28A0092B-C50C-407E-A947-70E740481C1C}">
                           <a14:useLocalDpi xmlns:a14="http://schemas.microsoft.com/office/drawing/2010/main" val="0"/>
@@ -5955,7 +6487,10 @@
         <w:t xml:space="preserve">Figure </w:t>
       </w:r>
       <w:r>
-        <w:t>11</w:t>
+        <w:t>1</w:t>
+      </w:r>
+      <w:r>
+        <w:t>4</w:t>
       </w:r>
       <w:r>
         <w:t xml:space="preserve">. </w:t>
@@ -5993,7 +6528,7 @@
                     <pic:cNvPicPr/>
                   </pic:nvPicPr>
                   <pic:blipFill>
-                    <a:blip r:embed="rId40">
+                    <a:blip r:embed="rId45">
                       <a:extLst>
                         <a:ext uri="{28A0092B-C50C-407E-A947-70E740481C1C}">
                           <a14:useLocalDpi xmlns:a14="http://schemas.microsoft.com/office/drawing/2010/main" val="0"/>
@@ -6024,7 +6559,10 @@
         <w:t>Figure</w:t>
       </w:r>
       <w:r>
-        <w:t xml:space="preserve"> 12</w:t>
+        <w:t xml:space="preserve"> 1</w:t>
+      </w:r>
+      <w:r>
+        <w:t>5</w:t>
       </w:r>
       <w:r>
         <w:t>.</w:t>
@@ -6054,21 +6592,11 @@
       <w:r>
         <w:t xml:space="preserve">configurations are included in </w:t>
       </w:r>
-      <w:proofErr w:type="gramStart"/>
-      <w:r>
-        <w:t>a</w:t>
-      </w:r>
-      <w:proofErr w:type="gramEnd"/>
-      <w:r>
-        <w:t xml:space="preserve"> </w:t>
-      </w:r>
-      <w:proofErr w:type="spellStart"/>
-      <w:r>
-        <w:t>app.config</w:t>
-      </w:r>
-      <w:proofErr w:type="spellEnd"/>
-      <w:r>
-        <w:t xml:space="preserve"> file inside the project solution.  The file contains configurations for</w:t>
+      <w:r>
+        <w:t>an</w:t>
+      </w:r>
+      <w:r>
+        <w:t xml:space="preserve"> app.config file inside the project solution.  The file contains configurations for</w:t>
       </w:r>
       <w:r>
         <w:t xml:space="preserve"> connecting to a database</w:t>
@@ -6102,7 +6630,7 @@
                     <pic:cNvPicPr/>
                   </pic:nvPicPr>
                   <pic:blipFill>
-                    <a:blip r:embed="rId41"/>
+                    <a:blip r:embed="rId46"/>
                     <a:stretch>
                       <a:fillRect/>
                     </a:stretch>
@@ -6128,7 +6656,10 @@
         <w:jc w:val="center"/>
       </w:pPr>
       <w:r>
-        <w:t>Figure 13</w:t>
+        <w:t>Figure 1</w:t>
+      </w:r>
+      <w:r>
+        <w:t>6</w:t>
       </w:r>
       <w:r>
         <w:t>.</w:t>
@@ -6150,7 +6681,7 @@
       <w:bookmarkStart w:id="109" w:name="_Toc448148832"/>
       <w:bookmarkStart w:id="110" w:name="_Toc448220850"/>
       <w:bookmarkStart w:id="111" w:name="_Toc448404035"/>
-      <w:bookmarkStart w:id="112" w:name="_Toc17272701"/>
+      <w:bookmarkStart w:id="112" w:name="_Toc41556893"/>
       <w:r>
         <w:t>Web Services</w:t>
       </w:r>
@@ -6199,7 +6730,7 @@
         <w:t xml:space="preserve">for a variety of </w:t>
       </w:r>
       <w:r>
-        <w:t xml:space="preserve">functions.  The MAQS framework </w:t>
+        <w:t xml:space="preserve">functions.  MAQS </w:t>
       </w:r>
       <w:r>
         <w:t xml:space="preserve">includes </w:t>
@@ -6249,7 +6780,7 @@
                     </pic:cNvPicPr>
                   </pic:nvPicPr>
                   <pic:blipFill>
-                    <a:blip r:embed="rId42" cstate="print">
+                    <a:blip r:embed="rId47" cstate="print">
                       <a:extLst>
                         <a:ext uri="{28A0092B-C50C-407E-A947-70E740481C1C}">
                           <a14:useLocalDpi xmlns:a14="http://schemas.microsoft.com/office/drawing/2010/main" val="0"/>
@@ -6293,7 +6824,10 @@
         <w:t xml:space="preserve">Figure </w:t>
       </w:r>
       <w:r>
-        <w:t>14</w:t>
+        <w:t>1</w:t>
+      </w:r>
+      <w:r>
+        <w:t>7</w:t>
       </w:r>
       <w:r>
         <w:t xml:space="preserve">. </w:t>
@@ -6345,8 +6879,8 @@
         </w:rPr>
         <w:lastRenderedPageBreak/>
         <w:drawing>
-          <wp:inline distT="0" distB="0" distL="0" distR="0" wp14:anchorId="702AFD82" wp14:editId="794A53ED">
-            <wp:extent cx="5034440" cy="3405188"/>
+          <wp:inline distT="0" distB="0" distL="0" distR="0" wp14:anchorId="702AFD82" wp14:editId="5F7062DC">
+            <wp:extent cx="5759680" cy="3895725"/>
             <wp:effectExtent l="0" t="0" r="0" b="0"/>
             <wp:docPr id="2032164860" name="picture" title="Inserting image..."/>
             <wp:cNvGraphicFramePr>
@@ -6360,7 +6894,7 @@
                     <pic:cNvPicPr/>
                   </pic:nvPicPr>
                   <pic:blipFill>
-                    <a:blip r:embed="rId43">
+                    <a:blip r:embed="rId48">
                       <a:extLst>
                         <a:ext uri="{28A0092B-C50C-407E-A947-70E740481C1C}">
                           <a14:useLocalDpi xmlns:a14="http://schemas.microsoft.com/office/drawing/2010/main" val="0"/>
@@ -6374,7 +6908,7 @@
                   <pic:spPr>
                     <a:xfrm>
                       <a:off x="0" y="0"/>
-                      <a:ext cx="5034440" cy="3405188"/>
+                      <a:ext cx="5767446" cy="3900978"/>
                     </a:xfrm>
                     <a:prstGeom prst="rect">
                       <a:avLst/>
@@ -6397,7 +6931,10 @@
         <w:t>Fig</w:t>
       </w:r>
       <w:r>
-        <w:t>ure 15</w:t>
+        <w:t>ure 1</w:t>
+      </w:r>
+      <w:r>
+        <w:t>8</w:t>
       </w:r>
       <w:r>
         <w:t>.</w:t>
@@ -6467,11 +7004,12 @@
         <w:rPr>
           <w:noProof/>
         </w:rPr>
+        <w:lastRenderedPageBreak/>
         <w:drawing>
-          <wp:inline distT="0" distB="0" distL="0" distR="0" wp14:anchorId="70207C75" wp14:editId="17D9BCF4">
-            <wp:extent cx="5297997" cy="2927986"/>
+          <wp:inline distT="0" distB="0" distL="0" distR="0" wp14:anchorId="032C714E" wp14:editId="4C3718C8">
+            <wp:extent cx="6732424" cy="5067300"/>
             <wp:effectExtent l="0" t="0" r="0" b="0"/>
-            <wp:docPr id="1806076114" name="picture" title="Inserting image..."/>
+            <wp:docPr id="7" name="Picture 7"/>
             <wp:cNvGraphicFramePr>
               <a:graphicFrameLocks xmlns:a="http://schemas.openxmlformats.org/drawingml/2006/main" noChangeAspect="1"/>
             </wp:cNvGraphicFramePr>
@@ -6479,17 +7017,11 @@
               <a:graphicData uri="http://schemas.openxmlformats.org/drawingml/2006/picture">
                 <pic:pic xmlns:pic="http://schemas.openxmlformats.org/drawingml/2006/picture">
                   <pic:nvPicPr>
-                    <pic:cNvPr id="0" name="picture"/>
+                    <pic:cNvPr id="1" name=""/>
                     <pic:cNvPicPr/>
                   </pic:nvPicPr>
                   <pic:blipFill>
-                    <a:blip r:embed="rId44">
-                      <a:extLst>
-                        <a:ext uri="{28A0092B-C50C-407E-A947-70E740481C1C}">
-                          <a14:useLocalDpi xmlns:a14="http://schemas.microsoft.com/office/drawing/2010/main" val="0"/>
-                        </a:ext>
-                      </a:extLst>
-                    </a:blip>
+                    <a:blip r:embed="rId49"/>
                     <a:stretch>
                       <a:fillRect/>
                     </a:stretch>
@@ -6497,7 +7029,7 @@
                   <pic:spPr>
                     <a:xfrm>
                       <a:off x="0" y="0"/>
-                      <a:ext cx="5297997" cy="2927986"/>
+                      <a:ext cx="6742882" cy="5075172"/>
                     </a:xfrm>
                     <a:prstGeom prst="rect">
                       <a:avLst/>
@@ -6517,7 +7049,10 @@
         <w:jc w:val="center"/>
       </w:pPr>
       <w:r>
-        <w:t>Figure 16</w:t>
+        <w:t>Figure 1</w:t>
+      </w:r>
+      <w:r>
+        <w:t>9</w:t>
       </w:r>
       <w:r>
         <w:t>.</w:t>
@@ -6547,7 +7082,6 @@
         <w:rPr>
           <w:rFonts w:ascii="Calibri Light" w:eastAsia="Calibri Light" w:hAnsi="Calibri Light" w:cs="Calibri Light"/>
         </w:rPr>
-        <w:lastRenderedPageBreak/>
         <w:t>Web Service Test Configuration</w:t>
       </w:r>
     </w:p>
@@ -6601,7 +7135,7 @@
                     <pic:cNvPicPr/>
                   </pic:nvPicPr>
                   <pic:blipFill>
-                    <a:blip r:embed="rId45"/>
+                    <a:blip r:embed="rId50"/>
                     <a:stretch>
                       <a:fillRect/>
                     </a:stretch>
@@ -6656,29 +7190,32 @@
       <w:pPr>
         <w:pStyle w:val="Heading3"/>
       </w:pPr>
-      <w:bookmarkStart w:id="113" w:name="_Toc17272702"/>
-      <w:bookmarkStart w:id="114" w:name="_Toc448404045"/>
-      <w:bookmarkStart w:id="115" w:name="_Toc447802429"/>
-      <w:bookmarkStart w:id="116" w:name="_Toc448148761"/>
-      <w:bookmarkStart w:id="117" w:name="_Toc448148838"/>
-      <w:bookmarkStart w:id="118" w:name="_Toc448220856"/>
-      <w:bookmarkStart w:id="119" w:name="_Toc448404040"/>
+      <w:bookmarkStart w:id="113" w:name="_Toc448404045"/>
+      <w:bookmarkStart w:id="114" w:name="_Toc447802429"/>
+      <w:bookmarkStart w:id="115" w:name="_Toc448148761"/>
+      <w:bookmarkStart w:id="116" w:name="_Toc448148838"/>
+      <w:bookmarkStart w:id="117" w:name="_Toc448220856"/>
+      <w:bookmarkStart w:id="118" w:name="_Toc448404040"/>
+      <w:bookmarkStart w:id="119" w:name="_Toc41556894"/>
       <w:r>
         <w:t>Email</w:t>
       </w:r>
-      <w:bookmarkEnd w:id="113"/>
+      <w:bookmarkEnd w:id="119"/>
     </w:p>
     <w:p>
       <w:r>
         <w:t xml:space="preserve">MAQS email testing supports interactions with an IMAP capable email. It </w:t>
       </w:r>
-      <w:proofErr w:type="gramStart"/>
-      <w:r>
-        <w:t>has the ability to</w:t>
-      </w:r>
-      <w:proofErr w:type="gramEnd"/>
-      <w:r>
-        <w:t xml:space="preserve"> search for, read, download attachments, move and delete emails.</w:t>
+      <w:r>
+        <w:t>can</w:t>
+      </w:r>
+      <w:r>
+        <w:t xml:space="preserve"> </w:t>
+      </w:r>
+      <w:bookmarkStart w:id="120" w:name="_GoBack"/>
+      <w:bookmarkEnd w:id="120"/>
+      <w:r>
+        <w:t>search for, read, download attachments, move and delete emails.</w:t>
       </w:r>
     </w:p>
     <w:p>
@@ -6686,6 +7223,7 @@
         <w:rPr>
           <w:noProof/>
         </w:rPr>
+        <w:lastRenderedPageBreak/>
         <w:drawing>
           <wp:inline distT="0" distB="0" distL="0" distR="0" wp14:anchorId="2739252D" wp14:editId="5653FD59">
             <wp:extent cx="5943600" cy="2879725"/>
@@ -6704,7 +7242,7 @@
                     </pic:cNvPicPr>
                   </pic:nvPicPr>
                   <pic:blipFill>
-                    <a:blip r:embed="rId46">
+                    <a:blip r:embed="rId51">
                       <a:extLst>
                         <a:ext uri="{28A0092B-C50C-407E-A947-70E740481C1C}">
                           <a14:useLocalDpi xmlns:a14="http://schemas.microsoft.com/office/drawing/2010/main" val="0"/>
@@ -6748,7 +7286,7 @@
         <w:t xml:space="preserve">Figure </w:t>
       </w:r>
       <w:r>
-        <w:t>18</w:t>
+        <w:t>20</w:t>
       </w:r>
       <w:r>
         <w:t xml:space="preserve">. </w:t>
@@ -6784,7 +7322,7 @@
                     <pic:cNvPicPr/>
                   </pic:nvPicPr>
                   <pic:blipFill>
-                    <a:blip r:embed="rId47"/>
+                    <a:blip r:embed="rId52"/>
                     <a:stretch>
                       <a:fillRect/>
                     </a:stretch>
@@ -6817,7 +7355,7 @@
         <w:t xml:space="preserve">Figure </w:t>
       </w:r>
       <w:r>
-        <w:t>19</w:t>
+        <w:t>21</w:t>
       </w:r>
       <w:r>
         <w:t xml:space="preserve">. </w:t>
@@ -6837,15 +7375,7 @@
     </w:p>
     <w:p>
       <w:r>
-        <w:t xml:space="preserve">Email configurations are included in an </w:t>
-      </w:r>
-      <w:proofErr w:type="spellStart"/>
-      <w:r>
-        <w:t>app.config</w:t>
-      </w:r>
-      <w:proofErr w:type="spellEnd"/>
-      <w:r>
-        <w:t xml:space="preserve"> file inside the project solution.  The file contains configurations for connecting to the email server and an optional download override location.</w:t>
+        <w:t>Email configurations are included in an app.config file inside the project solution.  The file contains configurations for connecting to the email server and an optional download override location.</w:t>
       </w:r>
     </w:p>
     <w:p/>
@@ -6854,6 +7384,7 @@
         <w:rPr>
           <w:noProof/>
         </w:rPr>
+        <w:lastRenderedPageBreak/>
         <w:drawing>
           <wp:inline distT="0" distB="0" distL="0" distR="0" wp14:anchorId="76756993" wp14:editId="11601275">
             <wp:extent cx="5943600" cy="1259205"/>
@@ -6870,7 +7401,7 @@
                     <pic:cNvPicPr/>
                   </pic:nvPicPr>
                   <pic:blipFill>
-                    <a:blip r:embed="rId48"/>
+                    <a:blip r:embed="rId53"/>
                     <a:stretch>
                       <a:fillRect/>
                     </a:stretch>
@@ -6896,7 +7427,10 @@
         <w:jc w:val="center"/>
       </w:pPr>
       <w:r>
-        <w:t>Figure 20</w:t>
+        <w:t>Figure 2</w:t>
+      </w:r>
+      <w:r>
+        <w:t>2</w:t>
       </w:r>
       <w:r>
         <w:t>. Example of email configuration settings</w:t>
@@ -6907,12 +7441,12 @@
       <w:pPr>
         <w:pStyle w:val="Heading2"/>
       </w:pPr>
-      <w:bookmarkStart w:id="120" w:name="_Toc17272703"/>
+      <w:bookmarkStart w:id="121" w:name="_Toc41556895"/>
       <w:r>
         <w:t>Test Adapters</w:t>
       </w:r>
-      <w:bookmarkEnd w:id="114"/>
-      <w:bookmarkEnd w:id="120"/>
+      <w:bookmarkEnd w:id="113"/>
+      <w:bookmarkEnd w:id="121"/>
     </w:p>
     <w:p>
       <w:r>
@@ -6923,21 +7457,21 @@
       <w:pPr>
         <w:pStyle w:val="Heading3"/>
       </w:pPr>
-      <w:bookmarkStart w:id="121" w:name="_Toc448148767"/>
-      <w:bookmarkStart w:id="122" w:name="_Toc448148844"/>
-      <w:bookmarkStart w:id="123" w:name="_Toc448220786"/>
-      <w:bookmarkStart w:id="124" w:name="_Toc448220862"/>
-      <w:bookmarkStart w:id="125" w:name="_Toc448404046"/>
-      <w:bookmarkStart w:id="126" w:name="_Toc17272704"/>
+      <w:bookmarkStart w:id="122" w:name="_Toc448148767"/>
+      <w:bookmarkStart w:id="123" w:name="_Toc448148844"/>
+      <w:bookmarkStart w:id="124" w:name="_Toc448220786"/>
+      <w:bookmarkStart w:id="125" w:name="_Toc448220862"/>
+      <w:bookmarkStart w:id="126" w:name="_Toc448404046"/>
+      <w:bookmarkStart w:id="127" w:name="_Toc41556896"/>
       <w:r>
         <w:t>Microsoft Unit Test</w:t>
       </w:r>
-      <w:bookmarkEnd w:id="121"/>
       <w:bookmarkEnd w:id="122"/>
       <w:bookmarkEnd w:id="123"/>
       <w:bookmarkEnd w:id="124"/>
       <w:bookmarkEnd w:id="125"/>
       <w:bookmarkEnd w:id="126"/>
+      <w:bookmarkEnd w:id="127"/>
       <w:r>
         <w:t xml:space="preserve"> </w:t>
       </w:r>
@@ -6951,27 +7485,27 @@
       <w:pPr>
         <w:pStyle w:val="Heading3"/>
       </w:pPr>
-      <w:bookmarkStart w:id="127" w:name="_Toc447802436"/>
-      <w:bookmarkStart w:id="128" w:name="_Toc448148768"/>
-      <w:bookmarkStart w:id="129" w:name="_Toc448148845"/>
-      <w:bookmarkStart w:id="130" w:name="_Toc448220863"/>
-      <w:bookmarkStart w:id="131" w:name="_Toc448404047"/>
-      <w:bookmarkStart w:id="132" w:name="_Toc17272705"/>
+      <w:bookmarkStart w:id="128" w:name="_Toc447802436"/>
+      <w:bookmarkStart w:id="129" w:name="_Toc448148768"/>
+      <w:bookmarkStart w:id="130" w:name="_Toc448148845"/>
+      <w:bookmarkStart w:id="131" w:name="_Toc448220863"/>
+      <w:bookmarkStart w:id="132" w:name="_Toc448404047"/>
+      <w:bookmarkStart w:id="133" w:name="_Toc41556897"/>
       <w:r>
         <w:t>NUnit</w:t>
       </w:r>
-      <w:bookmarkEnd w:id="127"/>
       <w:bookmarkEnd w:id="128"/>
       <w:bookmarkEnd w:id="129"/>
       <w:bookmarkEnd w:id="130"/>
       <w:bookmarkEnd w:id="131"/>
       <w:bookmarkEnd w:id="132"/>
+      <w:bookmarkEnd w:id="133"/>
     </w:p>
     <w:p>
       <w:r>
         <w:t xml:space="preserve">The </w:t>
       </w:r>
-      <w:hyperlink r:id="rId49">
+      <w:hyperlink r:id="rId54">
         <w:r>
           <w:rPr>
             <w:rStyle w:val="Hyperlink"/>
@@ -6987,32 +7521,32 @@
       <w:pPr>
         <w:pStyle w:val="Heading1"/>
       </w:pPr>
-      <w:bookmarkStart w:id="133" w:name="_Toc17272706"/>
+      <w:bookmarkStart w:id="134" w:name="_Toc41556898"/>
+      <w:bookmarkEnd w:id="114"/>
       <w:bookmarkEnd w:id="115"/>
       <w:bookmarkEnd w:id="116"/>
       <w:bookmarkEnd w:id="117"/>
       <w:bookmarkEnd w:id="118"/>
-      <w:bookmarkEnd w:id="119"/>
       <w:r>
         <w:t>Distribution</w:t>
       </w:r>
-      <w:bookmarkEnd w:id="133"/>
+      <w:bookmarkEnd w:id="134"/>
     </w:p>
     <w:p>
       <w:pPr>
         <w:pStyle w:val="Heading2"/>
       </w:pPr>
-      <w:bookmarkStart w:id="134" w:name="_Toc17272707"/>
+      <w:bookmarkStart w:id="135" w:name="_Toc41556899"/>
       <w:r>
         <w:t>Templates</w:t>
       </w:r>
-      <w:bookmarkEnd w:id="134"/>
-    </w:p>
-    <w:p>
-      <w:r>
-        <w:t xml:space="preserve">The MAQS Framework includes an extension installer for Visual Studio.  This </w:t>
-      </w:r>
-      <w:hyperlink r:id="rId50" w:history="1">
+      <w:bookmarkEnd w:id="135"/>
+    </w:p>
+    <w:p>
+      <w:r>
+        <w:t xml:space="preserve">MAQS includes an extension installer for Visual Studio.  This </w:t>
+      </w:r>
+      <w:hyperlink r:id="rId55" w:history="1">
         <w:r>
           <w:rPr>
             <w:rStyle w:val="Hyperlink"/>
@@ -7028,20 +7562,20 @@
       <w:pPr>
         <w:pStyle w:val="Heading2"/>
       </w:pPr>
-      <w:bookmarkStart w:id="135" w:name="_Toc17272708"/>
+      <w:bookmarkStart w:id="136" w:name="_Toc41556900"/>
       <w:r>
         <w:t>Binaries</w:t>
       </w:r>
-      <w:bookmarkEnd w:id="135"/>
-    </w:p>
-    <w:p>
-      <w:r>
-        <w:t xml:space="preserve">The MAQS Framework utilizes NuGet to distribute the testing framework.  When a new version is ready for release the Magenic team starts the release build which triggers the NuGet package builder.  </w:t>
+      <w:bookmarkEnd w:id="136"/>
+    </w:p>
+    <w:p>
+      <w:r>
+        <w:t xml:space="preserve">MAQS utilizes NuGet to distribute the testing framework.  When a new version is ready for release the Magenic team starts the release build which triggers the NuGet package builder.  </w:t>
       </w:r>
       <w:r>
         <w:t xml:space="preserve">Once a new version of MAQS is ready it gets pushed to </w:t>
       </w:r>
-      <w:hyperlink r:id="rId51" w:history="1">
+      <w:hyperlink r:id="rId56" w:history="1">
         <w:r>
           <w:rPr>
             <w:rStyle w:val="Hyperlink"/>
@@ -7063,22 +7597,21 @@
           <w:szCs w:val="22"/>
         </w:rPr>
       </w:pPr>
-      <w:bookmarkStart w:id="136" w:name="_Toc447802430"/>
-      <w:bookmarkStart w:id="137" w:name="_Toc448148762"/>
-      <w:bookmarkStart w:id="138" w:name="_Toc448148839"/>
-      <w:bookmarkStart w:id="139" w:name="_Toc448220857"/>
-      <w:bookmarkStart w:id="140" w:name="_Toc448404041"/>
-      <w:bookmarkStart w:id="141" w:name="_Toc17272709"/>
-      <w:r>
-        <w:lastRenderedPageBreak/>
+      <w:bookmarkStart w:id="137" w:name="_Toc447802430"/>
+      <w:bookmarkStart w:id="138" w:name="_Toc448148762"/>
+      <w:bookmarkStart w:id="139" w:name="_Toc448148839"/>
+      <w:bookmarkStart w:id="140" w:name="_Toc448220857"/>
+      <w:bookmarkStart w:id="141" w:name="_Toc448404041"/>
+      <w:bookmarkStart w:id="142" w:name="_Toc41556901"/>
+      <w:r>
         <w:t>Documentation</w:t>
       </w:r>
-      <w:bookmarkEnd w:id="136"/>
       <w:bookmarkEnd w:id="137"/>
       <w:bookmarkEnd w:id="138"/>
       <w:bookmarkEnd w:id="139"/>
       <w:bookmarkEnd w:id="140"/>
       <w:bookmarkEnd w:id="141"/>
+      <w:bookmarkEnd w:id="142"/>
     </w:p>
     <w:p>
       <w:r>
@@ -7089,11 +7622,11 @@
       <w:pPr>
         <w:pStyle w:val="Heading3"/>
       </w:pPr>
-      <w:bookmarkStart w:id="142" w:name="_Toc17272710"/>
+      <w:bookmarkStart w:id="143" w:name="_Toc41556902"/>
       <w:r>
         <w:t>Wiki</w:t>
       </w:r>
-      <w:bookmarkEnd w:id="142"/>
+      <w:bookmarkEnd w:id="143"/>
     </w:p>
     <w:p>
       <w:r>
@@ -7102,7 +7635,7 @@
       <w:r>
         <w:t xml:space="preserve"> the GitHub </w:t>
       </w:r>
-      <w:hyperlink r:id="rId52" w:anchor="/" w:history="1">
+      <w:hyperlink r:id="rId57" w:anchor="/" w:history="1">
         <w:r>
           <w:rPr>
             <w:rStyle w:val="Hyperlink"/>
@@ -7118,27 +7651,28 @@
       <w:pPr>
         <w:pStyle w:val="Heading3"/>
       </w:pPr>
-      <w:bookmarkStart w:id="143" w:name="_Toc447802432"/>
-      <w:bookmarkStart w:id="144" w:name="_Toc448148764"/>
-      <w:bookmarkStart w:id="145" w:name="_Toc448148841"/>
-      <w:bookmarkStart w:id="146" w:name="_Toc448220859"/>
-      <w:bookmarkStart w:id="147" w:name="_Toc448404043"/>
-      <w:bookmarkStart w:id="148" w:name="_Toc17272711"/>
-      <w:r>
+      <w:bookmarkStart w:id="144" w:name="_Toc447802432"/>
+      <w:bookmarkStart w:id="145" w:name="_Toc448148764"/>
+      <w:bookmarkStart w:id="146" w:name="_Toc448148841"/>
+      <w:bookmarkStart w:id="147" w:name="_Toc448220859"/>
+      <w:bookmarkStart w:id="148" w:name="_Toc448404043"/>
+      <w:bookmarkStart w:id="149" w:name="_Toc41556903"/>
+      <w:r>
+        <w:lastRenderedPageBreak/>
         <w:t>Source Code</w:t>
       </w:r>
-      <w:bookmarkEnd w:id="143"/>
       <w:bookmarkEnd w:id="144"/>
       <w:bookmarkEnd w:id="145"/>
       <w:bookmarkEnd w:id="146"/>
       <w:bookmarkEnd w:id="147"/>
       <w:bookmarkEnd w:id="148"/>
+      <w:bookmarkEnd w:id="149"/>
     </w:p>
     <w:p>
       <w:r>
         <w:t xml:space="preserve">All MAQS source code is public and hosted in </w:t>
       </w:r>
-      <w:hyperlink r:id="rId53" w:history="1">
+      <w:hyperlink r:id="rId58" w:history="1">
         <w:r>
           <w:rPr>
             <w:rStyle w:val="Hyperlink"/>
@@ -7151,7 +7685,7 @@
       </w:r>
     </w:p>
     <w:sectPr>
-      <w:footerReference w:type="default" r:id="rId54"/>
+      <w:footerReference w:type="default" r:id="rId59"/>
       <w:pgSz w:w="12240" w:h="15840"/>
       <w:pgMar w:top="1440" w:right="1440" w:bottom="1440" w:left="1440" w:header="720" w:footer="720" w:gutter="0"/>
       <w:cols w:space="720"/>
@@ -7163,7 +7697,7 @@
 </file>
 
 <file path=word/endnotes.xml><?xml version="1.0" encoding="utf-8"?>
-<w:endnotes xmlns:wpc="http://schemas.microsoft.com/office/word/2010/wordprocessingCanvas" xmlns:cx="http://schemas.microsoft.com/office/drawing/2014/chartex" xmlns:cx1="http://schemas.microsoft.com/office/drawing/2015/9/8/chartex" xmlns:cx2="http://schemas.microsoft.com/office/drawing/2015/10/21/chartex" xmlns:cx3="http://schemas.microsoft.com/office/drawing/2016/5/9/chartex" xmlns:cx4="http://schemas.microsoft.com/office/drawing/2016/5/10/chartex" xmlns:cx5="http://schemas.microsoft.com/office/drawing/2016/5/11/chartex" xmlns:cx6="http://schemas.microsoft.com/office/drawing/2016/5/12/chartex" xmlns:cx7="http://schemas.microsoft.com/office/drawing/2016/5/13/chartex" xmlns:cx8="http://schemas.microsoft.com/office/drawing/2016/5/14/chartex" xmlns:mc="http://schemas.openxmlformats.org/markup-compatibility/2006" xmlns:aink="http://schemas.microsoft.com/office/drawing/2016/ink" xmlns:am3d="http://schemas.microsoft.com/office/drawing/2017/model3d" xmlns:o="urn:schemas-microsoft-com:office:office" xmlns:r="http://schemas.openxmlformats.org/officeDocument/2006/relationships" xmlns:m="http://schemas.openxmlformats.org/officeDocument/2006/math" xmlns:v="urn:schemas-microsoft-com:vml" xmlns:wp14="http://schemas.microsoft.com/office/word/2010/wordprocessingDrawing" xmlns:wp="http://schemas.openxmlformats.org/drawingml/2006/wordprocessingDrawing" xmlns:w10="urn:schemas-microsoft-com:office:word" xmlns:w="http://schemas.openxmlformats.org/wordprocessingml/2006/main" xmlns:w14="http://schemas.microsoft.com/office/word/2010/wordml" xmlns:w15="http://schemas.microsoft.com/office/word/2012/wordml" xmlns:w16cid="http://schemas.microsoft.com/office/word/2016/wordml/cid" xmlns:w16se="http://schemas.microsoft.com/office/word/2015/wordml/symex" xmlns:wpg="http://schemas.microsoft.com/office/word/2010/wordprocessingGroup" xmlns:wpi="http://schemas.microsoft.com/office/word/2010/wordprocessingInk" xmlns:wne="http://schemas.microsoft.com/office/word/2006/wordml" xmlns:wps="http://schemas.microsoft.com/office/word/2010/wordprocessingShape" mc:Ignorable="w14 w15 w16se w16cid wp14">
+<w:endnotes xmlns:wpc="http://schemas.microsoft.com/office/word/2010/wordprocessingCanvas" xmlns:cx="http://schemas.microsoft.com/office/drawing/2014/chartex" xmlns:cx1="http://schemas.microsoft.com/office/drawing/2015/9/8/chartex" xmlns:cx2="http://schemas.microsoft.com/office/drawing/2015/10/21/chartex" xmlns:cx3="http://schemas.microsoft.com/office/drawing/2016/5/9/chartex" xmlns:cx4="http://schemas.microsoft.com/office/drawing/2016/5/10/chartex" xmlns:cx5="http://schemas.microsoft.com/office/drawing/2016/5/11/chartex" xmlns:cx6="http://schemas.microsoft.com/office/drawing/2016/5/12/chartex" xmlns:cx7="http://schemas.microsoft.com/office/drawing/2016/5/13/chartex" xmlns:cx8="http://schemas.microsoft.com/office/drawing/2016/5/14/chartex" xmlns:mc="http://schemas.openxmlformats.org/markup-compatibility/2006" xmlns:aink="http://schemas.microsoft.com/office/drawing/2016/ink" xmlns:am3d="http://schemas.microsoft.com/office/drawing/2017/model3d" xmlns:o="urn:schemas-microsoft-com:office:office" xmlns:r="http://schemas.openxmlformats.org/officeDocument/2006/relationships" xmlns:m="http://schemas.openxmlformats.org/officeDocument/2006/math" xmlns:v="urn:schemas-microsoft-com:vml" xmlns:wp14="http://schemas.microsoft.com/office/word/2010/wordprocessingDrawing" xmlns:wp="http://schemas.openxmlformats.org/drawingml/2006/wordprocessingDrawing" xmlns:w10="urn:schemas-microsoft-com:office:word" xmlns:w="http://schemas.openxmlformats.org/wordprocessingml/2006/main" xmlns:w14="http://schemas.microsoft.com/office/word/2010/wordml" xmlns:w15="http://schemas.microsoft.com/office/word/2012/wordml" xmlns:w16cex="http://schemas.microsoft.com/office/word/2018/wordml/cex" xmlns:w16cid="http://schemas.microsoft.com/office/word/2016/wordml/cid" xmlns:w16="http://schemas.microsoft.com/office/word/2018/wordml" xmlns:w16se="http://schemas.microsoft.com/office/word/2015/wordml/symex" xmlns:wpg="http://schemas.microsoft.com/office/word/2010/wordprocessingGroup" xmlns:wpi="http://schemas.microsoft.com/office/word/2010/wordprocessingInk" xmlns:wne="http://schemas.microsoft.com/office/word/2006/wordml" xmlns:wps="http://schemas.microsoft.com/office/word/2010/wordprocessingShape" mc:Ignorable="w14 w15 w16se w16cid w16 w16cex wp14">
   <w:endnote w:type="separator" w:id="-1">
     <w:p>
       <w:pPr>
@@ -7195,7 +7729,7 @@
 </file>
 
 <file path=word/footer1.xml><?xml version="1.0" encoding="utf-8"?>
-<w:ftr xmlns:wpc="http://schemas.microsoft.com/office/word/2010/wordprocessingCanvas" xmlns:cx="http://schemas.microsoft.com/office/drawing/2014/chartex" xmlns:cx1="http://schemas.microsoft.com/office/drawing/2015/9/8/chartex" xmlns:cx2="http://schemas.microsoft.com/office/drawing/2015/10/21/chartex" xmlns:cx3="http://schemas.microsoft.com/office/drawing/2016/5/9/chartex" xmlns:cx4="http://schemas.microsoft.com/office/drawing/2016/5/10/chartex" xmlns:cx5="http://schemas.microsoft.com/office/drawing/2016/5/11/chartex" xmlns:cx6="http://schemas.microsoft.com/office/drawing/2016/5/12/chartex" xmlns:cx7="http://schemas.microsoft.com/office/drawing/2016/5/13/chartex" xmlns:cx8="http://schemas.microsoft.com/office/drawing/2016/5/14/chartex" xmlns:mc="http://schemas.openxmlformats.org/markup-compatibility/2006" xmlns:aink="http://schemas.microsoft.com/office/drawing/2016/ink" xmlns:am3d="http://schemas.microsoft.com/office/drawing/2017/model3d" xmlns:o="urn:schemas-microsoft-com:office:office" xmlns:r="http://schemas.openxmlformats.org/officeDocument/2006/relationships" xmlns:m="http://schemas.openxmlformats.org/officeDocument/2006/math" xmlns:v="urn:schemas-microsoft-com:vml" xmlns:wp14="http://schemas.microsoft.com/office/word/2010/wordprocessingDrawing" xmlns:wp="http://schemas.openxmlformats.org/drawingml/2006/wordprocessingDrawing" xmlns:w10="urn:schemas-microsoft-com:office:word" xmlns:w="http://schemas.openxmlformats.org/wordprocessingml/2006/main" xmlns:w14="http://schemas.microsoft.com/office/word/2010/wordml" xmlns:w15="http://schemas.microsoft.com/office/word/2012/wordml" xmlns:w16cid="http://schemas.microsoft.com/office/word/2016/wordml/cid" xmlns:w16se="http://schemas.microsoft.com/office/word/2015/wordml/symex" xmlns:wpg="http://schemas.microsoft.com/office/word/2010/wordprocessingGroup" xmlns:wpi="http://schemas.microsoft.com/office/word/2010/wordprocessingInk" xmlns:wne="http://schemas.microsoft.com/office/word/2006/wordml" xmlns:wps="http://schemas.microsoft.com/office/word/2010/wordprocessingShape" mc:Ignorable="w14 w15 w16se w16cid wp14">
+<w:ftr xmlns:wpc="http://schemas.microsoft.com/office/word/2010/wordprocessingCanvas" xmlns:cx="http://schemas.microsoft.com/office/drawing/2014/chartex" xmlns:cx1="http://schemas.microsoft.com/office/drawing/2015/9/8/chartex" xmlns:cx2="http://schemas.microsoft.com/office/drawing/2015/10/21/chartex" xmlns:cx3="http://schemas.microsoft.com/office/drawing/2016/5/9/chartex" xmlns:cx4="http://schemas.microsoft.com/office/drawing/2016/5/10/chartex" xmlns:cx5="http://schemas.microsoft.com/office/drawing/2016/5/11/chartex" xmlns:cx6="http://schemas.microsoft.com/office/drawing/2016/5/12/chartex" xmlns:cx7="http://schemas.microsoft.com/office/drawing/2016/5/13/chartex" xmlns:cx8="http://schemas.microsoft.com/office/drawing/2016/5/14/chartex" xmlns:mc="http://schemas.openxmlformats.org/markup-compatibility/2006" xmlns:aink="http://schemas.microsoft.com/office/drawing/2016/ink" xmlns:am3d="http://schemas.microsoft.com/office/drawing/2017/model3d" xmlns:o="urn:schemas-microsoft-com:office:office" xmlns:r="http://schemas.openxmlformats.org/officeDocument/2006/relationships" xmlns:m="http://schemas.openxmlformats.org/officeDocument/2006/math" xmlns:v="urn:schemas-microsoft-com:vml" xmlns:wp14="http://schemas.microsoft.com/office/word/2010/wordprocessingDrawing" xmlns:wp="http://schemas.openxmlformats.org/drawingml/2006/wordprocessingDrawing" xmlns:w10="urn:schemas-microsoft-com:office:word" xmlns:w="http://schemas.openxmlformats.org/wordprocessingml/2006/main" xmlns:w14="http://schemas.microsoft.com/office/word/2010/wordml" xmlns:w15="http://schemas.microsoft.com/office/word/2012/wordml" xmlns:w16cex="http://schemas.microsoft.com/office/word/2018/wordml/cex" xmlns:w16cid="http://schemas.microsoft.com/office/word/2016/wordml/cid" xmlns:w16="http://schemas.microsoft.com/office/word/2018/wordml" xmlns:w16se="http://schemas.microsoft.com/office/word/2015/wordml/symex" xmlns:wpg="http://schemas.microsoft.com/office/word/2010/wordprocessingGroup" xmlns:wpi="http://schemas.microsoft.com/office/word/2010/wordprocessingInk" xmlns:wne="http://schemas.microsoft.com/office/word/2006/wordml" xmlns:wps="http://schemas.microsoft.com/office/word/2010/wordprocessingShape" mc:Ignorable="w14 w15 w16se w16cid w16 w16cex wp14">
   <w:tbl>
     <w:tblPr>
       <w:tblW w:w="5000" w:type="pct"/>
@@ -7299,7 +7833,7 @@
 </file>
 
 <file path=word/footnotes.xml><?xml version="1.0" encoding="utf-8"?>
-<w:footnotes xmlns:wpc="http://schemas.microsoft.com/office/word/2010/wordprocessingCanvas" xmlns:cx="http://schemas.microsoft.com/office/drawing/2014/chartex" xmlns:cx1="http://schemas.microsoft.com/office/drawing/2015/9/8/chartex" xmlns:cx2="http://schemas.microsoft.com/office/drawing/2015/10/21/chartex" xmlns:cx3="http://schemas.microsoft.com/office/drawing/2016/5/9/chartex" xmlns:cx4="http://schemas.microsoft.com/office/drawing/2016/5/10/chartex" xmlns:cx5="http://schemas.microsoft.com/office/drawing/2016/5/11/chartex" xmlns:cx6="http://schemas.microsoft.com/office/drawing/2016/5/12/chartex" xmlns:cx7="http://schemas.microsoft.com/office/drawing/2016/5/13/chartex" xmlns:cx8="http://schemas.microsoft.com/office/drawing/2016/5/14/chartex" xmlns:mc="http://schemas.openxmlformats.org/markup-compatibility/2006" xmlns:aink="http://schemas.microsoft.com/office/drawing/2016/ink" xmlns:am3d="http://schemas.microsoft.com/office/drawing/2017/model3d" xmlns:o="urn:schemas-microsoft-com:office:office" xmlns:r="http://schemas.openxmlformats.org/officeDocument/2006/relationships" xmlns:m="http://schemas.openxmlformats.org/officeDocument/2006/math" xmlns:v="urn:schemas-microsoft-com:vml" xmlns:wp14="http://schemas.microsoft.com/office/word/2010/wordprocessingDrawing" xmlns:wp="http://schemas.openxmlformats.org/drawingml/2006/wordprocessingDrawing" xmlns:w10="urn:schemas-microsoft-com:office:word" xmlns:w="http://schemas.openxmlformats.org/wordprocessingml/2006/main" xmlns:w14="http://schemas.microsoft.com/office/word/2010/wordml" xmlns:w15="http://schemas.microsoft.com/office/word/2012/wordml" xmlns:w16cid="http://schemas.microsoft.com/office/word/2016/wordml/cid" xmlns:w16se="http://schemas.microsoft.com/office/word/2015/wordml/symex" xmlns:wpg="http://schemas.microsoft.com/office/word/2010/wordprocessingGroup" xmlns:wpi="http://schemas.microsoft.com/office/word/2010/wordprocessingInk" xmlns:wne="http://schemas.microsoft.com/office/word/2006/wordml" xmlns:wps="http://schemas.microsoft.com/office/word/2010/wordprocessingShape" mc:Ignorable="w14 w15 w16se w16cid wp14">
+<w:footnotes xmlns:wpc="http://schemas.microsoft.com/office/word/2010/wordprocessingCanvas" xmlns:cx="http://schemas.microsoft.com/office/drawing/2014/chartex" xmlns:cx1="http://schemas.microsoft.com/office/drawing/2015/9/8/chartex" xmlns:cx2="http://schemas.microsoft.com/office/drawing/2015/10/21/chartex" xmlns:cx3="http://schemas.microsoft.com/office/drawing/2016/5/9/chartex" xmlns:cx4="http://schemas.microsoft.com/office/drawing/2016/5/10/chartex" xmlns:cx5="http://schemas.microsoft.com/office/drawing/2016/5/11/chartex" xmlns:cx6="http://schemas.microsoft.com/office/drawing/2016/5/12/chartex" xmlns:cx7="http://schemas.microsoft.com/office/drawing/2016/5/13/chartex" xmlns:cx8="http://schemas.microsoft.com/office/drawing/2016/5/14/chartex" xmlns:mc="http://schemas.openxmlformats.org/markup-compatibility/2006" xmlns:aink="http://schemas.microsoft.com/office/drawing/2016/ink" xmlns:am3d="http://schemas.microsoft.com/office/drawing/2017/model3d" xmlns:o="urn:schemas-microsoft-com:office:office" xmlns:r="http://schemas.openxmlformats.org/officeDocument/2006/relationships" xmlns:m="http://schemas.openxmlformats.org/officeDocument/2006/math" xmlns:v="urn:schemas-microsoft-com:vml" xmlns:wp14="http://schemas.microsoft.com/office/word/2010/wordprocessingDrawing" xmlns:wp="http://schemas.openxmlformats.org/drawingml/2006/wordprocessingDrawing" xmlns:w10="urn:schemas-microsoft-com:office:word" xmlns:w="http://schemas.openxmlformats.org/wordprocessingml/2006/main" xmlns:w14="http://schemas.microsoft.com/office/word/2010/wordml" xmlns:w15="http://schemas.microsoft.com/office/word/2012/wordml" xmlns:w16cex="http://schemas.microsoft.com/office/word/2018/wordml/cex" xmlns:w16cid="http://schemas.microsoft.com/office/word/2016/wordml/cid" xmlns:w16="http://schemas.microsoft.com/office/word/2018/wordml" xmlns:w16se="http://schemas.microsoft.com/office/word/2015/wordml/symex" xmlns:wpg="http://schemas.microsoft.com/office/word/2010/wordprocessingGroup" xmlns:wpi="http://schemas.microsoft.com/office/word/2010/wordprocessingInk" xmlns:wne="http://schemas.microsoft.com/office/word/2006/wordml" xmlns:wps="http://schemas.microsoft.com/office/word/2010/wordprocessingShape" mc:Ignorable="w14 w15 w16se w16cid w16 w16cex wp14">
   <w:footnote w:type="separator" w:id="-1">
     <w:p>
       <w:pPr>
@@ -7331,7 +7865,7 @@
 </file>
 
 <file path=word/numbering.xml><?xml version="1.0" encoding="utf-8"?>
-<w:numbering xmlns:wpc="http://schemas.microsoft.com/office/word/2010/wordprocessingCanvas" xmlns:cx="http://schemas.microsoft.com/office/drawing/2014/chartex" xmlns:cx1="http://schemas.microsoft.com/office/drawing/2015/9/8/chartex" xmlns:cx2="http://schemas.microsoft.com/office/drawing/2015/10/21/chartex" xmlns:cx3="http://schemas.microsoft.com/office/drawing/2016/5/9/chartex" xmlns:cx4="http://schemas.microsoft.com/office/drawing/2016/5/10/chartex" xmlns:cx5="http://schemas.microsoft.com/office/drawing/2016/5/11/chartex" xmlns:cx6="http://schemas.microsoft.com/office/drawing/2016/5/12/chartex" xmlns:cx7="http://schemas.microsoft.com/office/drawing/2016/5/13/chartex" xmlns:cx8="http://schemas.microsoft.com/office/drawing/2016/5/14/chartex" xmlns:mc="http://schemas.openxmlformats.org/markup-compatibility/2006" xmlns:aink="http://schemas.microsoft.com/office/drawing/2016/ink" xmlns:am3d="http://schemas.microsoft.com/office/drawing/2017/model3d" xmlns:o="urn:schemas-microsoft-com:office:office" xmlns:r="http://schemas.openxmlformats.org/officeDocument/2006/relationships" xmlns:m="http://schemas.openxmlformats.org/officeDocument/2006/math" xmlns:v="urn:schemas-microsoft-com:vml" xmlns:wp14="http://schemas.microsoft.com/office/word/2010/wordprocessingDrawing" xmlns:wp="http://schemas.openxmlformats.org/drawingml/2006/wordprocessingDrawing" xmlns:w10="urn:schemas-microsoft-com:office:word" xmlns:w="http://schemas.openxmlformats.org/wordprocessingml/2006/main" xmlns:w14="http://schemas.microsoft.com/office/word/2010/wordml" xmlns:w15="http://schemas.microsoft.com/office/word/2012/wordml" xmlns:w16cid="http://schemas.microsoft.com/office/word/2016/wordml/cid" xmlns:w16se="http://schemas.microsoft.com/office/word/2015/wordml/symex" xmlns:wpg="http://schemas.microsoft.com/office/word/2010/wordprocessingGroup" xmlns:wpi="http://schemas.microsoft.com/office/word/2010/wordprocessingInk" xmlns:wne="http://schemas.microsoft.com/office/word/2006/wordml" xmlns:wps="http://schemas.microsoft.com/office/word/2010/wordprocessingShape" mc:Ignorable="w14 w15 w16se w16cid wp14">
+<w:numbering xmlns:wpc="http://schemas.microsoft.com/office/word/2010/wordprocessingCanvas" xmlns:cx="http://schemas.microsoft.com/office/drawing/2014/chartex" xmlns:cx1="http://schemas.microsoft.com/office/drawing/2015/9/8/chartex" xmlns:cx2="http://schemas.microsoft.com/office/drawing/2015/10/21/chartex" xmlns:cx3="http://schemas.microsoft.com/office/drawing/2016/5/9/chartex" xmlns:cx4="http://schemas.microsoft.com/office/drawing/2016/5/10/chartex" xmlns:cx5="http://schemas.microsoft.com/office/drawing/2016/5/11/chartex" xmlns:cx6="http://schemas.microsoft.com/office/drawing/2016/5/12/chartex" xmlns:cx7="http://schemas.microsoft.com/office/drawing/2016/5/13/chartex" xmlns:cx8="http://schemas.microsoft.com/office/drawing/2016/5/14/chartex" xmlns:mc="http://schemas.openxmlformats.org/markup-compatibility/2006" xmlns:aink="http://schemas.microsoft.com/office/drawing/2016/ink" xmlns:am3d="http://schemas.microsoft.com/office/drawing/2017/model3d" xmlns:o="urn:schemas-microsoft-com:office:office" xmlns:r="http://schemas.openxmlformats.org/officeDocument/2006/relationships" xmlns:m="http://schemas.openxmlformats.org/officeDocument/2006/math" xmlns:v="urn:schemas-microsoft-com:vml" xmlns:wp14="http://schemas.microsoft.com/office/word/2010/wordprocessingDrawing" xmlns:wp="http://schemas.openxmlformats.org/drawingml/2006/wordprocessingDrawing" xmlns:w10="urn:schemas-microsoft-com:office:word" xmlns:w="http://schemas.openxmlformats.org/wordprocessingml/2006/main" xmlns:w14="http://schemas.microsoft.com/office/word/2010/wordml" xmlns:w15="http://schemas.microsoft.com/office/word/2012/wordml" xmlns:w16cex="http://schemas.microsoft.com/office/word/2018/wordml/cex" xmlns:w16cid="http://schemas.microsoft.com/office/word/2016/wordml/cid" xmlns:w16="http://schemas.microsoft.com/office/word/2018/wordml" xmlns:w16se="http://schemas.microsoft.com/office/word/2015/wordml/symex" xmlns:wpg="http://schemas.microsoft.com/office/word/2010/wordprocessingGroup" xmlns:wpi="http://schemas.microsoft.com/office/word/2010/wordprocessingInk" xmlns:wne="http://schemas.microsoft.com/office/word/2006/wordml" xmlns:wps="http://schemas.microsoft.com/office/word/2010/wordprocessingShape" mc:Ignorable="w14 w15 w16se w16cid w16 w16cex wp14">
   <w:abstractNum w:abstractNumId="0" w15:restartNumberingAfterBreak="0">
     <w:nsid w:val="04376092"/>
     <w:multiLevelType w:val="hybridMultilevel"/>
@@ -7933,7 +8467,7 @@
 </file>
 
 <file path=word/styles.xml><?xml version="1.0" encoding="utf-8"?>
-<w:styles xmlns:mc="http://schemas.openxmlformats.org/markup-compatibility/2006" xmlns:r="http://schemas.openxmlformats.org/officeDocument/2006/relationships" xmlns:w="http://schemas.openxmlformats.org/wordprocessingml/2006/main" xmlns:w14="http://schemas.microsoft.com/office/word/2010/wordml" xmlns:w15="http://schemas.microsoft.com/office/word/2012/wordml" xmlns:w16cid="http://schemas.microsoft.com/office/word/2016/wordml/cid" xmlns:w16se="http://schemas.microsoft.com/office/word/2015/wordml/symex" mc:Ignorable="w14 w15 w16se w16cid">
+<w:styles xmlns:mc="http://schemas.openxmlformats.org/markup-compatibility/2006" xmlns:r="http://schemas.openxmlformats.org/officeDocument/2006/relationships" xmlns:w="http://schemas.openxmlformats.org/wordprocessingml/2006/main" xmlns:w14="http://schemas.microsoft.com/office/word/2010/wordml" xmlns:w15="http://schemas.microsoft.com/office/word/2012/wordml" xmlns:w16cex="http://schemas.microsoft.com/office/word/2018/wordml/cex" xmlns:w16cid="http://schemas.microsoft.com/office/word/2016/wordml/cid" xmlns:w16="http://schemas.microsoft.com/office/word/2018/wordml" xmlns:w16se="http://schemas.microsoft.com/office/word/2015/wordml/symex" mc:Ignorable="w14 w15 w16se w16cid w16 w16cex">
   <w:docDefaults>
     <w:rPrDefault>
       <w:rPr>
@@ -7943,7 +8477,7 @@
     </w:rPrDefault>
     <w:pPrDefault/>
   </w:docDefaults>
-  <w:latentStyles w:defLockedState="0" w:defUIPriority="99" w:defSemiHidden="0" w:defUnhideWhenUsed="0" w:defQFormat="0" w:count="375">
+  <w:latentStyles w:defLockedState="0" w:defUIPriority="99" w:defSemiHidden="0" w:defUnhideWhenUsed="0" w:defQFormat="0" w:count="376">
     <w:lsdException w:name="Normal" w:uiPriority="0" w:qFormat="1"/>
     <w:lsdException w:name="heading 1" w:uiPriority="9" w:qFormat="1"/>
     <w:lsdException w:name="heading 2" w:semiHidden="1" w:uiPriority="9" w:unhideWhenUsed="1" w:qFormat="1"/>
@@ -8049,7 +8583,6 @@
     <w:lsdException w:name="HTML Sample" w:semiHidden="1" w:unhideWhenUsed="1"/>
     <w:lsdException w:name="HTML Typewriter" w:semiHidden="1" w:unhideWhenUsed="1"/>
     <w:lsdException w:name="HTML Variable" w:semiHidden="1" w:unhideWhenUsed="1"/>
-    <w:lsdException w:name="Normal Table" w:semiHidden="1" w:unhideWhenUsed="1"/>
     <w:lsdException w:name="annotation subject" w:semiHidden="1" w:unhideWhenUsed="1"/>
     <w:lsdException w:name="No List" w:semiHidden="1" w:unhideWhenUsed="1"/>
     <w:lsdException w:name="Outline List 1" w:semiHidden="1" w:unhideWhenUsed="1"/>
@@ -8096,10 +8629,8 @@
     <w:lsdException w:name="Table Subtle 2" w:semiHidden="1" w:unhideWhenUsed="1"/>
     <w:lsdException w:name="Table Web 1" w:semiHidden="1" w:unhideWhenUsed="1"/>
     <w:lsdException w:name="Table Web 2" w:semiHidden="1" w:unhideWhenUsed="1"/>
-    <w:lsdException w:name="Table Web 3" w:semiHidden="1" w:unhideWhenUsed="1"/>
     <w:lsdException w:name="Balloon Text" w:semiHidden="1" w:unhideWhenUsed="1"/>
     <w:lsdException w:name="Table Grid" w:uiPriority="39"/>
-    <w:lsdException w:name="Table Theme" w:semiHidden="1" w:unhideWhenUsed="1"/>
     <w:lsdException w:name="Placeholder Text" w:semiHidden="1"/>
     <w:lsdException w:name="No Spacing" w:uiPriority="1" w:qFormat="1"/>
     <w:lsdException w:name="Light Shading" w:uiPriority="60"/>
@@ -8319,6 +8850,7 @@
     <w:lsdException w:name="Smart Hyperlink" w:semiHidden="1" w:unhideWhenUsed="1"/>
     <w:lsdException w:name="Hashtag" w:semiHidden="1" w:unhideWhenUsed="1"/>
     <w:lsdException w:name="Unresolved Mention" w:semiHidden="1" w:unhideWhenUsed="1"/>
+    <w:lsdException w:name="Smart Link" w:semiHidden="1" w:unhideWhenUsed="1"/>
   </w:latentStyles>
   <w:style w:type="paragraph" w:default="1" w:styleId="Normal">
     <w:name w:val="Normal"/>
@@ -8441,7 +8973,6 @@
   <w:style w:type="character" w:default="1" w:styleId="DefaultParagraphFont">
     <w:name w:val="Default Paragraph Font"/>
     <w:uiPriority w:val="1"/>
-    <w:semiHidden/>
     <w:unhideWhenUsed/>
   </w:style>
   <w:style w:type="table" w:default="1" w:styleId="TableNormal">
@@ -9496,18 +10027,18 @@
 </file>
 
 <file path=customXml/item1.xml><?xml version="1.0" encoding="utf-8"?>
+<p:properties xmlns:p="http://schemas.microsoft.com/office/2006/metadata/properties" xmlns:xsi="http://www.w3.org/2001/XMLSchema-instance" xmlns:pc="http://schemas.microsoft.com/office/infopath/2007/PartnerControls">
+  <documentManagement/>
+</p:properties>
+</file>
+
+<file path=customXml/item2.xml><?xml version="1.0" encoding="utf-8"?>
 <?mso-contentType ?>
 <FormTemplates xmlns="http://schemas.microsoft.com/sharepoint/v3/contenttype/forms">
   <Display>DocumentLibraryForm</Display>
   <Edit>DocumentLibraryForm</Edit>
   <New>DocumentLibraryForm</New>
 </FormTemplates>
-</file>
-
-<file path=customXml/item2.xml><?xml version="1.0" encoding="utf-8"?>
-<p:properties xmlns:p="http://schemas.microsoft.com/office/2006/metadata/properties" xmlns:xsi="http://www.w3.org/2001/XMLSchema-instance" xmlns:pc="http://schemas.microsoft.com/office/infopath/2007/PartnerControls">
-  <documentManagement/>
-</p:properties>
 </file>
 
 <file path=customXml/item3.xml><?xml version="1.0" encoding="utf-8"?>
@@ -9643,18 +10174,18 @@
 </file>
 
 <file path=customXml/itemProps1.xml><?xml version="1.0" encoding="utf-8"?>
-<ds:datastoreItem xmlns:ds="http://schemas.openxmlformats.org/officeDocument/2006/customXml" ds:itemID="{6832AFCF-4FFB-4B14-84CE-EA6BD35F6FC1}">
+<ds:datastoreItem xmlns:ds="http://schemas.openxmlformats.org/officeDocument/2006/customXml" ds:itemID="{0F78AFCA-8C25-47CF-813C-653B7AAE6968}">
   <ds:schemaRefs>
-    <ds:schemaRef ds:uri="http://schemas.microsoft.com/sharepoint/v3/contenttype/forms"/>
+    <ds:schemaRef ds:uri="http://schemas.microsoft.com/office/2006/metadata/properties"/>
+    <ds:schemaRef ds:uri="http://schemas.microsoft.com/office/infopath/2007/PartnerControls"/>
   </ds:schemaRefs>
 </ds:datastoreItem>
 </file>
 
 <file path=customXml/itemProps2.xml><?xml version="1.0" encoding="utf-8"?>
-<ds:datastoreItem xmlns:ds="http://schemas.openxmlformats.org/officeDocument/2006/customXml" ds:itemID="{0F78AFCA-8C25-47CF-813C-653B7AAE6968}">
+<ds:datastoreItem xmlns:ds="http://schemas.openxmlformats.org/officeDocument/2006/customXml" ds:itemID="{6832AFCF-4FFB-4B14-84CE-EA6BD35F6FC1}">
   <ds:schemaRefs>
-    <ds:schemaRef ds:uri="http://schemas.microsoft.com/office/2006/metadata/properties"/>
-    <ds:schemaRef ds:uri="http://schemas.microsoft.com/office/infopath/2007/PartnerControls"/>
+    <ds:schemaRef ds:uri="http://schemas.microsoft.com/sharepoint/v3/contenttype/forms"/>
   </ds:schemaRefs>
 </ds:datastoreItem>
 </file>

</xml_diff>